<commit_message>
More more of the same
</commit_message>
<xml_diff>
--- a/python/cli/Reverse_CDN_study_report.docx
+++ b/python/cli/Reverse_CDN_study_report.docx
@@ -76,7 +76,7 @@
         <w:rPr>
           <w:b/>
         </w:rPr>
-        <w:t>2022-01-10 05:16</w:t>
+        <w:t>2022-01-10 05:27</w:t>
       </w:r>
     </w:p>
     <w:p>
@@ -193,13 +193,21 @@
       </w:r>
     </w:p>
     <w:p>
+      <w:pPr>
+        <w:pStyle w:val="Heading1"/>
+      </w:pPr>
+      <w:r>
+        <w:t>Summary Theme</w:t>
+      </w:r>
+    </w:p>
+    <w:p>
       <w:r>
         <w:t>Definition: shares of common stock of class b are traded on an open source platform with the board of directors in slow motion [system generated]</w:t>
       </w:r>
     </w:p>
     <w:p>
       <w:r>
-        <w:t>Description:Description generated by the Mediumroast Caffeine machine intelligence service, please replace the definition with your own. [system default]</w:t>
+        <w:t>Description: Description generated by the Mediumroast Caffeine machine intelligence service, please replace the definition with your own. [system default]</w:t>
       </w:r>
     </w:p>
     <w:p>
@@ -216,13 +224,21 @@
       </w:r>
     </w:p>
     <w:p>
+      <w:pPr>
+        <w:pStyle w:val="Heading1"/>
+      </w:pPr>
+      <w:r>
+        <w:t>Summary Theme</w:t>
+      </w:r>
+    </w:p>
+    <w:p>
       <w:r>
         <w:t>Definition: business owners rethink the flow of data in the cloud with data management and analytics. [system generated]</w:t>
       </w:r>
     </w:p>
     <w:p>
       <w:r>
-        <w:t>Description:Description generated by the Mediumroast Caffeine machine intelligence service, please replace the definition with your own. [system default]</w:t>
+        <w:t>Description: Description generated by the Mediumroast Caffeine machine intelligence service, please replace the definition with your own. [system default]</w:t>
       </w:r>
     </w:p>
     <w:p>
@@ -239,13 +255,21 @@
       </w:r>
     </w:p>
     <w:p>
+      <w:pPr>
+        <w:pStyle w:val="Heading1"/>
+      </w:pPr>
+      <w:r>
+        <w:t>Summary Theme</w:t>
+      </w:r>
+    </w:p>
+    <w:p>
       <w:r>
         <w:t>Definition: aggregation of different kinds of data in real time for different types of business. [system generated]</w:t>
       </w:r>
     </w:p>
     <w:p>
       <w:r>
-        <w:t>Description:Description generated by the Mediumroast Caffeine machine intelligence service, please replace the definition with your own. [system default]</w:t>
+        <w:t>Description: Description generated by the Mediumroast Caffeine machine intelligence service, please replace the definition with your own. [system default]</w:t>
       </w:r>
     </w:p>
     <w:p>
@@ -293,7 +317,7 @@
       <w:tab/>
       <w:t xml:space="preserve"> | </w:t>
       <w:tab/>
-      <w:t xml:space="preserve"> Created on: 2022-01-10 05:16</w:t>
+      <w:t xml:space="preserve"> Created on: 2022-01-10 05:27</w:t>
     </w:r>
   </w:p>
 </w:hdr>

</xml_diff>

<commit_message>
Put back in references section
</commit_message>
<xml_diff>
--- a/python/cli/Reverse_CDN_study_report.docx
+++ b/python/cli/Reverse_CDN_study_report.docx
@@ -76,7 +76,7 @@
         <w:rPr>
           <w:b/>
         </w:rPr>
-        <w:t>2022-01-10 05:36</w:t>
+        <w:t>2022-01-12 04:33</w:t>
       </w:r>
     </w:p>
     <w:p>
@@ -220,7 +220,7 @@
     </w:p>
     <w:p>
       <w:pPr>
-        <w:pStyle w:val="Heading2"/>
+        <w:pStyle w:val="Heading3"/>
       </w:pPr>
       <w:r>
         <w:t>Detailed Theme: 1</w:t>
@@ -228,7 +228,7 @@
     </w:p>
     <w:p>
       <w:r>
-        <w:t>Definition: data in motion across a variety of systems and platforms. [system generated]</w:t>
+        <w:t>Definition: Description generated by the Mediumroast Caffeine machine intelligence service, please replace the definition with your own. [system generated]</w:t>
       </w:r>
     </w:p>
     <w:p>
@@ -238,7 +238,7 @@
     </w:p>
     <w:p>
       <w:pPr>
-        <w:pStyle w:val="Heading2"/>
+        <w:pStyle w:val="Heading3"/>
       </w:pPr>
       <w:r>
         <w:t>Detailed Theme: 2</w:t>
@@ -246,7 +246,7 @@
     </w:p>
     <w:p>
       <w:r>
-        <w:t>Definition: business may use financial condition to attract new customers [system generated]</w:t>
+        <w:t>Definition: Description generated by the Mediumroast Caffeine machine intelligence service, please replace the definition with your own. [system generated]</w:t>
       </w:r>
     </w:p>
     <w:p>
@@ -256,7 +256,7 @@
     </w:p>
     <w:p>
       <w:pPr>
-        <w:pStyle w:val="Heading2"/>
+        <w:pStyle w:val="Heading3"/>
       </w:pPr>
       <w:r>
         <w:t>Detailed Theme: 3</w:t>
@@ -264,7 +264,7 @@
     </w:p>
     <w:p>
       <w:r>
-        <w:t>Definition: the option to purchase shares of stock shall be exercised at the termination of the plan. [system generated]</w:t>
+        <w:t>Definition: Description generated by the Mediumroast Caffeine machine intelligence service, please replace the definition with your own. [system generated]</w:t>
       </w:r>
     </w:p>
     <w:p>
@@ -274,7 +274,7 @@
     </w:p>
     <w:p>
       <w:pPr>
-        <w:pStyle w:val="Heading2"/>
+        <w:pStyle w:val="Heading3"/>
       </w:pPr>
       <w:r>
         <w:t>Detailed Theme: 4</w:t>
@@ -282,7 +282,7 @@
     </w:p>
     <w:p>
       <w:r>
-        <w:t>Definition: compensation based on the fair value of the vested interest and compensation for employees. [system generated]</w:t>
+        <w:t>Definition: Description generated by the Mediumroast Caffeine machine intelligence service, please replace the definition with your own. [system generated]</w:t>
       </w:r>
     </w:p>
     <w:p>
@@ -292,7 +292,7 @@
     </w:p>
     <w:p>
       <w:pPr>
-        <w:pStyle w:val="Heading2"/>
+        <w:pStyle w:val="Heading3"/>
       </w:pPr>
       <w:r>
         <w:t>Detailed Theme: 5</w:t>
@@ -300,7 +300,7 @@
     </w:p>
     <w:p>
       <w:r>
-        <w:t>Definition: the march ended with three months and three months. [system generated]</w:t>
+        <w:t>Definition: Description generated by the Mediumroast Caffeine machine intelligence service, please replace the definition with your own. [system generated]</w:t>
       </w:r>
     </w:p>
     <w:p>
@@ -310,7 +310,7 @@
     </w:p>
     <w:p>
       <w:pPr>
-        <w:pStyle w:val="Heading2"/>
+        <w:pStyle w:val="Heading3"/>
       </w:pPr>
       <w:r>
         <w:t>Detailed Theme: 6</w:t>
@@ -318,7 +318,7 @@
     </w:p>
     <w:p>
       <w:r>
-        <w:t>Definition: a conversion of shares into common stock or shares of common stock of class [system generated]</w:t>
+        <w:t>Definition: Description generated by the Mediumroast Caffeine machine intelligence service, please replace the definition with your own. [system generated]</w:t>
       </w:r>
     </w:p>
     <w:p>
@@ -328,7 +328,7 @@
     </w:p>
     <w:p>
       <w:pPr>
-        <w:pStyle w:val="Heading2"/>
+        <w:pStyle w:val="Heading3"/>
       </w:pPr>
       <w:r>
         <w:t>Detailed Theme: 7</w:t>
@@ -336,7 +336,7 @@
     </w:p>
     <w:p>
       <w:r>
-        <w:t>Definition: shares of the company shall be transferred to qualified stockholders as permitted by section. [system generated]</w:t>
+        <w:t>Definition: Description generated by the Mediumroast Caffeine machine intelligence service, please replace the definition with your own. [system generated]</w:t>
       </w:r>
     </w:p>
     <w:p>
@@ -346,7 +346,7 @@
     </w:p>
     <w:p>
       <w:pPr>
-        <w:pStyle w:val="Heading2"/>
+        <w:pStyle w:val="Heading3"/>
       </w:pPr>
       <w:r>
         <w:t>Detailed Theme: 8</w:t>
@@ -354,7 +354,7 @@
     </w:p>
     <w:p>
       <w:r>
-        <w:t>Definition: morgan ltc issued a prospectus for its shares on wednesday as part of its registration [system generated]</w:t>
+        <w:t>Definition: Description generated by the Mediumroast Caffeine machine intelligence service, please replace the definition with your own. [system generated]</w:t>
       </w:r>
     </w:p>
     <w:p>
@@ -364,7 +364,7 @@
     </w:p>
     <w:p>
       <w:pPr>
-        <w:pStyle w:val="Heading2"/>
+        <w:pStyle w:val="Heading3"/>
       </w:pPr>
       <w:r>
         <w:t>Detailed Theme: 9</w:t>
@@ -372,7 +372,7 @@
     </w:p>
     <w:p>
       <w:r>
-        <w:t>Definition: net operating costs for the acquisition of a building under a deferred contract. [system generated]</w:t>
+        <w:t>Definition: Description generated by the Mediumroast Caffeine machine intelligence service, please replace the definition with your own. [system generated]</w:t>
       </w:r>
     </w:p>
     <w:p>
@@ -382,7 +382,7 @@
     </w:p>
     <w:p>
       <w:pPr>
-        <w:pStyle w:val="Heading2"/>
+        <w:pStyle w:val="Heading3"/>
       </w:pPr>
       <w:r>
         <w:t>Detailed Theme: 10</w:t>
@@ -390,7 +390,7 @@
     </w:p>
     <w:p>
       <w:r>
-        <w:t>Definition: the board of directors shall notify the olders of their meetings. [system generated]</w:t>
+        <w:t>Definition: Description generated by the Mediumroast Caffeine machine intelligence service, please replace the definition with your own. [system generated]</w:t>
       </w:r>
     </w:p>
     <w:p>
@@ -400,7 +400,7 @@
     </w:p>
     <w:p>
       <w:pPr>
-        <w:pStyle w:val="Heading2"/>
+        <w:pStyle w:val="Heading3"/>
       </w:pPr>
       <w:r>
         <w:t>Detailed Theme: 11</w:t>
@@ -408,7 +408,7 @@
     </w:p>
     <w:p>
       <w:r>
-        <w:t>Definition: financial statements consolidated financial statements including a prospectus and other financial statements [system generated]</w:t>
+        <w:t>Definition: Description generated by the Mediumroast Caffeine machine intelligence service, please replace the definition with your own. [system generated]</w:t>
       </w:r>
     </w:p>
     <w:p>
@@ -418,7 +418,7 @@
     </w:p>
     <w:p>
       <w:pPr>
-        <w:pStyle w:val="Heading2"/>
+        <w:pStyle w:val="Heading3"/>
       </w:pPr>
       <w:r>
         <w:t>Detailed Theme: 12</w:t>
@@ -426,7 +426,7 @@
     </w:p>
     <w:p>
       <w:r>
-        <w:t>Definition: mr ms served on the board of directors of inc. [system generated]</w:t>
+        <w:t>Definition: Description generated by the Mediumroast Caffeine machine intelligence service, please replace the definition with your own. [system generated]</w:t>
       </w:r>
     </w:p>
     <w:p>
@@ -436,7 +436,7 @@
     </w:p>
     <w:p>
       <w:pPr>
-        <w:pStyle w:val="Heading2"/>
+        <w:pStyle w:val="Heading3"/>
       </w:pPr>
       <w:r>
         <w:t>Detailed Theme: 13</w:t>
@@ -444,7 +444,7 @@
     </w:p>
     <w:p>
       <w:r>
-        <w:t>Definition: chief executive officer of the board of directors shall perform his duties. [system generated]</w:t>
+        <w:t>Definition: Description generated by the Mediumroast Caffeine machine intelligence service, please replace the definition with your own. [system generated]</w:t>
       </w:r>
     </w:p>
     <w:p>
@@ -454,7 +454,7 @@
     </w:p>
     <w:p>
       <w:pPr>
-        <w:pStyle w:val="Heading2"/>
+        <w:pStyle w:val="Heading3"/>
       </w:pPr>
       <w:r>
         <w:t>Detailed Theme: 14</w:t>
@@ -462,7 +462,7 @@
     </w:p>
     <w:p>
       <w:r>
-        <w:t>Definition: a teddy bear in a dark room [system generated]</w:t>
+        <w:t>Definition: Description generated by the Mediumroast Caffeine machine intelligence service, please replace the definition with your own. [system generated]</w:t>
       </w:r>
     </w:p>
     <w:p>
@@ -472,7 +472,7 @@
     </w:p>
     <w:p>
       <w:pPr>
-        <w:pStyle w:val="Heading2"/>
+        <w:pStyle w:val="Heading3"/>
       </w:pPr>
       <w:r>
         <w:t>Detailed Theme: 15</w:t>
@@ -480,7 +480,7 @@
     </w:p>
     <w:p>
       <w:r>
-        <w:t>Definition: us federal tax on income and taxes on nonus federal income [system generated]</w:t>
+        <w:t>Definition: Description generated by the Mediumroast Caffeine machine intelligence service, please replace the definition with your own. [system generated]</w:t>
       </w:r>
     </w:p>
     <w:p>
@@ -524,7 +524,7 @@
     </w:p>
     <w:p>
       <w:pPr>
-        <w:pStyle w:val="Heading2"/>
+        <w:pStyle w:val="Heading3"/>
       </w:pPr>
       <w:r>
         <w:t>Detailed Theme: 0</w:t>
@@ -532,7 +532,7 @@
     </w:p>
     <w:p>
       <w:r>
-        <w:t>Definition: apj na kafka at the edge of business in europe [system generated]</w:t>
+        <w:t>Definition: Description generated by the Mediumroast Caffeine machine intelligence service, please replace the definition with your own. [system generated]</w:t>
       </w:r>
     </w:p>
     <w:p>
@@ -542,7 +542,7 @@
     </w:p>
     <w:p>
       <w:pPr>
-        <w:pStyle w:val="Heading2"/>
+        <w:pStyle w:val="Heading3"/>
       </w:pPr>
       <w:r>
         <w:t>Detailed Theme: 1</w:t>
@@ -550,7 +550,7 @@
     </w:p>
     <w:p>
       <w:r>
-        <w:t>Definition: a teddy bear in a dark room [system generated]</w:t>
+        <w:t>Definition: Description generated by the Mediumroast Caffeine machine intelligence service, please replace the definition with your own. [system generated]</w:t>
       </w:r>
     </w:p>
     <w:p>
@@ -560,7 +560,7 @@
     </w:p>
     <w:p>
       <w:pPr>
-        <w:pStyle w:val="Heading2"/>
+        <w:pStyle w:val="Heading3"/>
       </w:pPr>
       <w:r>
         <w:t>Detailed Theme: 2</w:t>
@@ -568,7 +568,7 @@
     </w:p>
     <w:p>
       <w:r>
-        <w:t>Definition: stop thinking about them and think about them. [system generated]</w:t>
+        <w:t>Definition: Description generated by the Mediumroast Caffeine machine intelligence service, please replace the definition with your own. [system generated]</w:t>
       </w:r>
     </w:p>
     <w:p>
@@ -612,7 +612,7 @@
     </w:p>
     <w:p>
       <w:pPr>
-        <w:pStyle w:val="Heading2"/>
+        <w:pStyle w:val="Heading3"/>
       </w:pPr>
       <w:r>
         <w:t>Detailed Theme: 1</w:t>
@@ -620,7 +620,7 @@
     </w:p>
     <w:p>
       <w:r>
-        <w:t>Definition: i want to know if there is a bad thing that i can do for my family. [system generated]</w:t>
+        <w:t>Definition: Description generated by the Mediumroast Caffeine machine intelligence service, please replace the definition with your own. [system generated]</w:t>
       </w:r>
     </w:p>
     <w:p>
@@ -630,7 +630,7 @@
     </w:p>
     <w:p>
       <w:pPr>
-        <w:pStyle w:val="Heading2"/>
+        <w:pStyle w:val="Heading3"/>
       </w:pPr>
       <w:r>
         <w:t>Detailed Theme: 2</w:t>
@@ -638,7 +638,7 @@
     </w:p>
     <w:p>
       <w:r>
-        <w:t>Definition: insurance is a product that companies use to protect their customers from financial risks. [system generated]</w:t>
+        <w:t>Definition: Description generated by the Mediumroast Caffeine machine intelligence service, please replace the definition with your own. [system generated]</w:t>
       </w:r>
     </w:p>
     <w:p>
@@ -648,7 +648,7 @@
     </w:p>
     <w:p>
       <w:pPr>
-        <w:pStyle w:val="Heading2"/>
+        <w:pStyle w:val="Heading3"/>
       </w:pPr>
       <w:r>
         <w:t>Detailed Theme: 3</w:t>
@@ -656,7 +656,7 @@
     </w:p>
     <w:p>
       <w:r>
-        <w:t>Definition: the s3 and ssd were the best drives i have ever put in my collection. [system generated]</w:t>
+        <w:t>Definition: Description generated by the Mediumroast Caffeine machine intelligence service, please replace the definition with your own. [system generated]</w:t>
       </w:r>
     </w:p>
     <w:p>
@@ -666,7 +666,7 @@
     </w:p>
     <w:p>
       <w:pPr>
-        <w:pStyle w:val="Heading2"/>
+        <w:pStyle w:val="Heading3"/>
       </w:pPr>
       <w:r>
         <w:t>Detailed Theme: 4</w:t>
@@ -674,7 +674,7 @@
     </w:p>
     <w:p>
       <w:r>
-        <w:t>Definition: microsoft uses aws to move the cloud to private homes. [system generated]</w:t>
+        <w:t>Definition: Description generated by the Mediumroast Caffeine machine intelligence service, please replace the definition with your own. [system generated]</w:t>
       </w:r>
     </w:p>
     <w:p>
@@ -684,7 +684,7 @@
     </w:p>
     <w:p>
       <w:pPr>
-        <w:pStyle w:val="Heading2"/>
+        <w:pStyle w:val="Heading3"/>
       </w:pPr>
       <w:r>
         <w:t>Detailed Theme: 5</w:t>
@@ -692,7 +692,7 @@
     </w:p>
     <w:p>
       <w:r>
-        <w:t>Definition: gdpr requirements were met for a period of three years. [system generated]</w:t>
+        <w:t>Definition: Description generated by the Mediumroast Caffeine machine intelligence service, please replace the definition with your own. [system generated]</w:t>
       </w:r>
     </w:p>
     <w:p>
@@ -702,7 +702,7 @@
     </w:p>
     <w:p>
       <w:pPr>
-        <w:pStyle w:val="Heading2"/>
+        <w:pStyle w:val="Heading3"/>
       </w:pPr>
       <w:r>
         <w:t>Detailed Theme: 6</w:t>
@@ -710,7 +710,7 @@
     </w:p>
     <w:p>
       <w:r>
-        <w:t>Definition: olympic athlete expects to be slowing down for the first time during the prems. [system generated]</w:t>
+        <w:t>Definition: Description generated by the Mediumroast Caffeine machine intelligence service, please replace the definition with your own. [system generated]</w:t>
       </w:r>
     </w:p>
     <w:p>
@@ -720,7 +720,7 @@
     </w:p>
     <w:p>
       <w:pPr>
-        <w:pStyle w:val="Heading2"/>
+        <w:pStyle w:val="Heading3"/>
       </w:pPr>
       <w:r>
         <w:t>Detailed Theme: 7</w:t>
@@ -728,7 +728,7 @@
     </w:p>
     <w:p>
       <w:r>
-        <w:t>Definition: solving a problem with a simple solution to a complex problem. [system generated]</w:t>
+        <w:t>Definition: Description generated by the Mediumroast Caffeine machine intelligence service, please replace the definition with your own. [system generated]</w:t>
       </w:r>
     </w:p>
     <w:p>
@@ -738,7 +738,7 @@
     </w:p>
     <w:p>
       <w:pPr>
-        <w:pStyle w:val="Heading2"/>
+        <w:pStyle w:val="Heading3"/>
       </w:pPr>
       <w:r>
         <w:t>Detailed Theme: 8</w:t>
@@ -746,7 +746,7 @@
     </w:p>
     <w:p>
       <w:r>
-        <w:t>Definition: i have a dog that has a lot of data connected to it. [system generated]</w:t>
+        <w:t>Definition: Description generated by the Mediumroast Caffeine machine intelligence service, please replace the definition with your own. [system generated]</w:t>
       </w:r>
     </w:p>
     <w:p>
@@ -756,7 +756,7 @@
     </w:p>
     <w:p>
       <w:pPr>
-        <w:pStyle w:val="Heading2"/>
+        <w:pStyle w:val="Heading3"/>
       </w:pPr>
       <w:r>
         <w:t>Detailed Theme: 9</w:t>
@@ -764,7 +764,7 @@
     </w:p>
     <w:p>
       <w:r>
-        <w:t>Definition: how to move data from a database into a new interface with sql [system generated]</w:t>
+        <w:t>Definition: Description generated by the Mediumroast Caffeine machine intelligence service, please replace the definition with your own. [system generated]</w:t>
       </w:r>
     </w:p>
     <w:p>
@@ -774,7 +774,7 @@
     </w:p>
     <w:p>
       <w:pPr>
-        <w:pStyle w:val="Heading2"/>
+        <w:pStyle w:val="Heading3"/>
       </w:pPr>
       <w:r>
         <w:t>Detailed Theme: 10</w:t>
@@ -782,7 +782,7 @@
     </w:p>
     <w:p>
       <w:r>
-        <w:t>Definition: kafka uses streaming data in real time. [system generated]</w:t>
+        <w:t>Definition: Description generated by the Mediumroast Caffeine machine intelligence service, please replace the definition with your own. [system generated]</w:t>
       </w:r>
     </w:p>
     <w:p>
@@ -792,7 +792,7 @@
     </w:p>
     <w:p>
       <w:pPr>
-        <w:pStyle w:val="Heading2"/>
+        <w:pStyle w:val="Heading3"/>
       </w:pPr>
       <w:r>
         <w:t>Detailed Theme: 11</w:t>
@@ -800,7 +800,7 @@
     </w:p>
     <w:p>
       <w:r>
-        <w:t>Definition: ai machine learning a model of inference based on information from a computer. [system generated]</w:t>
+        <w:t>Definition: Description generated by the Mediumroast Caffeine machine intelligence service, please replace the definition with your own. [system generated]</w:t>
       </w:r>
     </w:p>
     <w:p>
@@ -810,7 +810,7 @@
     </w:p>
     <w:p>
       <w:pPr>
-        <w:pStyle w:val="Heading2"/>
+        <w:pStyle w:val="Heading3"/>
       </w:pPr>
       <w:r>
         <w:t>Detailed Theme: 12</w:t>
@@ -818,7 +818,7 @@
     </w:p>
     <w:p>
       <w:r>
-        <w:t>Definition: learn how to keep the kinks straight by interacting with other people in an experiment. [system generated]</w:t>
+        <w:t>Definition: Description generated by the Mediumroast Caffeine machine intelligence service, please replace the definition with your own. [system generated]</w:t>
       </w:r>
     </w:p>
     <w:p>
@@ -828,7 +828,7 @@
     </w:p>
     <w:p>
       <w:pPr>
-        <w:pStyle w:val="Heading2"/>
+        <w:pStyle w:val="Heading3"/>
       </w:pPr>
       <w:r>
         <w:t>Detailed Theme: 13</w:t>
@@ -836,7 +836,7 @@
     </w:p>
     <w:p>
       <w:r>
-        <w:t>Definition: transformations of data from a warehouse to a lake. [system generated]</w:t>
+        <w:t>Definition: Description generated by the Mediumroast Caffeine machine intelligence service, please replace the definition with your own. [system generated]</w:t>
       </w:r>
     </w:p>
     <w:p>
@@ -846,7 +846,7 @@
     </w:p>
     <w:p>
       <w:pPr>
-        <w:pStyle w:val="Heading2"/>
+        <w:pStyle w:val="Heading3"/>
       </w:pPr>
       <w:r>
         <w:t>Detailed Theme: 14</w:t>
@@ -854,7 +854,7 @@
     </w:p>
     <w:p>
       <w:r>
-        <w:t>Definition: a spark goes off the top of an apache as it changes color. [system generated]</w:t>
+        <w:t>Definition: Description generated by the Mediumroast Caffeine machine intelligence service, please replace the definition with your own. [system generated]</w:t>
       </w:r>
     </w:p>
     <w:p>
@@ -864,7 +864,7 @@
     </w:p>
     <w:p>
       <w:pPr>
-        <w:pStyle w:val="Heading2"/>
+        <w:pStyle w:val="Heading3"/>
       </w:pPr>
       <w:r>
         <w:t>Detailed Theme: 15</w:t>
@@ -872,12 +872,524 @@
     </w:p>
     <w:p>
       <w:r>
-        <w:t>Definition: etl is a language with a lot of tools and capabilities. [system generated]</w:t>
+        <w:t>Definition: Description generated by the Mediumroast Caffeine machine intelligence service, please replace the definition with your own. [system generated]</w:t>
       </w:r>
     </w:p>
     <w:p>
       <w:r>
         <w:t>Tags: etl | etl etl | were | tools | lot | etl capabilities | etl tools | lets | rules | capabilities</w:t>
+      </w:r>
+    </w:p>
+    <w:p>
+      <w:pPr>
+        <w:pStyle w:val="Title"/>
+      </w:pPr>
+      <w:r>
+        <w:t>References</w:t>
+      </w:r>
+    </w:p>
+    <w:p>
+      <w:pPr>
+        <w:pStyle w:val="Heading2"/>
+      </w:pPr>
+      <w:r>
+        <w:t>202101310000-Reverse CDN-Cloudera</w:t>
+      </w:r>
+    </w:p>
+    <w:p>
+      <w:r>
+        <w:t>Date: 2021-01-31</w:t>
+        <w:tab/>
+        <w:t>00:00</w:t>
+        <w:tab/>
+        <w:tab/>
+        <w:t>|</w:t>
+        <w:tab/>
+        <w:t>Study Iteration: 1</w:t>
+      </w:r>
+    </w:p>
+    <w:p>
+      <w:r>
+        <w:t>_______________________________________________ FORM -K _______________________________________________ (Mark One) ☒ ANNUAL REPORT PURSUANT TO SECTION OR (d) OF THE SECURITIES EXCHANGE ACT OF For the fiscal year ended January  or ☐ TRANSITION REPORT PURSUANT TO SECTION OR (d) OF THE SECURITIES EXCHANGE ACT OF For the transition period from________to________ Commission File Number: 001- CLOUDERA INC. ( Exact name of registrant as specified in its charter) Delaware -2 (State or other jurisdiction ...</w:t>
+      </w:r>
+    </w:p>
+    <w:p>
+      <w:r>
+        <w:t xml:space="preserve">Interaction Resource: </w:t>
+      </w:r>
+      <w:r>
+        <w:rPr>
+          <w:color w:val="000000" w:themeColor="hyperlink"/>
+          <w:u w:val="single"/>
+        </w:rPr>
+        <w:hyperlink r:id="rId12">
+          <w:r>
+            <w:rPr/>
+            <w:t>202101310000-Reverse CDN-Cloudera</w:t>
+          </w:r>
+        </w:hyperlink>
+      </w:r>
+    </w:p>
+    <w:p>
+      <w:pPr>
+        <w:pStyle w:val="Heading2"/>
+      </w:pPr>
+      <w:r>
+        <w:t>202106160000-Reverse CDN-Confluent</w:t>
+      </w:r>
+    </w:p>
+    <w:p>
+      <w:r>
+        <w:t>Date: 2021-06-16</w:t>
+        <w:tab/>
+        <w:t>00:00</w:t>
+        <w:tab/>
+        <w:tab/>
+        <w:t>|</w:t>
+        <w:tab/>
+        <w:t>Study Iteration: 1</w:t>
+      </w:r>
+    </w:p>
+    <w:p>
+      <w:r>
+        <w:t>As filed with the Securities and Exchange Commission on June . We have two classes of authorized common Class A common stock and Class B common stock. Each share of Class A common stock is entitled to one vote. Each share of Class B common stock is entitled to votes and is convertible at any time into one share of Class A common stock. Investing in our Class A common stock involves risks. Any representation to the contrary is a criminal offense. million for the years ended December and and $. Th...</w:t>
+      </w:r>
+    </w:p>
+    <w:p>
+      <w:r>
+        <w:t xml:space="preserve">Interaction Resource: </w:t>
+      </w:r>
+      <w:r>
+        <w:rPr>
+          <w:color w:val="000000" w:themeColor="hyperlink"/>
+          <w:u w:val="single"/>
+        </w:rPr>
+        <w:hyperlink r:id="rId13">
+          <w:r>
+            <w:rPr/>
+            <w:t>202106160000-Reverse CDN-Confluent</w:t>
+          </w:r>
+        </w:hyperlink>
+      </w:r>
+    </w:p>
+    <w:p>
+      <w:pPr>
+        <w:pStyle w:val="Heading2"/>
+      </w:pPr>
+      <w:r>
+        <w:t>201802010000-Reverse CDN-Striim</w:t>
+      </w:r>
+    </w:p>
+    <w:p>
+      <w:r>
+        <w:t>Date: 2018-02-01</w:t>
+        <w:tab/>
+        <w:t>00:00</w:t>
+        <w:tab/>
+        <w:tab/>
+        <w:t>|</w:t>
+        <w:tab/>
+        <w:t>Study Iteration: 2</w:t>
+      </w:r>
+    </w:p>
+    <w:p>
+      <w:r>
+        <w:t>Get More Value from Apache Kafka with Enterprise-Grade Streaming Integration and SQL-Based Stream Processing Striim White Paper February 2018 Get More Value from Apache Kafka Table of Contents Executive Summary ................................................ 1 Make Kafka Easy . . . . . . . . . . . . . . . . . . . . . . . . . . . . . . . . . . . . . . . . . . . . . . . . . . . . 1 Ingestion into Kafka . . . . . . . . . . . . . . . . . . . . . . . . . . . . . . . . . . . . . . . . . . . . . . . ....</w:t>
+      </w:r>
+    </w:p>
+    <w:p>
+      <w:r>
+        <w:t xml:space="preserve">Interaction Resource: </w:t>
+      </w:r>
+      <w:r>
+        <w:rPr>
+          <w:color w:val="000000" w:themeColor="hyperlink"/>
+          <w:u w:val="single"/>
+        </w:rPr>
+        <w:hyperlink r:id="rId14">
+          <w:r>
+            <w:rPr/>
+            <w:t>201802010000-Reverse CDN-Striim</w:t>
+          </w:r>
+        </w:hyperlink>
+      </w:r>
+    </w:p>
+    <w:p>
+      <w:pPr>
+        <w:pStyle w:val="Heading2"/>
+      </w:pPr>
+      <w:r>
+        <w:t>202007010000-Reverse CDN-Seagate</w:t>
+      </w:r>
+    </w:p>
+    <w:p>
+      <w:r>
+        <w:t>Date: 2020-07-01</w:t>
+        <w:tab/>
+        <w:t>00:00</w:t>
+        <w:tab/>
+        <w:tab/>
+        <w:t>|</w:t>
+        <w:tab/>
+        <w:t>Study Iteration: 2</w:t>
+      </w:r>
+    </w:p>
+    <w:p>
+      <w:r>
+        <w:t>Seagate authored the Kingdom France Germany Russia following report to share its forecasts Australia Japan India South Korea and opinions based on the survey Taiwan and China. RETHINK DATA: PUT MORE OF YOUR BUSINESS DATA TO WORK—FROM EDGE TO CLOUD | 3 | Summary of Findings Today’s unprecedented growth to businesses goes untapped. is DataOps—the discipline Only 32% of data available to connecting data creators with enterprises is put to work. RETHINK DATA: PUT MORE OF YOUR BUSINESS DATA TO WORK—F...</w:t>
+      </w:r>
+    </w:p>
+    <w:p>
+      <w:r>
+        <w:t xml:space="preserve">Interaction Resource: </w:t>
+      </w:r>
+      <w:r>
+        <w:rPr>
+          <w:color w:val="000000" w:themeColor="hyperlink"/>
+          <w:u w:val="single"/>
+        </w:rPr>
+        <w:hyperlink r:id="rId15">
+          <w:r>
+            <w:rPr/>
+            <w:t>202007010000-Reverse CDN-Seagate</w:t>
+          </w:r>
+        </w:hyperlink>
+      </w:r>
+    </w:p>
+    <w:p>
+      <w:pPr>
+        <w:pStyle w:val="Heading2"/>
+      </w:pPr>
+      <w:r>
+        <w:t>202104140000-Reverse CDN-Cloudera</w:t>
+      </w:r>
+    </w:p>
+    <w:p>
+      <w:r>
+        <w:t>Date: 2021-04-14</w:t>
+        <w:tab/>
+        <w:t>00:00</w:t>
+        <w:tab/>
+        <w:tab/>
+        <w:t>|</w:t>
+        <w:tab/>
+        <w:t>Study Iteration: 2</w:t>
+      </w:r>
+    </w:p>
+    <w:p>
+      <w:r>
+        <w:t>SOLUTION BRIEF DATA-IN-MOTION PHILOSOPHY A Blueprint for Enterprise-wide Streaming Data Architecture Don’t Let Your End-to-End Streaming Architecture Fall Short Real Life Data-in-Motion It’s not enough to have the best messaging solution at the heart of your end-to-end streaming Below describes how the data-in-motion architecture. successfully modernized their messaging architecture to support a new line of This solution brief describes Cloudera’s data-in-motion philosophy and is meant as a blue...</w:t>
+      </w:r>
+    </w:p>
+    <w:p>
+      <w:r>
+        <w:t xml:space="preserve">Interaction Resource: </w:t>
+      </w:r>
+      <w:r>
+        <w:rPr>
+          <w:color w:val="000000" w:themeColor="hyperlink"/>
+          <w:u w:val="single"/>
+        </w:rPr>
+        <w:hyperlink r:id="rId16">
+          <w:r>
+            <w:rPr/>
+            <w:t>202104140000-Reverse CDN-Cloudera</w:t>
+          </w:r>
+        </w:hyperlink>
+      </w:r>
+    </w:p>
+    <w:p>
+      <w:pPr>
+        <w:pStyle w:val="Heading2"/>
+      </w:pPr>
+      <w:r>
+        <w:t>202110061100-Reverse CDN-GuidePoint</w:t>
+      </w:r>
+    </w:p>
+    <w:p>
+      <w:r>
+        <w:t>Date: 2021-10-06</w:t>
+        <w:tab/>
+        <w:t>11:00</w:t>
+        <w:tab/>
+        <w:tab/>
+        <w:t>|</w:t>
+        <w:tab/>
+        <w:t>Study Iteration: default</w:t>
+      </w:r>
+    </w:p>
+    <w:p>
+      <w:r>
+        <w:t>SUMMARY KEYWORDS data prem storage aws cloud pipelines run lambda functions petabytes blood sample performance nvme hardware platform software functions servers warehousing file workloads Well you know the list of challenges that you know I can just think of you know a lot of times I mean you know AWS is great but sometimes you really want to do multi multi cloud right or you may have a hybrid environment. I think I'm beginning to think that may I should tackle that issue. And so like I'll give ...</w:t>
+      </w:r>
+    </w:p>
+    <w:p>
+      <w:r>
+        <w:t xml:space="preserve">Interaction Resource: </w:t>
+      </w:r>
+      <w:r>
+        <w:rPr>
+          <w:color w:val="000000" w:themeColor="hyperlink"/>
+          <w:u w:val="single"/>
+        </w:rPr>
+        <w:hyperlink r:id="rId17">
+          <w:r>
+            <w:rPr/>
+            <w:t>202110061100-Reverse CDN-GuidePoint</w:t>
+          </w:r>
+        </w:hyperlink>
+      </w:r>
+    </w:p>
+    <w:p>
+      <w:pPr>
+        <w:pStyle w:val="Heading2"/>
+      </w:pPr>
+      <w:r>
+        <w:t>202110061800-Reverse CDN-GuidePoint</w:t>
+      </w:r>
+    </w:p>
+    <w:p>
+      <w:r>
+        <w:t>Date: 2021-10-06</w:t>
+        <w:tab/>
+        <w:t>18:00</w:t>
+        <w:tab/>
+        <w:tab/>
+        <w:t>|</w:t>
+        <w:tab/>
+        <w:t>Study Iteration: default</w:t>
+      </w:r>
+    </w:p>
+    <w:p>
+      <w:r>
+        <w:t>SUMMARY KEYWORDS data cloud moving run lambda application product storage hear pipeline aws financial services provide customers business problem high performance storage focus people petabytes Sure. So you know I've started you know dealt with the main trends and sparks system and all that in the next hour. And everybody's doing using the cloud right? I think that technology that you have because it's highly you know like high performance right. So I mentioned because I think artificial intelli...</w:t>
+      </w:r>
+    </w:p>
+    <w:p>
+      <w:r>
+        <w:t xml:space="preserve">Interaction Resource: </w:t>
+      </w:r>
+      <w:r>
+        <w:rPr>
+          <w:color w:val="000000" w:themeColor="hyperlink"/>
+          <w:u w:val="single"/>
+        </w:rPr>
+        <w:hyperlink r:id="rId18">
+          <w:r>
+            <w:rPr/>
+            <w:t>202110061800-Reverse CDN-GuidePoint</w:t>
+          </w:r>
+        </w:hyperlink>
+      </w:r>
+    </w:p>
+    <w:p>
+      <w:pPr>
+        <w:pStyle w:val="Heading2"/>
+      </w:pPr>
+      <w:r>
+        <w:t>202110071330-Reverse CDN-GuidePoint</w:t>
+      </w:r>
+    </w:p>
+    <w:p>
+      <w:r>
+        <w:t>Date: 2021-10-07</w:t>
+        <w:tab/>
+        <w:t>13:30</w:t>
+        <w:tab/>
+        <w:tab/>
+        <w:t>|</w:t>
+        <w:tab/>
+        <w:t>Study Iteration: default</w:t>
+      </w:r>
+    </w:p>
+    <w:p>
+      <w:r>
+        <w:t>UMMARY KEYWORDS data storage customers file run informatica system people business database big environment move models important transformation etl fast gm write Hi What are we on the call MCA? And then he left HP and he went to work as CIO for General Motors. Yeah but in fact I may be right when I say we have one of the world's largest data analytics running on our system. So yeah So we do have some really large customers who really are dealing with a lot of data right? Be temporary storage be...</w:t>
+      </w:r>
+    </w:p>
+    <w:p>
+      <w:r>
+        <w:t xml:space="preserve">Interaction Resource: </w:t>
+      </w:r>
+      <w:r>
+        <w:rPr>
+          <w:color w:val="000000" w:themeColor="hyperlink"/>
+          <w:u w:val="single"/>
+        </w:rPr>
+        <w:hyperlink r:id="rId19">
+          <w:r>
+            <w:rPr/>
+            <w:t>202110071330-Reverse CDN-GuidePoint</w:t>
+          </w:r>
+        </w:hyperlink>
+      </w:r>
+    </w:p>
+    <w:p>
+      <w:pPr>
+        <w:pStyle w:val="Heading2"/>
+      </w:pPr>
+      <w:r>
+        <w:t>202110191700-Reverse CDN-GuidePoint</w:t>
+      </w:r>
+    </w:p>
+    <w:p>
+      <w:r>
+        <w:t>Date: 2021-10-19</w:t>
+        <w:tab/>
+        <w:t>17:00</w:t>
+        <w:tab/>
+        <w:tab/>
+        <w:t>|</w:t>
+        <w:tab/>
+        <w:t>Study Iteration: default</w:t>
+      </w:r>
+    </w:p>
+    <w:p>
+      <w:r>
+        <w:t>SUMMARY KEYWORDS data storage cloud customer layer model platform server applications gpu problems file power bi real move deploy system api transform pipelines Yeah so I think so just any recap. But the major actually computer science and my bio I mean working experience our background is more on a plea Amin application building applications in the financial service. So from what I see so the train is really moving to cloud. Because I know if I say that data savvy on the fire so first is the in...</w:t>
+      </w:r>
+    </w:p>
+    <w:p>
+      <w:r>
+        <w:t xml:space="preserve">Interaction Resource: </w:t>
+      </w:r>
+      <w:r>
+        <w:rPr>
+          <w:color w:val="000000" w:themeColor="hyperlink"/>
+          <w:u w:val="single"/>
+        </w:rPr>
+        <w:hyperlink r:id="rId20">
+          <w:r>
+            <w:rPr/>
+            <w:t>202110191700-Reverse CDN-GuidePoint</w:t>
+          </w:r>
+        </w:hyperlink>
+      </w:r>
+    </w:p>
+    <w:p>
+      <w:pPr>
+        <w:pStyle w:val="Heading2"/>
+      </w:pPr>
+      <w:r>
+        <w:t>202111080900-Reverse CDN-GuidePoint</w:t>
+      </w:r>
+    </w:p>
+    <w:p>
+      <w:r>
+        <w:t>Date: 2021-11-08</w:t>
+        <w:tab/>
+        <w:t>09:00</w:t>
+        <w:tab/>
+        <w:tab/>
+        <w:t>|</w:t>
+        <w:tab/>
+        <w:t>Study Iteration: default</w:t>
+      </w:r>
+    </w:p>
+    <w:p>
+      <w:r>
+        <w:t>SUMMARY KEYWORDS data storage run tearing customer inference layer solution spark case product nvme ssd talking built big problem provide query company Good morning this is Symmetra here. So it's kind of heads against the cloud guys to not just take it and not contribute back. And both discuss products be combined became Cloudera data platform a CDP as we know in the new company yep. I won't call high performance high capacity storage you're talking about 12 terabyte drives that time. I mean I m...</w:t>
+      </w:r>
+    </w:p>
+    <w:p>
+      <w:r>
+        <w:t xml:space="preserve">Interaction Resource: </w:t>
+      </w:r>
+      <w:r>
+        <w:rPr>
+          <w:color w:val="000000" w:themeColor="hyperlink"/>
+          <w:u w:val="single"/>
+        </w:rPr>
+        <w:hyperlink r:id="rId21">
+          <w:r>
+            <w:rPr/>
+            <w:t>202111080900-Reverse CDN-GuidePoint</w:t>
+          </w:r>
+        </w:hyperlink>
+      </w:r>
+    </w:p>
+    <w:p>
+      <w:pPr>
+        <w:pStyle w:val="Heading2"/>
+      </w:pPr>
+      <w:r>
+        <w:t>202201041932-Reverse CDN-Meditronics</w:t>
+      </w:r>
+    </w:p>
+    <w:p>
+      <w:r>
+        <w:t>Date: 2022-01-04</w:t>
+        <w:tab/>
+        <w:t>19:32</w:t>
+        <w:tab/>
+        <w:tab/>
+        <w:t>|</w:t>
+        <w:tab/>
+        <w:t>Study Iteration: default</w:t>
+      </w:r>
+    </w:p>
+    <w:p>
+      <w:r>
+        <w:t>SUMMARY KEYWORDS data kafka cloud run storage application architecture prem steve database transformation postgres terms metadata s3 aws amazon lambda functions patient device So let me go. I mean you know the vast majority of architectures you will see when you look at any architectural presentation is going to have Kafka in it in a pretty important role. And what I then look at you know and that's today with current architectures and that when you look at where things are going actually I was ...</w:t>
+      </w:r>
+    </w:p>
+    <w:p>
+      <w:r>
+        <w:t xml:space="preserve">Interaction Resource: </w:t>
+      </w:r>
+      <w:r>
+        <w:rPr>
+          <w:color w:val="000000" w:themeColor="hyperlink"/>
+          <w:u w:val="single"/>
+        </w:rPr>
+        <w:hyperlink r:id="rId22">
+          <w:r>
+            <w:rPr/>
+            <w:t>202201041932-Reverse CDN-Meditronics</w:t>
+          </w:r>
+        </w:hyperlink>
+      </w:r>
+    </w:p>
+    <w:p>
+      <w:pPr>
+        <w:pStyle w:val="Heading2"/>
+      </w:pPr>
+      <w:r>
+        <w:t>202201060719-Reverse CDN-Guidepoint</w:t>
+      </w:r>
+    </w:p>
+    <w:p>
+      <w:r>
+        <w:t>Date: 2022-01-06</w:t>
+        <w:tab/>
+        <w:t>07:19</w:t>
+        <w:tab/>
+        <w:tab/>
+        <w:t>|</w:t>
+        <w:tab/>
+        <w:t>Study Iteration: default</w:t>
+      </w:r>
+    </w:p>
+    <w:p>
+      <w:r>
+        <w:t>SUMMARY KEYWORDS data kafka transactions years moving requirements prem applications product business environment query bit real customer storage people batched talk bank no problem. All of that data gets aggregated at the enterprise level to monitor our portfolio risk levels in multiple lines of business. So Kafka is where we use to stream data from customer facing to essentially back end monitoring systems. And to seed in the evenings not live necessarily. But when you have multiple lines of b...</w:t>
+      </w:r>
+    </w:p>
+    <w:p>
+      <w:r>
+        <w:t xml:space="preserve">Interaction Resource: </w:t>
+      </w:r>
+      <w:r>
+        <w:rPr>
+          <w:color w:val="000000" w:themeColor="hyperlink"/>
+          <w:u w:val="single"/>
+        </w:rPr>
+        <w:hyperlink r:id="rId23">
+          <w:r>
+            <w:rPr/>
+            <w:t>202201060719-Reverse CDN-Guidepoint</w:t>
+          </w:r>
+        </w:hyperlink>
       </w:r>
     </w:p>
     <w:sectPr>
@@ -920,7 +1432,7 @@
       <w:tab/>
       <w:t xml:space="preserve"> | </w:t>
       <w:tab/>
-      <w:t xml:space="preserve"> Created on: 2022-01-10 05:36</w:t>
+      <w:t xml:space="preserve"> Created on: 2022-01-12 04:33</w:t>
     </w:r>
   </w:p>
 </w:hdr>

</xml_diff>

<commit_message>
Changed output of list_studies added exludes to report
</commit_message>
<xml_diff>
--- a/python/cli/Reverse_CDN_study_report.docx
+++ b/python/cli/Reverse_CDN_study_report.docx
@@ -76,7 +76,7 @@
         <w:rPr>
           <w:b/>
         </w:rPr>
-        <w:t>2022-01-12 05:16</w:t>
+        <w:t>2022-01-16 17:41</w:t>
       </w:r>
     </w:p>
     <w:p>
@@ -189,7 +189,7 @@
         <w:pStyle w:val="Heading1"/>
       </w:pPr>
       <w:r>
-        <w:t>Review public filings from relevant companies to look for insights.</w:t>
+        <w:t>Using competitive white papers look for competitive insights.</w:t>
       </w:r>
     </w:p>
     <w:p>
@@ -207,391 +207,7 @@
     </w:p>
     <w:p>
       <w:r>
-        <w:t>Tags: board directors | class common stock | data motion | executive officer | number shares | open source | public offering | registration statement | shares class b common stock</w:t>
-      </w:r>
-    </w:p>
-    <w:p>
-      <w:pPr>
-        <w:pStyle w:val="ListBullet"/>
-      </w:pPr>
-      <w:r>
-        <w:t>We use open source software in our offering.</w:t>
-      </w:r>
-    </w:p>
-    <w:p>
-      <w:pPr>
-        <w:pStyle w:val="ListBullet"/>
-      </w:pPr>
-      <w:r>
-        <w:t>(b) Class B Common Stock.</w:t>
-      </w:r>
-    </w:p>
-    <w:p>
-      <w:pPr>
-        <w:pStyle w:val="ListBullet"/>
-      </w:pPr>
-      <w:r>
-        <w:t>(a) Class A Common Stock.</w:t>
-      </w:r>
-    </w:p>
-    <w:p>
-      <w:pPr>
-        <w:pStyle w:val="ListBullet"/>
-      </w:pPr>
-      <w:r>
-        <w:t>(a) Class A Common Stock.</w:t>
-      </w:r>
-    </w:p>
-    <w:p>
-      <w:pPr>
-        <w:pStyle w:val="ListBullet"/>
-      </w:pPr>
-      <w:r>
-        <w:t>(b) Class B Common Stock.</w:t>
-      </w:r>
-    </w:p>
-    <w:p>
-      <w:pPr>
-        <w:pStyle w:val="ListBullet"/>
-      </w:pPr>
-      <w:r>
-        <w:t>The number of shares reserved for issuance under our ESPP increases automatically on February 1 of each of the first calendar years following the first offering date by the number of shares equal to the lesser of (i) 1% of the total outstanding shares of our as of the immediately preceding January (rounded to the nearest whole share) or (ii) a number of shares of our determined by our board of directors.</w:t>
-      </w:r>
-    </w:p>
-    <w:p>
-      <w:pPr>
-        <w:pStyle w:val="ListBullet"/>
-      </w:pPr>
-      <w:r>
-        <w:t>Related Party Transactions Certain members of our board of directors currently serve on the board of directors or as an executive of certain companies that are our customers.</w:t>
-      </w:r>
-    </w:p>
-    <w:p>
-      <w:pPr>
-        <w:pStyle w:val="ListBullet"/>
-      </w:pPr>
-      <w:r>
-        <w:t>The number of shares reserved for issuance under our Plan will increase automatically on the first day of February of each calendar year during the term of the Plan by a number of shares of equal to the lesser of (i) % of the total outstanding shares of our as of the immediately preceding January or (ii) a number of shares determined by our board of directors.</w:t>
-      </w:r>
-    </w:p>
-    <w:p>
-      <w:pPr>
-        <w:pStyle w:val="ListBullet"/>
-      </w:pPr>
-      <w:r>
-        <w:t>The consolidated amended complaint also asserts claims against Intel Corporation and fourteen current and former officers and directors under the Securities Act of on behalf of all persons who acquired stock pursuant or traceable to the S- registration statement filed in connection with ’s January merger with Hortonworks and alleges that the registration statement contained untrue statements of material fact and omitted material facts.</w:t>
-      </w:r>
-    </w:p>
-    <w:p>
-      <w:pPr>
-        <w:pStyle w:val="ListBullet"/>
-      </w:pPr>
-      <w:r>
-        <w:t>On February 1  10 additional shares were authorized for issuance by the board of directors.</w:t>
-      </w:r>
-    </w:p>
-    <w:p>
-      <w:pPr>
-        <w:pStyle w:val="Heading2"/>
-      </w:pPr>
-      <w:r>
-        <w:t>Detailed Themes</w:t>
-      </w:r>
-    </w:p>
-    <w:p>
-      <w:pPr>
-        <w:pStyle w:val="Heading3"/>
-      </w:pPr>
-      <w:r>
-        <w:t>Detailed Theme: 1</w:t>
-      </w:r>
-    </w:p>
-    <w:p>
-      <w:r>
-        <w:t>Definition: Description generated by the Mediumroast Caffeine machine intelligence service, please replace the definition with your own. [system generated]</w:t>
-      </w:r>
-    </w:p>
-    <w:p>
-      <w:r>
-        <w:t>Tags: data | motion | data motion | realtime | applications | platform | across | databases | customer | systems</w:t>
-      </w:r>
-    </w:p>
-    <w:p>
-      <w:pPr>
-        <w:pStyle w:val="Heading3"/>
-      </w:pPr>
-      <w:r>
-        <w:t>Detailed Theme: 2</w:t>
-      </w:r>
-    </w:p>
-    <w:p>
-      <w:r>
-        <w:t>Definition: Description generated by the Mediumroast Caffeine machine intelligence service, please replace the definition with your own. [system generated]</w:t>
-      </w:r>
-    </w:p>
-    <w:p>
-      <w:r>
-        <w:t>Tags: business | customers | may | could | results | customer | offering | use | financial condition | financial</w:t>
-      </w:r>
-    </w:p>
-    <w:p>
-      <w:pPr>
-        <w:pStyle w:val="Heading3"/>
-      </w:pPr>
-      <w:r>
-        <w:t>Detailed Theme: 3</w:t>
-      </w:r>
-    </w:p>
-    <w:p>
-      <w:r>
-        <w:t>Definition: Description generated by the Mediumroast Caffeine machine intelligence service, please replace the definition with your own. [system generated]</w:t>
-      </w:r>
-    </w:p>
-    <w:p>
-      <w:r>
-        <w:t>Tags: option | exercise | termination | shares | options | plan | stock | purchase | service | shall</w:t>
-      </w:r>
-    </w:p>
-    <w:p>
-      <w:pPr>
-        <w:pStyle w:val="Heading3"/>
-      </w:pPr>
-      <w:r>
-        <w:t>Detailed Theme: 4</w:t>
-      </w:r>
-    </w:p>
-    <w:p>
-      <w:r>
-        <w:t>Definition: Description generated by the Mediumroast Caffeine machine intelligence service, please replace the definition with your own. [system generated]</w:t>
-      </w:r>
-    </w:p>
-    <w:p>
-      <w:r>
-        <w:t>Tags: vesting | based | million | expense | compensation | based compensation | fair | fair value | compensation expense | based compensation expense</w:t>
-      </w:r>
-    </w:p>
-    <w:p>
-      <w:pPr>
-        <w:pStyle w:val="Heading3"/>
-      </w:pPr>
-      <w:r>
-        <w:t>Detailed Theme: 5</w:t>
-      </w:r>
-    </w:p>
-    <w:p>
-      <w:r>
-        <w:t>Definition: Description generated by the Mediumroast Caffeine machine intelligence service, please replace the definition with your own. [system generated]</w:t>
-      </w:r>
-    </w:p>
-    <w:p>
-      <w:r>
-        <w:t>Tags: million | ended | march | ended march | three months ended | months ended | months ended march | three months | months | three</w:t>
-      </w:r>
-    </w:p>
-    <w:p>
-      <w:pPr>
-        <w:pStyle w:val="Heading3"/>
-      </w:pPr>
-      <w:r>
-        <w:t>Detailed Theme: 6</w:t>
-      </w:r>
-    </w:p>
-    <w:p>
-      <w:r>
-        <w:t>Definition: Description generated by the Mediumroast Caffeine machine intelligence service, please replace the definition with your own. [system generated]</w:t>
-      </w:r>
-    </w:p>
-    <w:p>
-      <w:r>
-        <w:t>Tags: stock | common stock | common | class common | class common stock | class | conversion | shares class common | shares | shares class</w:t>
-      </w:r>
-    </w:p>
-    <w:p>
-      <w:pPr>
-        <w:pStyle w:val="Heading3"/>
-      </w:pPr>
-      <w:r>
-        <w:t>Detailed Theme: 7</w:t>
-      </w:r>
-    </w:p>
-    <w:p>
-      <w:r>
-        <w:t>Definition: Description generated by the Mediumroast Caffeine machine intelligence service, please replace the definition with your own. [system generated]</w:t>
-      </w:r>
-    </w:p>
-    <w:p>
-      <w:r>
-        <w:t>Tags: transfer | shares | section | qualified stockholder | qualified | shall | stockholder | company | transferee | permitted</w:t>
-      </w:r>
-    </w:p>
-    <w:p>
-      <w:pPr>
-        <w:pStyle w:val="Heading3"/>
-      </w:pPr>
-      <w:r>
-        <w:t>Detailed Theme: 8</w:t>
-      </w:r>
-    </w:p>
-    <w:p>
-      <w:r>
-        <w:t>Definition: Description generated by the Mediumroast Caffeine machine intelligence service, please replace the definition with your own. [system generated]</w:t>
-      </w:r>
-    </w:p>
-    <w:p>
-      <w:r>
-        <w:t>Tags: prospectus | underwriters | securities | statement | morgan | llc | shares | registration | company | underwriter</w:t>
-      </w:r>
-    </w:p>
-    <w:p>
-      <w:pPr>
-        <w:pStyle w:val="Heading3"/>
-      </w:pPr>
-      <w:r>
-        <w:t>Detailed Theme: 9</w:t>
-      </w:r>
-    </w:p>
-    <w:p>
-      <w:r>
-        <w:t>Definition: Description generated by the Mediumroast Caffeine machine intelligence service, please replace the definition with your own. [system generated]</w:t>
-      </w:r>
-    </w:p>
-    <w:p>
-      <w:r>
-        <w:t>Tags: cash | lease | deferred | costs | operating | net | contract | million | acquisition costs | contract acquisition</w:t>
-      </w:r>
-    </w:p>
-    <w:p>
-      <w:pPr>
-        <w:pStyle w:val="Heading3"/>
-      </w:pPr>
-      <w:r>
-        <w:t>Detailed Theme: 10</w:t>
-      </w:r>
-    </w:p>
-    <w:p>
-      <w:r>
-        <w:t>Definition: Description generated by the Mediumroast Caffeine machine intelligence service, please replace the definition with your own. [system generated]</w:t>
-      </w:r>
-    </w:p>
-    <w:p>
-      <w:r>
-        <w:t>Tags: meeting | notice | olders | directors | board directors | board | shall | meetings | older | section</w:t>
-      </w:r>
-    </w:p>
-    <w:p>
-      <w:pPr>
-        <w:pStyle w:val="Heading3"/>
-      </w:pPr>
-      <w:r>
-        <w:t>Detailed Theme: 11</w:t>
-      </w:r>
-    </w:p>
-    <w:p>
-      <w:r>
-        <w:t>Definition: Description generated by the Mediumroast Caffeine machine intelligence service, please replace the definition with your own. [system generated]</w:t>
-      </w:r>
-    </w:p>
-    <w:p>
-      <w:r>
-        <w:t>Tags: statements | financial | financial statements | consolidated | consolidated financial | consolidated financial statements | accounting | included | prospectus | elsewhere prospectus</w:t>
-      </w:r>
-    </w:p>
-    <w:p>
-      <w:pPr>
-        <w:pStyle w:val="Heading3"/>
-      </w:pPr>
-      <w:r>
-        <w:t>Detailed Theme: 12</w:t>
-      </w:r>
-    </w:p>
-    <w:p>
-      <w:r>
-        <w:t>Definition: Description generated by the Mediumroast Caffeine machine intelligence service, please replace the definition with your own. [system generated]</w:t>
-      </w:r>
-    </w:p>
-    <w:p>
-      <w:r>
-        <w:t>Tags: served | mr | ms | since | inc | directors | member | member board directors | board | member board</w:t>
-      </w:r>
-    </w:p>
-    <w:p>
-      <w:pPr>
-        <w:pStyle w:val="Heading3"/>
-      </w:pPr>
-      <w:r>
-        <w:t>Detailed Theme: 13</w:t>
-      </w:r>
-    </w:p>
-    <w:p>
-      <w:r>
-        <w:t>Definition: Description generated by the Mediumroast Caffeine machine intelligence service, please replace the definition with your own. [system generated]</w:t>
-      </w:r>
-    </w:p>
-    <w:p>
-      <w:r>
-        <w:t>Tags: board | directors | board directors | officer | executive | chief | shall | duties | executive officer | chief executive</w:t>
-      </w:r>
-    </w:p>
-    <w:p>
-      <w:pPr>
-        <w:pStyle w:val="Heading3"/>
-      </w:pPr>
-      <w:r>
-        <w:t>Detailed Theme: 14</w:t>
-      </w:r>
-    </w:p>
-    <w:p>
-      <w:r>
-        <w:t>Definition: Description generated by the Mediumroast Caffeine machine intelligence service, please replace the definition with your own. [system generated]</w:t>
-      </w:r>
-    </w:p>
-    <w:p>
-      <w:r>
-        <w:t xml:space="preserve">Tags: </w:t>
-      </w:r>
-    </w:p>
-    <w:p>
-      <w:pPr>
-        <w:pStyle w:val="Heading3"/>
-      </w:pPr>
-      <w:r>
-        <w:t>Detailed Theme: 15</w:t>
-      </w:r>
-    </w:p>
-    <w:p>
-      <w:r>
-        <w:t>Definition: Description generated by the Mediumroast Caffeine machine intelligence service, please replace the definition with your own. [system generated]</w:t>
-      </w:r>
-    </w:p>
-    <w:p>
-      <w:r>
-        <w:t>Tags: tax | income | us | income tax | federal | nonus | us federal | purchaser | taxes | federal income</w:t>
-      </w:r>
-    </w:p>
-    <w:p>
-      <w:r>
-        <w:br w:type="page"/>
-      </w:r>
-    </w:p>
-    <w:p>
-      <w:pPr>
-        <w:pStyle w:val="Heading1"/>
-      </w:pPr>
-      <w:r>
-        <w:t>Using competitive white papers look for competitive insights.</w:t>
-      </w:r>
-    </w:p>
-    <w:p>
-      <w:pPr>
-        <w:pStyle w:val="Heading2"/>
-      </w:pPr>
-      <w:r>
-        <w:t>Summary Theme</w:t>
-      </w:r>
-    </w:p>
-    <w:p>
-      <w:r>
-        <w:t>Definition: Description generated by the Mediumroast Caffeine machine intelligence service, please replace the definition with your own. [system generated]</w:t>
+        <w:t>Fortune: business owners rethink the flow of data in the cloud with data management and analytics. [system generated]</w:t>
       </w:r>
     </w:p>
     <w:p>
@@ -636,14 +252,6 @@
         <w:pStyle w:val="ListBullet"/>
       </w:pPr>
       <w:r>
-        <w:t>System solutions RETHINK DATA: PUT MORE OF YOUR BUSINESS DATA TO WORK—FROM EDGE TO CLOUD | 18 | CHAPTER THREE The Multicloud The public cloud has catalyzed the growth of countless companies.</w:t>
-      </w:r>
-    </w:p>
-    <w:p>
-      <w:pPr>
-        <w:pStyle w:val="ListBullet"/>
-      </w:pPr>
-      <w:r>
         <w:t>3 Data-in-Motion Philosophy SOLUTION BRIEF Stream Processing and Analytics With Loads of Control and Options The Stream Processing and Analytics The third tenet of capabilities is stream processing and analytics.</w:t>
       </w:r>
     </w:p>
@@ -669,14 +277,6 @@
       </w:pPr>
       <w:r>
         <w:t>Data capture and flow management at the edge; to We list the stages below that highlights how Provisioning that data directly to/from your Kafka messaging backbone; and/or best-in-class compute engines became Stream processing and analytics our data-in-motion vision.</w:t>
-      </w:r>
-    </w:p>
-    <w:p>
-      <w:pPr>
-        <w:pStyle w:val="ListBullet"/>
-      </w:pPr>
-      <w:r>
-        <w:t>Flink can process 3rd generation stream processing and real-time data as it is generated as well as store data in storage filesystems public cloud object analytics engine that addresses those complex analytics needs and has since stores or other durable repositories.</w:t>
       </w:r>
     </w:p>
     <w:p>
@@ -713,14 +313,6 @@
     </w:p>
     <w:p>
       <w:pPr>
-        <w:pStyle w:val="ListBullet"/>
-      </w:pPr>
-      <w:r>
-        <w:t>4 Delivering Kafka Data to Enterprise Targets .</w:t>
-      </w:r>
-    </w:p>
-    <w:p>
-      <w:pPr>
         <w:pStyle w:val="Heading2"/>
       </w:pPr>
       <w:r>
@@ -742,7 +334,12 @@
     </w:p>
     <w:p>
       <w:r>
-        <w:t>Tags: data | cloud | management | business | edge | china | apj | na | kafka | europe</w:t>
+        <w:t>Fortune: apj of business on the edge of a cloud in europe [system generated]</w:t>
+      </w:r>
+    </w:p>
+    <w:p>
+      <w:r>
+        <w:t>Tags: apj | business | china | cloud | data | edge | europe | kafka | management</w:t>
       </w:r>
     </w:p>
     <w:p>
@@ -756,6 +353,11 @@
     <w:p>
       <w:r>
         <w:t>Definition: Description generated by the Mediumroast Caffeine machine intelligence service, please replace the definition with your own. [system generated]</w:t>
+      </w:r>
+    </w:p>
+    <w:p>
+      <w:r>
+        <w:t>Fortune: a teddy bear in a dark room [system generated]</w:t>
       </w:r>
     </w:p>
     <w:p>
@@ -778,7 +380,12 @@
     </w:p>
     <w:p>
       <w:r>
-        <w:t xml:space="preserve">Tags: think them | stop think them | stop think | stop | think | them | </w:t>
+        <w:t>Fortune: i think i need to stop thinking about them. [system generated]</w:t>
+      </w:r>
+    </w:p>
+    <w:p>
+      <w:r>
+        <w:t>Tags: stop think them</w:t>
       </w:r>
     </w:p>
     <w:p>
@@ -805,6 +412,11 @@
     <w:p>
       <w:r>
         <w:t>Definition: Description generated by the Mediumroast Caffeine machine intelligence service, please replace the definition with your own. [system generated]</w:t>
+      </w:r>
+    </w:p>
+    <w:p>
+      <w:r>
+        <w:t>Fortune: aggregation of different kinds of data in real time for different types of business. [system generated]</w:t>
       </w:r>
     </w:p>
     <w:p>
@@ -849,14 +461,6 @@
         <w:pStyle w:val="ListBullet"/>
       </w:pPr>
       <w:r>
-        <w:t>So there are different like kind of use case we try to I mean gather value from the data applications so and so from the platform side so different platforms.</w:t>
-      </w:r>
-    </w:p>
-    <w:p>
-      <w:pPr>
-        <w:pStyle w:val="ListBullet"/>
-      </w:pPr>
-      <w:r>
         <w:t>That is data lineage.</w:t>
       </w:r>
     </w:p>
@@ -882,14 +486,6 @@
       </w:pPr>
       <w:r>
         <w:t>And I but I also you know rather than have the lock in if I you open source with a service backing behind it.</w:t>
-      </w:r>
-    </w:p>
-    <w:p>
-      <w:pPr>
-        <w:pStyle w:val="ListBullet"/>
-      </w:pPr>
-      <w:r>
-        <w:t>So you know a lot of time thinking about you know integrating with databases storage snapshots application integration all kinds of stuff like that.</w:t>
       </w:r>
     </w:p>
     <w:p>
@@ -929,14 +525,6 @@
         <w:pStyle w:val="ListBullet"/>
       </w:pPr>
       <w:r>
-        <w:t>That is real time data streaming that we use Kafka for managing that Traffic where you basically have to have real or near real time data.</w:t>
-      </w:r>
-    </w:p>
-    <w:p>
-      <w:pPr>
-        <w:pStyle w:val="ListBullet"/>
-      </w:pPr>
-      <w:r>
         <w:t>So I think that that's a use case right?</w:t>
       </w:r>
     </w:p>
@@ -962,14 +550,6 @@
       </w:pPr>
       <w:r>
         <w:t>So I thought that would be a good use case.</w:t>
-      </w:r>
-    </w:p>
-    <w:p>
-      <w:pPr>
-        <w:pStyle w:val="ListBullet"/>
-      </w:pPr>
-      <w:r>
-        <w:t>SUMMARY KEYWORDS data cloud moving run lambda application product storage hear pipeline aws financial services provide customers business problem high performance storage focus people petabytes Sure.</w:t>
       </w:r>
     </w:p>
     <w:p>
@@ -1009,14 +589,6 @@
         <w:pStyle w:val="ListBullet"/>
       </w:pPr>
       <w:r>
-        <w:t>So eventually what ends up in the cloud but some of the workloads happen to be on prem a little bit.</w:t>
-      </w:r>
-    </w:p>
-    <w:p>
-      <w:pPr>
-        <w:pStyle w:val="ListBullet"/>
-      </w:pPr>
-      <w:r>
         <w:t>Or is it small business and large customers?</w:t>
       </w:r>
     </w:p>
@@ -1042,14 +614,6 @@
       </w:pPr>
       <w:r>
         <w:t>VR Satish So let's let's talk a little bit more about ETL.</w:t>
-      </w:r>
-    </w:p>
-    <w:p>
-      <w:pPr>
-        <w:pStyle w:val="ListBullet"/>
-      </w:pPr>
-      <w:r>
-        <w:t>You don't have to move the data.</w:t>
       </w:r>
     </w:p>
     <w:p>
@@ -1086,14 +650,6 @@
     </w:p>
     <w:p>
       <w:pPr>
-        <w:pStyle w:val="ListBullet"/>
-      </w:pPr>
-      <w:r>
-        <w:t>But but on our Dr feature I said look this is going to be a data management we call it the Lifecycle Management DLM.</w:t>
-      </w:r>
-    </w:p>
-    <w:p>
-      <w:pPr>
         <w:pStyle w:val="Heading2"/>
       </w:pPr>
       <w:r>
@@ -1115,7 +671,12 @@
     </w:p>
     <w:p>
       <w:r>
-        <w:t>Tags: me | know | one | really | great | nice | bad | will | thing | sorry</w:t>
+        <w:t>Fortune: i know a lot of people who call me a bad guy but i think i really will be good at it. [system generated]</w:t>
+      </w:r>
+    </w:p>
+    <w:p>
+      <w:r>
+        <w:t>Tags: are | bad | call | great | know | me | one | really | say | will</w:t>
       </w:r>
     </w:p>
     <w:p>
@@ -1133,7 +694,12 @@
     </w:p>
     <w:p>
       <w:r>
-        <w:t>Tags: company | business | credit | customers | companies | product | risk | say | financial | insurance</w:t>
+        <w:t>Fortune: dna example showing a lot of different information moving around a database. [system generated]</w:t>
+      </w:r>
+    </w:p>
+    <w:p>
+      <w:r>
+        <w:t>Tags: database | different | dna | example | information | lot | move | moving | time</w:t>
       </w:r>
     </w:p>
     <w:p>
@@ -1151,7 +717,12 @@
     </w:p>
     <w:p>
       <w:r>
-        <w:t>Tags: storage | ssd | were | performance | drives | put | one | say | going | s3</w:t>
+        <w:t>Fortune: a company says that customers are at risk from time to time due to poor credit. [system generated]</w:t>
+      </w:r>
+    </w:p>
+    <w:p>
+      <w:r>
+        <w:t>Tags: business | companies | company | credit | customers | financial | insurance | risk | say | time</w:t>
       </w:r>
     </w:p>
     <w:p>
@@ -1169,7 +740,12 @@
     </w:p>
     <w:p>
       <w:r>
-        <w:t>Tags: cloud | aws | private | use | microsoft | either | go | provider | move cloud | architecture</w:t>
+        <w:t>Fortune: if i could put a ssd into a drive i would definitely put it in a storage. [system generated]</w:t>
+      </w:r>
+    </w:p>
+    <w:p>
+      <w:r>
+        <w:t>Tags: definitely | drives | high | one | performance | put | say | ssd | storage | were</w:t>
       </w:r>
     </w:p>
     <w:p>
@@ -1187,7 +763,12 @@
     </w:p>
     <w:p>
       <w:r>
-        <w:t>Tags: years | requirements | gdpr |  | retention | three years | compliance | 10 years | three | were</w:t>
+        <w:t>Fortune: microsoft uses aws to move its cloud to the private sector. [system generated]</w:t>
+      </w:r>
+    </w:p>
+    <w:p>
+      <w:r>
+        <w:t>Tags: architecture | aws | either | go cloud | microsoft | move cloud | private | provider | use</w:t>
       </w:r>
     </w:p>
     <w:p>
@@ -1205,7 +786,12 @@
     </w:p>
     <w:p>
       <w:r>
-        <w:t>Tags: running | prem | pivotal | slow | shift | time | run | extremely | expect | seen</w:t>
+        <w:t>Fortune: a computer aided test of inference in the area of interest. [system generated]</w:t>
+      </w:r>
+    </w:p>
+    <w:p>
+      <w:r>
+        <w:t>Tags: computer aided test | inference | inferencing | machine learning | models | test area</w:t>
       </w:r>
     </w:p>
     <w:p>
@@ -1223,7 +809,12 @@
     </w:p>
     <w:p>
       <w:r>
-        <w:t>Tags: solution | problem | issue | problems | solved | fix | issues | challenge | solve | one</w:t>
+        <w:t>Fortune: a solution to a big problem that has been solved. [system generated]</w:t>
+      </w:r>
+    </w:p>
+    <w:p>
+      <w:r>
+        <w:t>Tags: big problem | challenge | fix | issues | problems | solution | solved</w:t>
       </w:r>
     </w:p>
     <w:p>
@@ -1241,7 +832,12 @@
     </w:p>
     <w:p>
       <w:r>
-        <w:t>Tags: data | big data | big | huge | lot data | lot | connect device | data dog | dog | ive</w:t>
+        <w:t>Fortune: using kafka to stream data in real time [system generated]</w:t>
+      </w:r>
+    </w:p>
+    <w:p>
+      <w:r>
+        <w:t>Tags: apache | kafka | real time data | streaming | use</w:t>
       </w:r>
     </w:p>
     <w:p>
@@ -1259,7 +855,12 @@
     </w:p>
     <w:p>
       <w:r>
-        <w:t>Tags: database | data | metadata | sql | catalog | system | answer | interface | go | move</w:t>
+        <w:t>Fortune: the gdpr requirements for retention were three years. [system generated]</w:t>
+      </w:r>
+    </w:p>
+    <w:p>
+      <w:r>
+        <w:t>Tags: 10 years | gdpr | probably | retention requirements | three years | were</w:t>
       </w:r>
     </w:p>
     <w:p>
@@ -1277,7 +878,12 @@
     </w:p>
     <w:p>
       <w:r>
-        <w:t>Tags: kafka | real | real time | data | time | use | streaming | time data | real time data | apache kafka</w:t>
+        <w:t>Fortune: A man is slowing down to watch a pivotal moment of his running, which is extremely fast. [system generated]</w:t>
+      </w:r>
+    </w:p>
+    <w:p>
+      <w:r>
+        <w:t>Tags: expect | extremely | pivotal | quickly | running | shift | slow | take | time</w:t>
       </w:r>
     </w:p>
     <w:p>
@@ -1295,7 +901,12 @@
     </w:p>
     <w:p>
       <w:r>
-        <w:t>Tags: ai | machine | learning | inference | models | machine learning | inferencing | artificial intelligence | artificial | computer aided test</w:t>
+        <w:t>Fortune: cant help but learn the kinks of relational relationships. [system generated]</w:t>
+      </w:r>
+    </w:p>
+    <w:p>
+      <w:r>
+        <w:t>Tags: cant | give | help | kinks interact | need learn experiments | relational</w:t>
       </w:r>
     </w:p>
     <w:p>
@@ -1313,7 +924,12 @@
     </w:p>
     <w:p>
       <w:r>
-        <w:t>Tags: relational | help | need | learn | cant | tested happy | kinks interact help | learn experiments say | kinks | keep straight answer</w:t>
+        <w:t>Fortune: a spark goes around the top of an apache to change the shape of the fire. [system generated]</w:t>
+      </w:r>
+    </w:p>
+    <w:p>
+      <w:r>
+        <w:t>Tags: apache spark | basically | change spark | changes | go change | stuff | top</w:t>
       </w:r>
     </w:p>
     <w:p>
@@ -1331,7 +947,12 @@
     </w:p>
     <w:p>
       <w:r>
-        <w:t>Tags: data | transform | migrate data | transformations data | migrate | transformations | lake | data lake | data warehouse | warehouse</w:t>
+        <w:t>Fortune: vmware is a virtual machine that runs on a cluster of servers. [system generated]</w:t>
+      </w:r>
+    </w:p>
+    <w:p>
+      <w:r>
+        <w:t>Tags: cluster | computing | gpu | happens | infrastructure | servers | virtual | vmware environment | vr</w:t>
       </w:r>
     </w:p>
     <w:p>
@@ -1349,7 +970,12 @@
     </w:p>
     <w:p>
       <w:r>
-        <w:t>Tags: spark | change spark | changes | stuff | apache | basically | change | top | apache spark | go change</w:t>
+        <w:t>Fortune: etl lets you use a lot of the tools you already have. [system generated]</w:t>
+      </w:r>
+    </w:p>
+    <w:p>
+      <w:r>
+        <w:t>Tags: etl capabilities | etl etl | etl tools | lets | lot | rules | were</w:t>
       </w:r>
     </w:p>
     <w:p>
@@ -1367,7 +993,12 @@
     </w:p>
     <w:p>
       <w:r>
-        <w:t>Tags: etl | etl etl | were | tools | lot | etl capabilities | etl tools | lets | rules | capabilities</w:t>
+        <w:t>Fortune: elts benefit from a lower cost of entry and performance [system generated]</w:t>
+      </w:r>
+    </w:p>
+    <w:p>
+      <w:r>
+        <w:t>Tags: cost benefit | costs | definitely | elt | lower | madeira | performance | plus</w:t>
       </w:r>
     </w:p>
     <w:p>
@@ -1927,7 +1558,7 @@
       <w:tab/>
       <w:t xml:space="preserve"> | </w:t>
       <w:tab/>
-      <w:t xml:space="preserve"> Created on: 2022-01-12 05:16</w:t>
+      <w:t xml:space="preserve"> Created on: 2022-01-16 17:41</w:t>
     </w:r>
   </w:p>
 </w:hdr>

</xml_diff>

<commit_message>
Formatting change to substudy heading
</commit_message>
<xml_diff>
--- a/python/cli/Reverse_CDN_study_report.docx
+++ b/python/cli/Reverse_CDN_study_report.docx
@@ -76,7 +76,7 @@
         <w:rPr>
           <w:b/>
         </w:rPr>
-        <w:t>2022-01-16 17:41</w:t>
+        <w:t>2022-01-16 17:51</w:t>
       </w:r>
     </w:p>
     <w:p>
@@ -186,10 +186,10 @@
     </w:p>
     <w:p>
       <w:pPr>
-        <w:pStyle w:val="Heading1"/>
+        <w:pStyle w:val="Title"/>
       </w:pPr>
       <w:r>
-        <w:t>Using competitive white papers look for competitive insights.</w:t>
+        <w:t>Sub-Study Identifier: 2 — Using competitive white papers look for competitive insights.</w:t>
       </w:r>
     </w:p>
     <w:p>
@@ -395,10 +395,10 @@
     </w:p>
     <w:p>
       <w:pPr>
-        <w:pStyle w:val="Heading1"/>
+        <w:pStyle w:val="Title"/>
       </w:pPr>
       <w:r>
-        <w:t>Gain a clear understanding of the problem space to build a proper product plan for streaming storage.</w:t>
+        <w:t>Sub-Study Identifier: default — Gain a clear understanding of the problem space to build a proper product plan for streaming storage.</w:t>
       </w:r>
     </w:p>
     <w:p>
@@ -1031,7 +1031,7 @@
         <w:tab/>
         <w:t>|</w:t>
         <w:tab/>
-        <w:t>Study Iteration: 1</w:t>
+        <w:t>Sub-Study Identifier: 1</w:t>
       </w:r>
     </w:p>
     <w:p>
@@ -1073,7 +1073,7 @@
         <w:tab/>
         <w:t>|</w:t>
         <w:tab/>
-        <w:t>Study Iteration: 1</w:t>
+        <w:t>Sub-Study Identifier: 1</w:t>
       </w:r>
     </w:p>
     <w:p>
@@ -1115,7 +1115,7 @@
         <w:tab/>
         <w:t>|</w:t>
         <w:tab/>
-        <w:t>Study Iteration: 2</w:t>
+        <w:t>Sub-Study Identifier: 2</w:t>
       </w:r>
     </w:p>
     <w:p>
@@ -1157,7 +1157,7 @@
         <w:tab/>
         <w:t>|</w:t>
         <w:tab/>
-        <w:t>Study Iteration: 2</w:t>
+        <w:t>Sub-Study Identifier: 2</w:t>
       </w:r>
     </w:p>
     <w:p>
@@ -1199,7 +1199,7 @@
         <w:tab/>
         <w:t>|</w:t>
         <w:tab/>
-        <w:t>Study Iteration: 2</w:t>
+        <w:t>Sub-Study Identifier: 2</w:t>
       </w:r>
     </w:p>
     <w:p>
@@ -1241,7 +1241,7 @@
         <w:tab/>
         <w:t>|</w:t>
         <w:tab/>
-        <w:t>Study Iteration: default</w:t>
+        <w:t>Sub-Study Identifier: default</w:t>
       </w:r>
     </w:p>
     <w:p>
@@ -1283,7 +1283,7 @@
         <w:tab/>
         <w:t>|</w:t>
         <w:tab/>
-        <w:t>Study Iteration: default</w:t>
+        <w:t>Sub-Study Identifier: default</w:t>
       </w:r>
     </w:p>
     <w:p>
@@ -1325,7 +1325,7 @@
         <w:tab/>
         <w:t>|</w:t>
         <w:tab/>
-        <w:t>Study Iteration: default</w:t>
+        <w:t>Sub-Study Identifier: default</w:t>
       </w:r>
     </w:p>
     <w:p>
@@ -1367,7 +1367,7 @@
         <w:tab/>
         <w:t>|</w:t>
         <w:tab/>
-        <w:t>Study Iteration: default</w:t>
+        <w:t>Sub-Study Identifier: default</w:t>
       </w:r>
     </w:p>
     <w:p>
@@ -1409,7 +1409,7 @@
         <w:tab/>
         <w:t>|</w:t>
         <w:tab/>
-        <w:t>Study Iteration: default</w:t>
+        <w:t>Sub-Study Identifier: default</w:t>
       </w:r>
     </w:p>
     <w:p>
@@ -1451,7 +1451,7 @@
         <w:tab/>
         <w:t>|</w:t>
         <w:tab/>
-        <w:t>Study Iteration: default</w:t>
+        <w:t>Sub-Study Identifier: default</w:t>
       </w:r>
     </w:p>
     <w:p>
@@ -1493,7 +1493,7 @@
         <w:tab/>
         <w:t>|</w:t>
         <w:tab/>
-        <w:t>Study Iteration: default</w:t>
+        <w:t>Sub-Study Identifier: default</w:t>
       </w:r>
     </w:p>
     <w:p>
@@ -1558,7 +1558,7 @@
       <w:tab/>
       <w:t xml:space="preserve"> | </w:t>
       <w:tab/>
-      <w:t xml:space="preserve"> Created on: 2022-01-16 17:41</w:t>
+      <w:t xml:space="preserve"> Created on: 2022-01-16 17:51</w:t>
     </w:r>
   </w:p>
 </w:hdr>

</xml_diff>

<commit_message>
Indent for summary and discrete, intros
</commit_message>
<xml_diff>
--- a/python/cli/Reverse_CDN_study_report.docx
+++ b/python/cli/Reverse_CDN_study_report.docx
@@ -76,7 +76,7 @@
         <w:rPr>
           <w:b/>
         </w:rPr>
-        <w:t>2022-01-16 17:54</w:t>
+        <w:t>2022-01-16 21:13</w:t>
       </w:r>
     </w:p>
     <w:p>
@@ -185,6 +185,21 @@
       </w:r>
     </w:p>
     <w:p>
+      <w:r>
+        <w:t>These are the themes for every sub-study that you elected to include in the report.</w:t>
+        <w:br/>
+        <w:t>The format for each theme section covering summary and detailed/discrete themes includes the</w:t>
+        <w:br/>
+        <w:t>theme identifier and description/definition, a fun theme fortune, the themes tags, and a listing</w:t>
+        <w:br/>
+        <w:t>of quotes.  Note these data are pulled from the system, and if you'd like to modify them you</w:t>
+        <w:br/>
+        <w:t>would need to modify them in the system prior to generating this report.  Additionally, if you</w:t>
+        <w:br/>
+        <w:t>make changes to this report they aren't reflected in the system.</w:t>
+      </w:r>
+    </w:p>
+    <w:p>
       <w:pPr>
         <w:pStyle w:val="Heading1"/>
       </w:pPr>
@@ -202,15 +217,33 @@
     </w:p>
     <w:p>
       <w:r>
+        <w:t>This is the summary theme for the entire sub-study.  Using natural language processing</w:t>
+        <w:br/>
+        <w:t>mediumroast.io has detected the associated tags and quotes matched to the tags.  It is a generalization</w:t>
+        <w:br/>
+        <w:t>of the sub-study and accompanies the discrete themes.</w:t>
+      </w:r>
+    </w:p>
+    <w:p>
+      <w:pPr>
+        <w:ind w:left="300"/>
+      </w:pPr>
+      <w:r>
         <w:t>Definition: Description generated by the Mediumroast Caffeine machine intelligence service, please replace the definition with your own. [system generated]</w:t>
       </w:r>
     </w:p>
     <w:p>
+      <w:pPr>
+        <w:ind w:left="300"/>
+      </w:pPr>
       <w:r>
         <w:t>Fortune: business owners rethink the flow of data in the cloud with data management and analytics. [system generated]</w:t>
       </w:r>
     </w:p>
     <w:p>
+      <w:pPr>
+        <w:ind w:left="300"/>
+      </w:pPr>
       <w:r>
         <w:t>Tags: business data work | business owners | data data | data management | data security | edge cloud | enterprise data | flow management | public cloud | rethink data | stream processing analytics</w:t>
       </w:r>
@@ -320,6 +353,17 @@
       </w:r>
     </w:p>
     <w:p>
+      <w:r>
+        <w:t>Here are the discrete themes for the sub-study.  Since we need enough unique tags to</w:t>
+        <w:br/>
+        <w:t>check the individual interactions in the sub-study for relevant text snippets and quotes you may find</w:t>
+        <w:br/>
+        <w:t>discrete themes without quotes.  We do not strike them from the report because we believe it is</w:t>
+        <w:br/>
+        <w:t>important to see what the mediumroast.io detected for transparency purposes.</w:t>
+      </w:r>
+    </w:p>
+    <w:p>
       <w:pPr>
         <w:pStyle w:val="Heading3"/>
       </w:pPr>
@@ -329,7 +373,7 @@
     </w:p>
     <w:p>
       <w:r>
-        <w:t>Definition: Description generated by the Mediumroast Caffeine machine intelligence service, please replace the definition with your own. [system generated]</w:t>
+        <w:t>Definition: Description generated by the Mediumroast Caffeine machine intelligence service, please replace the definition with your own.</w:t>
       </w:r>
     </w:p>
     <w:p>
@@ -352,7 +396,7 @@
     </w:p>
     <w:p>
       <w:r>
-        <w:t>Definition: Description generated by the Mediumroast Caffeine machine intelligence service, please replace the definition with your own. [system generated]</w:t>
+        <w:t>Definition: Description generated by the Mediumroast Caffeine machine intelligence service, please replace the definition with your own.</w:t>
       </w:r>
     </w:p>
     <w:p>
@@ -375,7 +419,7 @@
     </w:p>
     <w:p>
       <w:r>
-        <w:t>Definition: Description generated by the Mediumroast Caffeine machine intelligence service, please replace the definition with your own. [system generated]</w:t>
+        <w:t>Definition: Description generated by the Mediumroast Caffeine machine intelligence service, please replace the definition with your own.</w:t>
       </w:r>
     </w:p>
     <w:p>
@@ -411,15 +455,33 @@
     </w:p>
     <w:p>
       <w:r>
+        <w:t>This is the summary theme for the entire sub-study.  Using natural language processing</w:t>
+        <w:br/>
+        <w:t>mediumroast.io has detected the associated tags and quotes matched to the tags.  It is a generalization</w:t>
+        <w:br/>
+        <w:t>of the sub-study and accompanies the discrete themes.</w:t>
+      </w:r>
+    </w:p>
+    <w:p>
+      <w:pPr>
+        <w:ind w:left="300"/>
+      </w:pPr>
+      <w:r>
         <w:t>Definition: Description generated by the Mediumroast Caffeine machine intelligence service, please replace the definition with your own. [system generated]</w:t>
       </w:r>
     </w:p>
     <w:p>
+      <w:pPr>
+        <w:ind w:left="300"/>
+      </w:pPr>
       <w:r>
         <w:t>Fortune: aggregation of different kinds of data in real time for different types of business. [system generated]</w:t>
       </w:r>
     </w:p>
     <w:p>
+      <w:pPr>
+        <w:ind w:left="300"/>
+      </w:pPr>
       <w:r>
         <w:t>Tags: credit risk | data aggregation | data credit | data data | data lineage | data management | different kinds | high performance | lines business | little bit | move data | open source | real time | small dollar | use case</w:t>
       </w:r>
@@ -657,6 +719,17 @@
       </w:r>
     </w:p>
     <w:p>
+      <w:r>
+        <w:t>Here are the discrete themes for the sub-study.  Since we need enough unique tags to</w:t>
+        <w:br/>
+        <w:t>check the individual interactions in the sub-study for relevant text snippets and quotes you may find</w:t>
+        <w:br/>
+        <w:t>discrete themes without quotes.  We do not strike them from the report because we believe it is</w:t>
+        <w:br/>
+        <w:t>important to see what the mediumroast.io detected for transparency purposes.</w:t>
+      </w:r>
+    </w:p>
+    <w:p>
       <w:pPr>
         <w:pStyle w:val="Heading3"/>
       </w:pPr>
@@ -666,7 +739,7 @@
     </w:p>
     <w:p>
       <w:r>
-        <w:t>Definition: Description generated by the Mediumroast Caffeine machine intelligence service, please replace the definition with your own. [system generated]</w:t>
+        <w:t>Definition: Description generated by the Mediumroast Caffeine machine intelligence service, please replace the definition with your own.</w:t>
       </w:r>
     </w:p>
     <w:p>
@@ -689,7 +762,7 @@
     </w:p>
     <w:p>
       <w:r>
-        <w:t>Definition: Description generated by the Mediumroast Caffeine machine intelligence service, please replace the definition with your own. [system generated]</w:t>
+        <w:t>Definition: Description generated by the Mediumroast Caffeine machine intelligence service, please replace the definition with your own.</w:t>
       </w:r>
     </w:p>
     <w:p>
@@ -712,7 +785,7 @@
     </w:p>
     <w:p>
       <w:r>
-        <w:t>Definition: Description generated by the Mediumroast Caffeine machine intelligence service, please replace the definition with your own. [system generated]</w:t>
+        <w:t>Definition: Description generated by the Mediumroast Caffeine machine intelligence service, please replace the definition with your own.</w:t>
       </w:r>
     </w:p>
     <w:p>
@@ -735,7 +808,7 @@
     </w:p>
     <w:p>
       <w:r>
-        <w:t>Definition: Description generated by the Mediumroast Caffeine machine intelligence service, please replace the definition with your own. [system generated]</w:t>
+        <w:t>Definition: Description generated by the Mediumroast Caffeine machine intelligence service, please replace the definition with your own.</w:t>
       </w:r>
     </w:p>
     <w:p>
@@ -758,7 +831,7 @@
     </w:p>
     <w:p>
       <w:r>
-        <w:t>Definition: Description generated by the Mediumroast Caffeine machine intelligence service, please replace the definition with your own. [system generated]</w:t>
+        <w:t>Definition: Description generated by the Mediumroast Caffeine machine intelligence service, please replace the definition with your own.</w:t>
       </w:r>
     </w:p>
     <w:p>
@@ -781,7 +854,7 @@
     </w:p>
     <w:p>
       <w:r>
-        <w:t>Definition: Description generated by the Mediumroast Caffeine machine intelligence service, please replace the definition with your own. [system generated]</w:t>
+        <w:t>Definition: Description generated by the Mediumroast Caffeine machine intelligence service, please replace the definition with your own.</w:t>
       </w:r>
     </w:p>
     <w:p>
@@ -804,7 +877,7 @@
     </w:p>
     <w:p>
       <w:r>
-        <w:t>Definition: Description generated by the Mediumroast Caffeine machine intelligence service, please replace the definition with your own. [system generated]</w:t>
+        <w:t>Definition: Description generated by the Mediumroast Caffeine machine intelligence service, please replace the definition with your own.</w:t>
       </w:r>
     </w:p>
     <w:p>
@@ -827,7 +900,7 @@
     </w:p>
     <w:p>
       <w:r>
-        <w:t>Definition: Description generated by the Mediumroast Caffeine machine intelligence service, please replace the definition with your own. [system generated]</w:t>
+        <w:t>Definition: Description generated by the Mediumroast Caffeine machine intelligence service, please replace the definition with your own.</w:t>
       </w:r>
     </w:p>
     <w:p>
@@ -850,7 +923,7 @@
     </w:p>
     <w:p>
       <w:r>
-        <w:t>Definition: Description generated by the Mediumroast Caffeine machine intelligence service, please replace the definition with your own. [system generated]</w:t>
+        <w:t>Definition: Description generated by the Mediumroast Caffeine machine intelligence service, please replace the definition with your own.</w:t>
       </w:r>
     </w:p>
     <w:p>
@@ -873,7 +946,7 @@
     </w:p>
     <w:p>
       <w:r>
-        <w:t>Definition: Description generated by the Mediumroast Caffeine machine intelligence service, please replace the definition with your own. [system generated]</w:t>
+        <w:t>Definition: Description generated by the Mediumroast Caffeine machine intelligence service, please replace the definition with your own.</w:t>
       </w:r>
     </w:p>
     <w:p>
@@ -896,7 +969,7 @@
     </w:p>
     <w:p>
       <w:r>
-        <w:t>Definition: Description generated by the Mediumroast Caffeine machine intelligence service, please replace the definition with your own. [system generated]</w:t>
+        <w:t>Definition: Description generated by the Mediumroast Caffeine machine intelligence service, please replace the definition with your own.</w:t>
       </w:r>
     </w:p>
     <w:p>
@@ -919,7 +992,7 @@
     </w:p>
     <w:p>
       <w:r>
-        <w:t>Definition: Description generated by the Mediumroast Caffeine machine intelligence service, please replace the definition with your own. [system generated]</w:t>
+        <w:t>Definition: Description generated by the Mediumroast Caffeine machine intelligence service, please replace the definition with your own.</w:t>
       </w:r>
     </w:p>
     <w:p>
@@ -942,7 +1015,7 @@
     </w:p>
     <w:p>
       <w:r>
-        <w:t>Definition: Description generated by the Mediumroast Caffeine machine intelligence service, please replace the definition with your own. [system generated]</w:t>
+        <w:t>Definition: Description generated by the Mediumroast Caffeine machine intelligence service, please replace the definition with your own.</w:t>
       </w:r>
     </w:p>
     <w:p>
@@ -965,7 +1038,7 @@
     </w:p>
     <w:p>
       <w:r>
-        <w:t>Definition: Description generated by the Mediumroast Caffeine machine intelligence service, please replace the definition with your own. [system generated]</w:t>
+        <w:t>Definition: Description generated by the Mediumroast Caffeine machine intelligence service, please replace the definition with your own.</w:t>
       </w:r>
     </w:p>
     <w:p>
@@ -988,7 +1061,7 @@
     </w:p>
     <w:p>
       <w:r>
-        <w:t>Definition: Description generated by the Mediumroast Caffeine machine intelligence service, please replace the definition with your own. [system generated]</w:t>
+        <w:t>Definition: Description generated by the Mediumroast Caffeine machine intelligence service, please replace the definition with your own.</w:t>
       </w:r>
     </w:p>
     <w:p>
@@ -1558,7 +1631,7 @@
       <w:tab/>
       <w:t xml:space="preserve"> | </w:t>
       <w:tab/>
-      <w:t xml:space="preserve"> Created on: 2022-01-16 17:54</w:t>
+      <w:t xml:space="preserve"> Created on: 2022-01-16 21:13</w:t>
     </w:r>
   </w:p>
 </w:hdr>

</xml_diff>

<commit_message>
Remove newlines from intros
</commit_message>
<xml_diff>
--- a/python/cli/Reverse_CDN_study_report.docx
+++ b/python/cli/Reverse_CDN_study_report.docx
@@ -76,7 +76,7 @@
         <w:rPr>
           <w:b/>
         </w:rPr>
-        <w:t>2022-01-16 21:13</w:t>
+        <w:t>2022-01-16 21:17</w:t>
       </w:r>
     </w:p>
     <w:p>
@@ -217,11 +217,7 @@
     </w:p>
     <w:p>
       <w:r>
-        <w:t>This is the summary theme for the entire sub-study.  Using natural language processing</w:t>
-        <w:br/>
-        <w:t>mediumroast.io has detected the associated tags and quotes matched to the tags.  It is a generalization</w:t>
-        <w:br/>
-        <w:t>of the sub-study and accompanies the discrete themes.</w:t>
+        <w:t>This is the summary theme for the entire sub-study.  Using natural language processing mediumroast.io has detected the associated tags and quotes matched to the tags.  It is a generalization of the sub-study and accompanies the discrete themes.</w:t>
       </w:r>
     </w:p>
     <w:p>
@@ -229,7 +225,7 @@
         <w:ind w:left="300"/>
       </w:pPr>
       <w:r>
-        <w:t>Definition: Description generated by the Mediumroast Caffeine machine intelligence service, please replace the definition with your own. [system generated]</w:t>
+        <w:t>Definition: Description generated by the Mediumroast Caffeine machine intelligence service, please replace the definition with your own.</w:t>
       </w:r>
     </w:p>
     <w:p>
@@ -354,13 +350,7 @@
     </w:p>
     <w:p>
       <w:r>
-        <w:t>Here are the discrete themes for the sub-study.  Since we need enough unique tags to</w:t>
-        <w:br/>
-        <w:t>check the individual interactions in the sub-study for relevant text snippets and quotes you may find</w:t>
-        <w:br/>
-        <w:t>discrete themes without quotes.  We do not strike them from the report because we believe it is</w:t>
-        <w:br/>
-        <w:t>important to see what the mediumroast.io detected for transparency purposes.</w:t>
+        <w:t>Here are the discrete themes for the sub-study.  Since we need enough unique tags to check the individual interactions in the sub-study for relevant text snippets and quotes you may find discrete themes without quotes.  We do not strike them from the report because we believe it is important to see what the mediumroast.io detected for transparency purposes.</w:t>
       </w:r>
     </w:p>
     <w:p>
@@ -455,11 +445,7 @@
     </w:p>
     <w:p>
       <w:r>
-        <w:t>This is the summary theme for the entire sub-study.  Using natural language processing</w:t>
-        <w:br/>
-        <w:t>mediumroast.io has detected the associated tags and quotes matched to the tags.  It is a generalization</w:t>
-        <w:br/>
-        <w:t>of the sub-study and accompanies the discrete themes.</w:t>
+        <w:t>This is the summary theme for the entire sub-study.  Using natural language processing mediumroast.io has detected the associated tags and quotes matched to the tags.  It is a generalization of the sub-study and accompanies the discrete themes.</w:t>
       </w:r>
     </w:p>
     <w:p>
@@ -467,7 +453,7 @@
         <w:ind w:left="300"/>
       </w:pPr>
       <w:r>
-        <w:t>Definition: Description generated by the Mediumroast Caffeine machine intelligence service, please replace the definition with your own. [system generated]</w:t>
+        <w:t>Definition: Description generated by the Mediumroast Caffeine machine intelligence service, please replace the definition with your own.</w:t>
       </w:r>
     </w:p>
     <w:p>
@@ -720,13 +706,7 @@
     </w:p>
     <w:p>
       <w:r>
-        <w:t>Here are the discrete themes for the sub-study.  Since we need enough unique tags to</w:t>
-        <w:br/>
-        <w:t>check the individual interactions in the sub-study for relevant text snippets and quotes you may find</w:t>
-        <w:br/>
-        <w:t>discrete themes without quotes.  We do not strike them from the report because we believe it is</w:t>
-        <w:br/>
-        <w:t>important to see what the mediumroast.io detected for transparency purposes.</w:t>
+        <w:t>Here are the discrete themes for the sub-study.  Since we need enough unique tags to check the individual interactions in the sub-study for relevant text snippets and quotes you may find discrete themes without quotes.  We do not strike them from the report because we believe it is important to see what the mediumroast.io detected for transparency purposes.</w:t>
       </w:r>
     </w:p>
     <w:p>
@@ -1631,7 +1611,7 @@
       <w:tab/>
       <w:t xml:space="preserve"> | </w:t>
       <w:tab/>
-      <w:t xml:space="preserve"> Created on: 2022-01-16 21:13</w:t>
+      <w:t xml:space="preserve"> Created on: 2022-01-16 21:17</w:t>
     </w:r>
   </w:p>
 </w:hdr>

</xml_diff>

<commit_message>
Moved remaining subsections to function call
</commit_message>
<xml_diff>
--- a/python/cli/Reverse_CDN_study_report.docx
+++ b/python/cli/Reverse_CDN_study_report.docx
@@ -76,7 +76,7 @@
         <w:rPr>
           <w:b/>
         </w:rPr>
-        <w:t>2022-01-16 21:50</w:t>
+        <w:t>2022-01-16 22:03</w:t>
       </w:r>
     </w:p>
     <w:p>
@@ -215,7 +215,17 @@
         <w:ind w:left="300"/>
       </w:pPr>
       <w:r>
-        <w:t>Definition: Description generated by the Mediumroast Caffeine machine intelligence service, please replace the definition with your own.</w:t>
+        <w:rPr>
+          <w:b/>
+          <w:sz w:val="18"/>
+        </w:rPr>
+        <w:t xml:space="preserve">Definition: </w:t>
+      </w:r>
+      <w:r>
+        <w:rPr>
+          <w:sz w:val="18"/>
+        </w:rPr>
+        <w:t>Description generated by the Mediumroast Caffeine machine intelligence service, please replace the definition with your own.</w:t>
       </w:r>
     </w:p>
     <w:p>
@@ -233,7 +243,7 @@
         <w:rPr>
           <w:sz w:val="18"/>
         </w:rPr>
-        <w:t>business owners rethink the flow of data in the cloud with data management and analytics. [system generated]</w:t>
+        <w:t>Business owners rethink the flow of data in the cloud with data management and analytics. [system generated]</w:t>
       </w:r>
     </w:p>
     <w:p>
@@ -242,6 +252,25 @@
       </w:pPr>
       <w:r>
         <w:t>Tags: business data work | business owners | data data | data management | data security | edge cloud | enterprise data | flow management | public cloud | rethink data | stream processing analytics</w:t>
+      </w:r>
+    </w:p>
+    <w:p>
+      <w:pPr>
+        <w:ind w:left="300"/>
+      </w:pPr>
+      <w:r>
+        <w:rPr>
+          <w:b/>
+          <w:sz w:val="18"/>
+        </w:rPr>
+        <w:t xml:space="preserve">Tags: </w:t>
+      </w:r>
+      <w:r>
+        <w:rPr>
+          <w:i/>
+          <w:sz w:val="18"/>
+        </w:rPr>
+        <w:t>business data work | business owners | data data | data management | data security | edge cloud | enterprise data | flow management | public cloud | rethink data | stream processing analytics</w:t>
       </w:r>
     </w:p>
     <w:p>
@@ -461,7 +490,17 @@
         <w:ind w:left="300"/>
       </w:pPr>
       <w:r>
-        <w:t>Definition: Description generated by the Mediumroast Caffeine machine intelligence service, please replace the definition with your own.</w:t>
+        <w:rPr>
+          <w:b/>
+          <w:sz w:val="18"/>
+        </w:rPr>
+        <w:t xml:space="preserve">Definition: </w:t>
+      </w:r>
+      <w:r>
+        <w:rPr>
+          <w:sz w:val="18"/>
+        </w:rPr>
+        <w:t>Description generated by the Mediumroast Caffeine machine intelligence service, please replace the definition with your own.</w:t>
       </w:r>
     </w:p>
     <w:p>
@@ -479,7 +518,7 @@
         <w:rPr>
           <w:sz w:val="18"/>
         </w:rPr>
-        <w:t>aggregation of different kinds of data in real time for different types of business. [system generated]</w:t>
+        <w:t>Aggregation of different kinds of data in real time for different types of business. [system generated]</w:t>
       </w:r>
     </w:p>
     <w:p>
@@ -488,6 +527,25 @@
       </w:pPr>
       <w:r>
         <w:t>Tags: credit risk | data aggregation | data credit | data data | data lineage | data management | different kinds | high performance | lines business | little bit | move data | open source | real time | small dollar | use case</w:t>
+      </w:r>
+    </w:p>
+    <w:p>
+      <w:pPr>
+        <w:ind w:left="300"/>
+      </w:pPr>
+      <w:r>
+        <w:rPr>
+          <w:b/>
+          <w:sz w:val="18"/>
+        </w:rPr>
+        <w:t xml:space="preserve">Tags: </w:t>
+      </w:r>
+      <w:r>
+        <w:rPr>
+          <w:i/>
+          <w:sz w:val="18"/>
+        </w:rPr>
+        <w:t>credit risk | data aggregation | data credit | data data | data lineage | data management | different kinds | high performance | lines business | little bit | move data | open source | real time | small dollar | use case</w:t>
       </w:r>
     </w:p>
     <w:p>
@@ -1637,7 +1695,7 @@
       <w:tab/>
       <w:t xml:space="preserve"> | </w:t>
       <w:tab/>
-      <w:t xml:space="preserve"> Created on: 2022-01-16 21:50</w:t>
+      <w:t xml:space="preserve"> Created on: 2022-01-16 22:03</w:t>
     </w:r>
   </w:p>
 </w:hdr>

</xml_diff>

<commit_message>
Fixed Pt in quotes
</commit_message>
<xml_diff>
--- a/python/cli/Reverse_CDN_study_report.docx
+++ b/python/cli/Reverse_CDN_study_report.docx
@@ -76,7 +76,7 @@
         <w:rPr>
           <w:b/>
         </w:rPr>
-        <w:t>2022-01-16 22:19</w:t>
+        <w:t>2022-01-16 22:21</w:t>
       </w:r>
     </w:p>
     <w:p>
@@ -280,7 +280,7 @@
       </w:pPr>
       <w:r>
         <w:rPr>
-          <w:sz w:val="0"/>
+          <w:sz w:val="18"/>
         </w:rPr>
         <w:t>RETHINK DATA: PUT MORE OF YOUR BUSINESS DATA TO WORK—FROM EDGE TO CLOUD | 35 | CHAPTER SEVEN Data Security and Data Management In addition to DataOps a unique part of data management that deserves a special examination is data security.management and analytics were RETHINK DATA: PUT MORE OF YOUR BUSINESS DATA TO WORK—FROM EDGE TO CLOUD | 34 | SEAGATE POV DataOps: Getting to Customer Satisfaction and Profit Through Data This survey established that a there they need to interrogate it will flow between environments smooth-functioning DataOps is key the data at their disposal.RETHINK DATA: PUT MORE OF YOUR BUSINESS DATA TO WORK—FROM EDGE TO CLOUD | 19 | The public cloud benefits that extend to the multicloud ecosystem include:  Fast growth and scale.management and analytics solutions.</w:t>
       </w:r>
@@ -292,7 +292,7 @@
       </w:pPr>
       <w:r>
         <w:rPr>
-          <w:sz w:val="0"/>
+          <w:sz w:val="18"/>
         </w:rPr>
         <w:t>3 Data-in-Motion Philosophy SOLUTION BRIEF Stream Processing and Analytics With Loads of Control and Options The Stream Processing and Analytics The third tenet of capabilities is stream processing and analytics.STREAM PROCESSING FLOW MANAGEMENT STREAMS MESSAGING AND ANALYTICS DATA PIPELINES ’s data-in-motion philosophy is rooted in the complementary powers that are brought to the table by Apache NiFi for flow management Apache Kafka for streams messaging and Apache Flink for stream processing and analytics.Those are best addressed by a combination of flow management and stream processing and analytics capabilities in your streaming architecture.Data capture and flow management at the edge; to We list the stages below that highlights how Provisioning that data directly to/from your Kafka messaging backbone; and/or best-in-class compute engines became Stream processing and analytics our data-in-motion vision.</w:t>
       </w:r>
@@ -304,7 +304,7 @@
       </w:pPr>
       <w:r>
         <w:rPr>
-          <w:sz w:val="0"/>
+          <w:sz w:val="18"/>
         </w:rPr>
         <w:t>Scientists Business Conclusion Analysts and Building a Platform that makes the most of Kafka by enabling true stream other IT and data processing and analytics is not easy.data from How does one ensure all the pieces work together and are transactional enterprise grade?It may be used as the underpinning of stream processing and analytics or as a data distribution hub.enterprise targets.</w:t>
       </w:r>
@@ -487,7 +487,7 @@
       </w:pPr>
       <w:r>
         <w:rPr>
-          <w:sz w:val="0"/>
+          <w:sz w:val="18"/>
         </w:rPr>
         <w:t>So basically we have real time use cases for example customer are our website and we need to real time so they fill in some forms.Some real like can be any type in real business scenario right?So it really depends on also previously depends on the use case priorities we first move and move the data used by some critical use use case for example our customers information and call logs you just mentioned claim information for example some other finance finance data you live data they have their own life they are based still actually not not yet.And second one I think about but I just mentioned the data lineage and most of more data management I think data lineage and also the like kind of automatic data quality checking because there are like emerging patterns or regardless of legacy problems.</w:t>
       </w:r>
@@ -499,7 +499,7 @@
       </w:pPr>
       <w:r>
         <w:rPr>
-          <w:sz w:val="0"/>
+          <w:sz w:val="18"/>
         </w:rPr>
         <w:t>That is data lineage.That's not the case.So we had to look at it as well we had like several things were driving this one was that like we didn't want to go stand up a data center in all those different countries the time the you know the expense of that was was high.And I but I also you know rather than have the lock in if I you open source with a service backing behind it.</w:t>
       </w:r>
@@ -511,7 +511,7 @@
       </w:pPr>
       <w:r>
         <w:rPr>
-          <w:sz w:val="0"/>
+          <w:sz w:val="18"/>
         </w:rPr>
         <w:t>For our applications performance in various lines of business as well that's our use case for Splunk.Yeah so our use case behind Kafka is it's a little bit different than what would have been Spark is the so we use that for for basically real time data streaming between our applications.So I'm also thinking about the real time credit checks that we need for small dollar like like basically instant approval on credit cards small dollar credit cards trying to do real time like KYC checks and fraud fraud data passage so like you know monitoring transactions in real time sending you a you know a text message to verify a transaction in real time that's that's all continuing to to grow I would say we're probably we are just moving from medium to large we're moving from tier one to tier bank tier one bank status.We have we have Informatica on the insurance side but not for real time data transfer that is more data aggregation side for merging data between various insurance lines of business.</w:t>
       </w:r>
@@ -523,7 +523,7 @@
       </w:pPr>
       <w:r>
         <w:rPr>
-          <w:sz w:val="0"/>
+          <w:sz w:val="18"/>
         </w:rPr>
         <w:t>So I think that that's a use case right?But then there's an operational data store that is like near real time.I think that technology that you have because it's highly you know like high performance right.So I thought that would be a good use case.</w:t>
       </w:r>
@@ -535,7 +535,7 @@
       </w:pPr>
       <w:r>
         <w:rPr>
-          <w:sz w:val="0"/>
+          <w:sz w:val="18"/>
         </w:rPr>
         <w:t>So we have time ingesting in real time.Those are my SQL is really what we use I believe so a little bit of MongoDB as well but my okay.So data room very rapidly every blood sample that we process generates about 800 gigabytes of so of data we also receive in the industry data sharing the half as a compliant fashion be identified we nobody cares about the identification of the data with the identify the data we share with pharmaceutical companies so they can use that to come up with medications for cancers quicker and then they share their data data with us as well to make our solution be more effective on all different cancers right.Yeah so the DVS stuff is like first licensed but you concerned about that a little bit?</w:t>
       </w:r>
@@ -547,7 +547,7 @@
       </w:pPr>
       <w:r>
         <w:rPr>
-          <w:sz w:val="0"/>
+          <w:sz w:val="18"/>
         </w:rPr>
         <w:t>Or is it small business and large customers?And then finding a way to get to move to real time faster.Just give me some details that way to help you out a little bit please.VR Satish So let's let's talk a little bit more about ETL.</w:t>
       </w:r>
@@ -559,7 +559,7 @@
       </w:pPr>
       <w:r>
         <w:rPr>
-          <w:sz w:val="0"/>
+          <w:sz w:val="18"/>
         </w:rPr>
         <w:t>And some people use SSD for very high performance use case like Bloomberg of the world they have this real time terminals running.I won't call high performance high capacity storage you're talking about 12 terabyte drives that time.So I said look I mean in addition to going into a business case so we said look I'm not going to give it away we're open open source it we're going to make a proprietary product with a certain price pricing.So that includes basically we sell the open source distribution that goes to use by data scientist analyst security admins and etc.</w:t>
       </w:r>
@@ -1479,7 +1479,7 @@
       <w:tab/>
       <w:t xml:space="preserve"> | </w:t>
       <w:tab/>
-      <w:t xml:space="preserve"> Created on: 2022-01-16 22:19</w:t>
+      <w:t xml:space="preserve"> Created on: 2022-01-16 22:21</w:t>
     </w:r>
   </w:p>
 </w:hdr>

</xml_diff>

<commit_message>
Indents again for quotes
</commit_message>
<xml_diff>
--- a/python/cli/Reverse_CDN_study_report.docx
+++ b/python/cli/Reverse_CDN_study_report.docx
@@ -76,7 +76,7 @@
         <w:rPr>
           <w:b/>
         </w:rPr>
-        <w:t>2022-01-16 22:22</w:t>
+        <w:t>2022-01-16 22:23</w:t>
       </w:r>
     </w:p>
     <w:p>
@@ -276,11 +276,11 @@
     <w:p>
       <w:pPr>
         <w:pStyle w:val="ListBullet"/>
-        <w:ind w:left="0"/>
+        <w:ind w:left="300"/>
       </w:pPr>
       <w:r>
         <w:rPr>
-          <w:sz w:val="36"/>
+          <w:sz w:val="18"/>
         </w:rPr>
         <w:t>RETHINK DATA: PUT MORE OF YOUR BUSINESS DATA TO WORK—FROM EDGE TO CLOUD | 35 | CHAPTER SEVEN Data Security and Data Management In addition to DataOps a unique part of data management that deserves a special examination is data security.management and analytics were RETHINK DATA: PUT MORE OF YOUR BUSINESS DATA TO WORK—FROM EDGE TO CLOUD | 34 | SEAGATE POV DataOps: Getting to Customer Satisfaction and Profit Through Data This survey established that a there they need to interrogate it will flow between environments smooth-functioning DataOps is key the data at their disposal.RETHINK DATA: PUT MORE OF YOUR BUSINESS DATA TO WORK—FROM EDGE TO CLOUD | 19 | The public cloud benefits that extend to the multicloud ecosystem include:  Fast growth and scale.management and analytics solutions.</w:t>
       </w:r>
@@ -288,11 +288,11 @@
     <w:p>
       <w:pPr>
         <w:pStyle w:val="ListBullet"/>
-        <w:ind w:left="0"/>
+        <w:ind w:left="300"/>
       </w:pPr>
       <w:r>
         <w:rPr>
-          <w:sz w:val="36"/>
+          <w:sz w:val="18"/>
         </w:rPr>
         <w:t>3 Data-in-Motion Philosophy SOLUTION BRIEF Stream Processing and Analytics With Loads of Control and Options The Stream Processing and Analytics The third tenet of capabilities is stream processing and analytics.STREAM PROCESSING FLOW MANAGEMENT STREAMS MESSAGING AND ANALYTICS DATA PIPELINES ’s data-in-motion philosophy is rooted in the complementary powers that are brought to the table by Apache NiFi for flow management Apache Kafka for streams messaging and Apache Flink for stream processing and analytics.Those are best addressed by a combination of flow management and stream processing and analytics capabilities in your streaming architecture.Data capture and flow management at the edge; to We list the stages below that highlights how Provisioning that data directly to/from your Kafka messaging backbone; and/or best-in-class compute engines became Stream processing and analytics our data-in-motion vision.</w:t>
       </w:r>
@@ -300,11 +300,11 @@
     <w:p>
       <w:pPr>
         <w:pStyle w:val="ListBullet"/>
-        <w:ind w:left="0"/>
+        <w:ind w:left="300"/>
       </w:pPr>
       <w:r>
         <w:rPr>
-          <w:sz w:val="36"/>
+          <w:sz w:val="18"/>
         </w:rPr>
         <w:t>Scientists Business Conclusion Analysts and Building a Platform that makes the most of Kafka by enabling true stream other IT and data processing and analytics is not easy.data from How does one ensure all the pieces work together and are transactional enterprise grade?It may be used as the underpinning of stream processing and analytics or as a data distribution hub.enterprise targets.</w:t>
       </w:r>
@@ -483,11 +483,11 @@
     <w:p>
       <w:pPr>
         <w:pStyle w:val="ListBullet"/>
-        <w:ind w:left="0"/>
+        <w:ind w:left="300"/>
       </w:pPr>
       <w:r>
         <w:rPr>
-          <w:sz w:val="36"/>
+          <w:sz w:val="18"/>
         </w:rPr>
         <w:t>So basically we have real time use cases for example customer are our website and we need to real time so they fill in some forms.Some real like can be any type in real business scenario right?So it really depends on also previously depends on the use case priorities we first move and move the data used by some critical use use case for example our customers information and call logs you just mentioned claim information for example some other finance finance data you live data they have their own life they are based still actually not not yet.And second one I think about but I just mentioned the data lineage and most of more data management I think data lineage and also the like kind of automatic data quality checking because there are like emerging patterns or regardless of legacy problems.</w:t>
       </w:r>
@@ -495,11 +495,11 @@
     <w:p>
       <w:pPr>
         <w:pStyle w:val="ListBullet"/>
-        <w:ind w:left="0"/>
+        <w:ind w:left="300"/>
       </w:pPr>
       <w:r>
         <w:rPr>
-          <w:sz w:val="36"/>
+          <w:sz w:val="18"/>
         </w:rPr>
         <w:t>That is data lineage.That's not the case.So we had to look at it as well we had like several things were driving this one was that like we didn't want to go stand up a data center in all those different countries the time the you know the expense of that was was high.And I but I also you know rather than have the lock in if I you open source with a service backing behind it.</w:t>
       </w:r>
@@ -507,11 +507,11 @@
     <w:p>
       <w:pPr>
         <w:pStyle w:val="ListBullet"/>
-        <w:ind w:left="0"/>
+        <w:ind w:left="300"/>
       </w:pPr>
       <w:r>
         <w:rPr>
-          <w:sz w:val="36"/>
+          <w:sz w:val="18"/>
         </w:rPr>
         <w:t>For our applications performance in various lines of business as well that's our use case for Splunk.Yeah so our use case behind Kafka is it's a little bit different than what would have been Spark is the so we use that for for basically real time data streaming between our applications.So I'm also thinking about the real time credit checks that we need for small dollar like like basically instant approval on credit cards small dollar credit cards trying to do real time like KYC checks and fraud fraud data passage so like you know monitoring transactions in real time sending you a you know a text message to verify a transaction in real time that's that's all continuing to to grow I would say we're probably we are just moving from medium to large we're moving from tier one to tier bank tier one bank status.We have we have Informatica on the insurance side but not for real time data transfer that is more data aggregation side for merging data between various insurance lines of business.</w:t>
       </w:r>
@@ -519,11 +519,11 @@
     <w:p>
       <w:pPr>
         <w:pStyle w:val="ListBullet"/>
-        <w:ind w:left="0"/>
+        <w:ind w:left="300"/>
       </w:pPr>
       <w:r>
         <w:rPr>
-          <w:sz w:val="36"/>
+          <w:sz w:val="18"/>
         </w:rPr>
         <w:t>So I think that that's a use case right?But then there's an operational data store that is like near real time.I think that technology that you have because it's highly you know like high performance right.So I thought that would be a good use case.</w:t>
       </w:r>
@@ -531,11 +531,11 @@
     <w:p>
       <w:pPr>
         <w:pStyle w:val="ListBullet"/>
-        <w:ind w:left="0"/>
+        <w:ind w:left="300"/>
       </w:pPr>
       <w:r>
         <w:rPr>
-          <w:sz w:val="36"/>
+          <w:sz w:val="18"/>
         </w:rPr>
         <w:t>So we have time ingesting in real time.Those are my SQL is really what we use I believe so a little bit of MongoDB as well but my okay.So data room very rapidly every blood sample that we process generates about 800 gigabytes of so of data we also receive in the industry data sharing the half as a compliant fashion be identified we nobody cares about the identification of the data with the identify the data we share with pharmaceutical companies so they can use that to come up with medications for cancers quicker and then they share their data data with us as well to make our solution be more effective on all different cancers right.Yeah so the DVS stuff is like first licensed but you concerned about that a little bit?</w:t>
       </w:r>
@@ -543,11 +543,11 @@
     <w:p>
       <w:pPr>
         <w:pStyle w:val="ListBullet"/>
-        <w:ind w:left="0"/>
+        <w:ind w:left="300"/>
       </w:pPr>
       <w:r>
         <w:rPr>
-          <w:sz w:val="36"/>
+          <w:sz w:val="18"/>
         </w:rPr>
         <w:t>Or is it small business and large customers?And then finding a way to get to move to real time faster.Just give me some details that way to help you out a little bit please.VR Satish So let's let's talk a little bit more about ETL.</w:t>
       </w:r>
@@ -555,11 +555,11 @@
     <w:p>
       <w:pPr>
         <w:pStyle w:val="ListBullet"/>
-        <w:ind w:left="0"/>
+        <w:ind w:left="300"/>
       </w:pPr>
       <w:r>
         <w:rPr>
-          <w:sz w:val="36"/>
+          <w:sz w:val="18"/>
         </w:rPr>
         <w:t>And some people use SSD for very high performance use case like Bloomberg of the world they have this real time terminals running.I won't call high performance high capacity storage you're talking about 12 terabyte drives that time.So I said look I mean in addition to going into a business case so we said look I'm not going to give it away we're open open source it we're going to make a proprietary product with a certain price pricing.So that includes basically we sell the open source distribution that goes to use by data scientist analyst security admins and etc.</w:t>
       </w:r>
@@ -1479,7 +1479,7 @@
       <w:tab/>
       <w:t xml:space="preserve"> | </w:t>
       <w:tab/>
-      <w:t xml:space="preserve"> Created on: 2022-01-16 22:22</w:t>
+      <w:t xml:space="preserve"> Created on: 2022-01-16 22:23</w:t>
     </w:r>
   </w:p>
 </w:hdr>

</xml_diff>

<commit_message>
Minor changes to paragraphs for quotes
</commit_message>
<xml_diff>
--- a/python/cli/Reverse_CDN_study_report.docx
+++ b/python/cli/Reverse_CDN_study_report.docx
@@ -76,7 +76,7 @@
         <w:rPr>
           <w:b/>
         </w:rPr>
-        <w:t>2022-01-16 22:23</w:t>
+        <w:t>2022-01-16 22:26</w:t>
       </w:r>
     </w:p>
     <w:p>
@@ -276,7 +276,8 @@
     <w:p>
       <w:pPr>
         <w:pStyle w:val="ListBullet"/>
-        <w:ind w:left="300"/>
+        <w:spacing w:after="60"/>
+        <w:ind w:left="450"/>
       </w:pPr>
       <w:r>
         <w:rPr>
@@ -288,7 +289,8 @@
     <w:p>
       <w:pPr>
         <w:pStyle w:val="ListBullet"/>
-        <w:ind w:left="300"/>
+        <w:spacing w:after="60"/>
+        <w:ind w:left="450"/>
       </w:pPr>
       <w:r>
         <w:rPr>
@@ -300,7 +302,8 @@
     <w:p>
       <w:pPr>
         <w:pStyle w:val="ListBullet"/>
-        <w:ind w:left="300"/>
+        <w:spacing w:after="60"/>
+        <w:ind w:left="450"/>
       </w:pPr>
       <w:r>
         <w:rPr>
@@ -483,7 +486,8 @@
     <w:p>
       <w:pPr>
         <w:pStyle w:val="ListBullet"/>
-        <w:ind w:left="300"/>
+        <w:spacing w:after="60"/>
+        <w:ind w:left="450"/>
       </w:pPr>
       <w:r>
         <w:rPr>
@@ -495,7 +499,8 @@
     <w:p>
       <w:pPr>
         <w:pStyle w:val="ListBullet"/>
-        <w:ind w:left="300"/>
+        <w:spacing w:after="60"/>
+        <w:ind w:left="450"/>
       </w:pPr>
       <w:r>
         <w:rPr>
@@ -507,7 +512,8 @@
     <w:p>
       <w:pPr>
         <w:pStyle w:val="ListBullet"/>
-        <w:ind w:left="300"/>
+        <w:spacing w:after="60"/>
+        <w:ind w:left="450"/>
       </w:pPr>
       <w:r>
         <w:rPr>
@@ -519,7 +525,8 @@
     <w:p>
       <w:pPr>
         <w:pStyle w:val="ListBullet"/>
-        <w:ind w:left="300"/>
+        <w:spacing w:after="60"/>
+        <w:ind w:left="450"/>
       </w:pPr>
       <w:r>
         <w:rPr>
@@ -531,7 +538,8 @@
     <w:p>
       <w:pPr>
         <w:pStyle w:val="ListBullet"/>
-        <w:ind w:left="300"/>
+        <w:spacing w:after="60"/>
+        <w:ind w:left="450"/>
       </w:pPr>
       <w:r>
         <w:rPr>
@@ -543,7 +551,8 @@
     <w:p>
       <w:pPr>
         <w:pStyle w:val="ListBullet"/>
-        <w:ind w:left="300"/>
+        <w:spacing w:after="60"/>
+        <w:ind w:left="450"/>
       </w:pPr>
       <w:r>
         <w:rPr>
@@ -555,7 +564,8 @@
     <w:p>
       <w:pPr>
         <w:pStyle w:val="ListBullet"/>
-        <w:ind w:left="300"/>
+        <w:spacing w:after="60"/>
+        <w:ind w:left="450"/>
       </w:pPr>
       <w:r>
         <w:rPr>
@@ -1479,7 +1489,7 @@
       <w:tab/>
       <w:t xml:space="preserve"> | </w:t>
       <w:tab/>
-      <w:t xml:space="preserve"> Created on: 2022-01-16 22:23</w:t>
+      <w:t xml:space="preserve"> Created on: 2022-01-16 22:26</w:t>
     </w:r>
   </w:p>
 </w:hdr>

</xml_diff>

<commit_message>
Move discrete themes to new format
</commit_message>
<xml_diff>
--- a/python/cli/Reverse_CDN_study_report.docx
+++ b/python/cli/Reverse_CDN_study_report.docx
@@ -76,7 +76,7 @@
         <w:rPr>
           <w:b/>
         </w:rPr>
-        <w:t>2022-01-16 22:26</w:t>
+        <w:t>2022-01-16 22:43</w:t>
       </w:r>
     </w:p>
     <w:p>
@@ -207,7 +207,7 @@
     </w:p>
     <w:p>
       <w:r>
-        <w:t>This is the summary theme for the entire sub-study.  Using natural language processing mediumroast.io has detected the associated tags and quotes matched to the tags.  It is a generalization of the sub-study and accompanies the discrete themes.</w:t>
+        <w:t>This is the summary theme for the entire sub-study.  Using natural language processing mediumroast.io has detected the associated tags and quotes matched to the tags.  It is a generalization of the sub-study and accompanies the discrete detailed themes.</w:t>
       </w:r>
     </w:p>
     <w:p>
@@ -330,22 +330,62 @@
         <w:pStyle w:val="Heading3"/>
       </w:pPr>
       <w:r>
-        <w:t>Detailed Theme: 0</w:t>
+        <w:t>Detailed Theme Identifier: 0</w:t>
       </w:r>
     </w:p>
     <w:p>
+      <w:pPr>
+        <w:ind w:left="300"/>
+      </w:pPr>
       <w:r>
-        <w:t>Definition: Description generated by the Mediumroast Caffeine machine intelligence service, please replace the definition with your own.</w:t>
+        <w:rPr>
+          <w:b/>
+          <w:sz w:val="18"/>
+        </w:rPr>
+        <w:t xml:space="preserve">Definition: </w:t>
+      </w:r>
+      <w:r>
+        <w:rPr>
+          <w:sz w:val="18"/>
+        </w:rPr>
+        <w:t>Description generated by the Mediumroast Caffeine machine intelligence service, please replace the definition with your own.</w:t>
       </w:r>
     </w:p>
     <w:p>
+      <w:pPr>
+        <w:ind w:left="300"/>
+      </w:pPr>
       <w:r>
-        <w:t>Fortune: apj of business on the edge of a cloud in europe [system generated]</w:t>
+        <w:rPr>
+          <w:b/>
+          <w:sz w:val="18"/>
+        </w:rPr>
+        <w:t xml:space="preserve">Fortune: </w:t>
+      </w:r>
+      <w:r>
+        <w:rPr>
+          <w:sz w:val="18"/>
+        </w:rPr>
+        <w:t>Apj of business on the edge of a cloud in europe [system generated]</w:t>
       </w:r>
     </w:p>
     <w:p>
+      <w:pPr>
+        <w:ind w:left="300"/>
+      </w:pPr>
       <w:r>
-        <w:t>Tags: apj | business | china | cloud | data | edge | europe | kafka | management</w:t>
+        <w:rPr>
+          <w:b/>
+          <w:sz w:val="18"/>
+        </w:rPr>
+        <w:t xml:space="preserve">Tags: </w:t>
+      </w:r>
+      <w:r>
+        <w:rPr>
+          <w:i/>
+          <w:sz w:val="18"/>
+        </w:rPr>
+        <w:t>apj | business | china | cloud | data | edge | europe | kafka | management</w:t>
       </w:r>
     </w:p>
     <w:p>
@@ -353,22 +393,61 @@
         <w:pStyle w:val="Heading3"/>
       </w:pPr>
       <w:r>
-        <w:t>Detailed Theme: 1</w:t>
+        <w:t>Detailed Theme Identifier: 1</w:t>
       </w:r>
     </w:p>
     <w:p>
+      <w:pPr>
+        <w:ind w:left="300"/>
+      </w:pPr>
       <w:r>
-        <w:t>Definition: Description generated by the Mediumroast Caffeine machine intelligence service, please replace the definition with your own.</w:t>
+        <w:rPr>
+          <w:b/>
+          <w:sz w:val="18"/>
+        </w:rPr>
+        <w:t xml:space="preserve">Definition: </w:t>
+      </w:r>
+      <w:r>
+        <w:rPr>
+          <w:sz w:val="18"/>
+        </w:rPr>
+        <w:t>Description generated by the Mediumroast Caffeine machine intelligence service, please replace the definition with your own.</w:t>
       </w:r>
     </w:p>
     <w:p>
+      <w:pPr>
+        <w:ind w:left="300"/>
+      </w:pPr>
       <w:r>
-        <w:t>Fortune: a teddy bear in a dark room [system generated]</w:t>
+        <w:rPr>
+          <w:b/>
+          <w:sz w:val="18"/>
+        </w:rPr>
+        <w:t xml:space="preserve">Fortune: </w:t>
+      </w:r>
+      <w:r>
+        <w:rPr>
+          <w:sz w:val="18"/>
+        </w:rPr>
+        <w:t>A teddy bear in a dark room [system generated]</w:t>
       </w:r>
     </w:p>
     <w:p>
+      <w:pPr>
+        <w:ind w:left="300"/>
+      </w:pPr>
       <w:r>
+        <w:rPr>
+          <w:b/>
+          <w:sz w:val="18"/>
+        </w:rPr>
         <w:t xml:space="preserve">Tags: </w:t>
+      </w:r>
+      <w:r>
+        <w:rPr>
+          <w:i/>
+          <w:sz w:val="18"/>
+        </w:rPr>
       </w:r>
     </w:p>
     <w:p>
@@ -376,22 +455,62 @@
         <w:pStyle w:val="Heading3"/>
       </w:pPr>
       <w:r>
-        <w:t>Detailed Theme: 2</w:t>
+        <w:t>Detailed Theme Identifier: 2</w:t>
       </w:r>
     </w:p>
     <w:p>
+      <w:pPr>
+        <w:ind w:left="300"/>
+      </w:pPr>
       <w:r>
-        <w:t>Definition: Description generated by the Mediumroast Caffeine machine intelligence service, please replace the definition with your own.</w:t>
+        <w:rPr>
+          <w:b/>
+          <w:sz w:val="18"/>
+        </w:rPr>
+        <w:t xml:space="preserve">Definition: </w:t>
+      </w:r>
+      <w:r>
+        <w:rPr>
+          <w:sz w:val="18"/>
+        </w:rPr>
+        <w:t>Description generated by the Mediumroast Caffeine machine intelligence service, please replace the definition with your own.</w:t>
       </w:r>
     </w:p>
     <w:p>
+      <w:pPr>
+        <w:ind w:left="300"/>
+      </w:pPr>
       <w:r>
-        <w:t>Fortune: i think i need to stop thinking about them. [system generated]</w:t>
+        <w:rPr>
+          <w:b/>
+          <w:sz w:val="18"/>
+        </w:rPr>
+        <w:t xml:space="preserve">Fortune: </w:t>
+      </w:r>
+      <w:r>
+        <w:rPr>
+          <w:sz w:val="18"/>
+        </w:rPr>
+        <w:t>I think i need to stop thinking about them. [system generated]</w:t>
       </w:r>
     </w:p>
     <w:p>
+      <w:pPr>
+        <w:ind w:left="300"/>
+      </w:pPr>
       <w:r>
-        <w:t>Tags: stop think them</w:t>
+        <w:rPr>
+          <w:b/>
+          <w:sz w:val="18"/>
+        </w:rPr>
+        <w:t xml:space="preserve">Tags: </w:t>
+      </w:r>
+      <w:r>
+        <w:rPr>
+          <w:i/>
+          <w:sz w:val="18"/>
+        </w:rPr>
+        <w:t>stop think them</w:t>
       </w:r>
     </w:p>
     <w:p>
@@ -417,7 +536,7 @@
     </w:p>
     <w:p>
       <w:r>
-        <w:t>This is the summary theme for the entire sub-study.  Using natural language processing mediumroast.io has detected the associated tags and quotes matched to the tags.  It is a generalization of the sub-study and accompanies the discrete themes.</w:t>
+        <w:t>This is the summary theme for the entire sub-study.  Using natural language processing mediumroast.io has detected the associated tags and quotes matched to the tags.  It is a generalization of the sub-study and accompanies the discrete detailed themes.</w:t>
       </w:r>
     </w:p>
     <w:p>
@@ -592,22 +711,62 @@
         <w:pStyle w:val="Heading3"/>
       </w:pPr>
       <w:r>
-        <w:t>Detailed Theme: 1</w:t>
+        <w:t>Detailed Theme Identifier: 1</w:t>
       </w:r>
     </w:p>
     <w:p>
+      <w:pPr>
+        <w:ind w:left="300"/>
+      </w:pPr>
       <w:r>
-        <w:t>Definition: Description generated by the Mediumroast Caffeine machine intelligence service, please replace the definition with your own.</w:t>
+        <w:rPr>
+          <w:b/>
+          <w:sz w:val="18"/>
+        </w:rPr>
+        <w:t xml:space="preserve">Definition: </w:t>
+      </w:r>
+      <w:r>
+        <w:rPr>
+          <w:sz w:val="18"/>
+        </w:rPr>
+        <w:t>Description generated by the Mediumroast Caffeine machine intelligence service, please replace the definition with your own.</w:t>
       </w:r>
     </w:p>
     <w:p>
+      <w:pPr>
+        <w:ind w:left="300"/>
+      </w:pPr>
       <w:r>
-        <w:t>Fortune: i know a lot of people who call me a bad guy but i think i really will be good at it. [system generated]</w:t>
+        <w:rPr>
+          <w:b/>
+          <w:sz w:val="18"/>
+        </w:rPr>
+        <w:t xml:space="preserve">Fortune: </w:t>
+      </w:r>
+      <w:r>
+        <w:rPr>
+          <w:sz w:val="18"/>
+        </w:rPr>
+        <w:t>I know a lot of people who call me a bad guy but i think i really will be good at it. [system generated]</w:t>
       </w:r>
     </w:p>
     <w:p>
+      <w:pPr>
+        <w:ind w:left="300"/>
+      </w:pPr>
       <w:r>
-        <w:t>Tags: are | bad | call | great | know | me | one | really | say | will</w:t>
+        <w:rPr>
+          <w:b/>
+          <w:sz w:val="18"/>
+        </w:rPr>
+        <w:t xml:space="preserve">Tags: </w:t>
+      </w:r>
+      <w:r>
+        <w:rPr>
+          <w:i/>
+          <w:sz w:val="18"/>
+        </w:rPr>
+        <w:t>are | bad | call | great | know | me | one | really | say | will</w:t>
       </w:r>
     </w:p>
     <w:p>
@@ -615,22 +774,62 @@
         <w:pStyle w:val="Heading3"/>
       </w:pPr>
       <w:r>
-        <w:t>Detailed Theme: 2</w:t>
+        <w:t>Detailed Theme Identifier: 2</w:t>
       </w:r>
     </w:p>
     <w:p>
+      <w:pPr>
+        <w:ind w:left="300"/>
+      </w:pPr>
       <w:r>
-        <w:t>Definition: Description generated by the Mediumroast Caffeine machine intelligence service, please replace the definition with your own.</w:t>
+        <w:rPr>
+          <w:b/>
+          <w:sz w:val="18"/>
+        </w:rPr>
+        <w:t xml:space="preserve">Definition: </w:t>
+      </w:r>
+      <w:r>
+        <w:rPr>
+          <w:sz w:val="18"/>
+        </w:rPr>
+        <w:t>Description generated by the Mediumroast Caffeine machine intelligence service, please replace the definition with your own.</w:t>
       </w:r>
     </w:p>
     <w:p>
+      <w:pPr>
+        <w:ind w:left="300"/>
+      </w:pPr>
       <w:r>
-        <w:t>Fortune: dna example showing a lot of different information moving around a database. [system generated]</w:t>
+        <w:rPr>
+          <w:b/>
+          <w:sz w:val="18"/>
+        </w:rPr>
+        <w:t xml:space="preserve">Fortune: </w:t>
+      </w:r>
+      <w:r>
+        <w:rPr>
+          <w:sz w:val="18"/>
+        </w:rPr>
+        <w:t>Dna example showing a lot of different information moving around a database. [system generated]</w:t>
       </w:r>
     </w:p>
     <w:p>
+      <w:pPr>
+        <w:ind w:left="300"/>
+      </w:pPr>
       <w:r>
-        <w:t>Tags: database | different | dna | example | information | lot | move | moving | time</w:t>
+        <w:rPr>
+          <w:b/>
+          <w:sz w:val="18"/>
+        </w:rPr>
+        <w:t xml:space="preserve">Tags: </w:t>
+      </w:r>
+      <w:r>
+        <w:rPr>
+          <w:i/>
+          <w:sz w:val="18"/>
+        </w:rPr>
+        <w:t>database | different | dna | example | information | lot | move | moving | time</w:t>
       </w:r>
     </w:p>
     <w:p>
@@ -638,22 +837,62 @@
         <w:pStyle w:val="Heading3"/>
       </w:pPr>
       <w:r>
-        <w:t>Detailed Theme: 3</w:t>
+        <w:t>Detailed Theme Identifier: 3</w:t>
       </w:r>
     </w:p>
     <w:p>
+      <w:pPr>
+        <w:ind w:left="300"/>
+      </w:pPr>
       <w:r>
-        <w:t>Definition: Description generated by the Mediumroast Caffeine machine intelligence service, please replace the definition with your own.</w:t>
+        <w:rPr>
+          <w:b/>
+          <w:sz w:val="18"/>
+        </w:rPr>
+        <w:t xml:space="preserve">Definition: </w:t>
+      </w:r>
+      <w:r>
+        <w:rPr>
+          <w:sz w:val="18"/>
+        </w:rPr>
+        <w:t>Description generated by the Mediumroast Caffeine machine intelligence service, please replace the definition with your own.</w:t>
       </w:r>
     </w:p>
     <w:p>
+      <w:pPr>
+        <w:ind w:left="300"/>
+      </w:pPr>
       <w:r>
-        <w:t>Fortune: a company says that customers are at risk from time to time due to poor credit. [system generated]</w:t>
+        <w:rPr>
+          <w:b/>
+          <w:sz w:val="18"/>
+        </w:rPr>
+        <w:t xml:space="preserve">Fortune: </w:t>
+      </w:r>
+      <w:r>
+        <w:rPr>
+          <w:sz w:val="18"/>
+        </w:rPr>
+        <w:t>A company says that customers are at risk from time to time due to poor credit. [system generated]</w:t>
       </w:r>
     </w:p>
     <w:p>
+      <w:pPr>
+        <w:ind w:left="300"/>
+      </w:pPr>
       <w:r>
-        <w:t>Tags: business | companies | company | credit | customers | financial | insurance | risk | say | time</w:t>
+        <w:rPr>
+          <w:b/>
+          <w:sz w:val="18"/>
+        </w:rPr>
+        <w:t xml:space="preserve">Tags: </w:t>
+      </w:r>
+      <w:r>
+        <w:rPr>
+          <w:i/>
+          <w:sz w:val="18"/>
+        </w:rPr>
+        <w:t>business | companies | company | credit | customers | financial | insurance | risk | say | time</w:t>
       </w:r>
     </w:p>
     <w:p>
@@ -661,22 +900,62 @@
         <w:pStyle w:val="Heading3"/>
       </w:pPr>
       <w:r>
-        <w:t>Detailed Theme: 4</w:t>
+        <w:t>Detailed Theme Identifier: 4</w:t>
       </w:r>
     </w:p>
     <w:p>
+      <w:pPr>
+        <w:ind w:left="300"/>
+      </w:pPr>
       <w:r>
-        <w:t>Definition: Description generated by the Mediumroast Caffeine machine intelligence service, please replace the definition with your own.</w:t>
+        <w:rPr>
+          <w:b/>
+          <w:sz w:val="18"/>
+        </w:rPr>
+        <w:t xml:space="preserve">Definition: </w:t>
+      </w:r>
+      <w:r>
+        <w:rPr>
+          <w:sz w:val="18"/>
+        </w:rPr>
+        <w:t>Description generated by the Mediumroast Caffeine machine intelligence service, please replace the definition with your own.</w:t>
       </w:r>
     </w:p>
     <w:p>
+      <w:pPr>
+        <w:ind w:left="300"/>
+      </w:pPr>
       <w:r>
-        <w:t>Fortune: if i could put a ssd into a drive i would definitely put it in a storage. [system generated]</w:t>
+        <w:rPr>
+          <w:b/>
+          <w:sz w:val="18"/>
+        </w:rPr>
+        <w:t xml:space="preserve">Fortune: </w:t>
+      </w:r>
+      <w:r>
+        <w:rPr>
+          <w:sz w:val="18"/>
+        </w:rPr>
+        <w:t>If i could put a ssd into a drive i would definitely put it in a storage. [system generated]</w:t>
       </w:r>
     </w:p>
     <w:p>
+      <w:pPr>
+        <w:ind w:left="300"/>
+      </w:pPr>
       <w:r>
-        <w:t>Tags: definitely | drives | high | one | performance | put | say | ssd | storage | were</w:t>
+        <w:rPr>
+          <w:b/>
+          <w:sz w:val="18"/>
+        </w:rPr>
+        <w:t xml:space="preserve">Tags: </w:t>
+      </w:r>
+      <w:r>
+        <w:rPr>
+          <w:i/>
+          <w:sz w:val="18"/>
+        </w:rPr>
+        <w:t>definitely | drives | high | one | performance | put | say | ssd | storage | were</w:t>
       </w:r>
     </w:p>
     <w:p>
@@ -684,22 +963,62 @@
         <w:pStyle w:val="Heading3"/>
       </w:pPr>
       <w:r>
-        <w:t>Detailed Theme: 5</w:t>
+        <w:t>Detailed Theme Identifier: 5</w:t>
       </w:r>
     </w:p>
     <w:p>
+      <w:pPr>
+        <w:ind w:left="300"/>
+      </w:pPr>
       <w:r>
-        <w:t>Definition: Description generated by the Mediumroast Caffeine machine intelligence service, please replace the definition with your own.</w:t>
+        <w:rPr>
+          <w:b/>
+          <w:sz w:val="18"/>
+        </w:rPr>
+        <w:t xml:space="preserve">Definition: </w:t>
+      </w:r>
+      <w:r>
+        <w:rPr>
+          <w:sz w:val="18"/>
+        </w:rPr>
+        <w:t>Description generated by the Mediumroast Caffeine machine intelligence service, please replace the definition with your own.</w:t>
       </w:r>
     </w:p>
     <w:p>
+      <w:pPr>
+        <w:ind w:left="300"/>
+      </w:pPr>
       <w:r>
-        <w:t>Fortune: microsoft uses aws to move its cloud to the private sector. [system generated]</w:t>
+        <w:rPr>
+          <w:b/>
+          <w:sz w:val="18"/>
+        </w:rPr>
+        <w:t xml:space="preserve">Fortune: </w:t>
+      </w:r>
+      <w:r>
+        <w:rPr>
+          <w:sz w:val="18"/>
+        </w:rPr>
+        <w:t>Microsoft uses aws to move its cloud to the private sector. [system generated]</w:t>
       </w:r>
     </w:p>
     <w:p>
+      <w:pPr>
+        <w:ind w:left="300"/>
+      </w:pPr>
       <w:r>
-        <w:t>Tags: architecture | aws | either | go cloud | microsoft | move cloud | private | provider | use</w:t>
+        <w:rPr>
+          <w:b/>
+          <w:sz w:val="18"/>
+        </w:rPr>
+        <w:t xml:space="preserve">Tags: </w:t>
+      </w:r>
+      <w:r>
+        <w:rPr>
+          <w:i/>
+          <w:sz w:val="18"/>
+        </w:rPr>
+        <w:t>architecture | aws | either | go cloud | microsoft | move cloud | private | provider | use</w:t>
       </w:r>
     </w:p>
     <w:p>
@@ -707,22 +1026,62 @@
         <w:pStyle w:val="Heading3"/>
       </w:pPr>
       <w:r>
-        <w:t>Detailed Theme: 6</w:t>
+        <w:t>Detailed Theme Identifier: 6</w:t>
       </w:r>
     </w:p>
     <w:p>
+      <w:pPr>
+        <w:ind w:left="300"/>
+      </w:pPr>
       <w:r>
-        <w:t>Definition: Description generated by the Mediumroast Caffeine machine intelligence service, please replace the definition with your own.</w:t>
+        <w:rPr>
+          <w:b/>
+          <w:sz w:val="18"/>
+        </w:rPr>
+        <w:t xml:space="preserve">Definition: </w:t>
+      </w:r>
+      <w:r>
+        <w:rPr>
+          <w:sz w:val="18"/>
+        </w:rPr>
+        <w:t>Description generated by the Mediumroast Caffeine machine intelligence service, please replace the definition with your own.</w:t>
       </w:r>
     </w:p>
     <w:p>
+      <w:pPr>
+        <w:ind w:left="300"/>
+      </w:pPr>
       <w:r>
-        <w:t>Fortune: a computer aided test of inference in the area of interest. [system generated]</w:t>
+        <w:rPr>
+          <w:b/>
+          <w:sz w:val="18"/>
+        </w:rPr>
+        <w:t xml:space="preserve">Fortune: </w:t>
+      </w:r>
+      <w:r>
+        <w:rPr>
+          <w:sz w:val="18"/>
+        </w:rPr>
+        <w:t>A computer aided test of inference in the area of interest. [system generated]</w:t>
       </w:r>
     </w:p>
     <w:p>
+      <w:pPr>
+        <w:ind w:left="300"/>
+      </w:pPr>
       <w:r>
-        <w:t>Tags: computer aided test | inference | inferencing | machine learning | models | test area</w:t>
+        <w:rPr>
+          <w:b/>
+          <w:sz w:val="18"/>
+        </w:rPr>
+        <w:t xml:space="preserve">Tags: </w:t>
+      </w:r>
+      <w:r>
+        <w:rPr>
+          <w:i/>
+          <w:sz w:val="18"/>
+        </w:rPr>
+        <w:t>computer aided test | inference | inferencing | machine learning | models | test area</w:t>
       </w:r>
     </w:p>
     <w:p>
@@ -730,22 +1089,62 @@
         <w:pStyle w:val="Heading3"/>
       </w:pPr>
       <w:r>
-        <w:t>Detailed Theme: 7</w:t>
+        <w:t>Detailed Theme Identifier: 7</w:t>
       </w:r>
     </w:p>
     <w:p>
+      <w:pPr>
+        <w:ind w:left="300"/>
+      </w:pPr>
       <w:r>
-        <w:t>Definition: Description generated by the Mediumroast Caffeine machine intelligence service, please replace the definition with your own.</w:t>
+        <w:rPr>
+          <w:b/>
+          <w:sz w:val="18"/>
+        </w:rPr>
+        <w:t xml:space="preserve">Definition: </w:t>
+      </w:r>
+      <w:r>
+        <w:rPr>
+          <w:sz w:val="18"/>
+        </w:rPr>
+        <w:t>Description generated by the Mediumroast Caffeine machine intelligence service, please replace the definition with your own.</w:t>
       </w:r>
     </w:p>
     <w:p>
+      <w:pPr>
+        <w:ind w:left="300"/>
+      </w:pPr>
       <w:r>
-        <w:t>Fortune: a solution to a big problem that has been solved. [system generated]</w:t>
+        <w:rPr>
+          <w:b/>
+          <w:sz w:val="18"/>
+        </w:rPr>
+        <w:t xml:space="preserve">Fortune: </w:t>
+      </w:r>
+      <w:r>
+        <w:rPr>
+          <w:sz w:val="18"/>
+        </w:rPr>
+        <w:t>A solution to a big problem that has been solved. [system generated]</w:t>
       </w:r>
     </w:p>
     <w:p>
+      <w:pPr>
+        <w:ind w:left="300"/>
+      </w:pPr>
       <w:r>
-        <w:t>Tags: big problem | challenge | fix | issues | problems | solution | solved</w:t>
+        <w:rPr>
+          <w:b/>
+          <w:sz w:val="18"/>
+        </w:rPr>
+        <w:t xml:space="preserve">Tags: </w:t>
+      </w:r>
+      <w:r>
+        <w:rPr>
+          <w:i/>
+          <w:sz w:val="18"/>
+        </w:rPr>
+        <w:t>big problem | challenge | fix | issues | problems | solution | solved</w:t>
       </w:r>
     </w:p>
     <w:p>
@@ -753,22 +1152,62 @@
         <w:pStyle w:val="Heading3"/>
       </w:pPr>
       <w:r>
-        <w:t>Detailed Theme: 8</w:t>
+        <w:t>Detailed Theme Identifier: 8</w:t>
       </w:r>
     </w:p>
     <w:p>
+      <w:pPr>
+        <w:ind w:left="300"/>
+      </w:pPr>
       <w:r>
-        <w:t>Definition: Description generated by the Mediumroast Caffeine machine intelligence service, please replace the definition with your own.</w:t>
+        <w:rPr>
+          <w:b/>
+          <w:sz w:val="18"/>
+        </w:rPr>
+        <w:t xml:space="preserve">Definition: </w:t>
+      </w:r>
+      <w:r>
+        <w:rPr>
+          <w:sz w:val="18"/>
+        </w:rPr>
+        <w:t>Description generated by the Mediumroast Caffeine machine intelligence service, please replace the definition with your own.</w:t>
       </w:r>
     </w:p>
     <w:p>
+      <w:pPr>
+        <w:ind w:left="300"/>
+      </w:pPr>
       <w:r>
-        <w:t>Fortune: using kafka to stream data in real time [system generated]</w:t>
+        <w:rPr>
+          <w:b/>
+          <w:sz w:val="18"/>
+        </w:rPr>
+        <w:t xml:space="preserve">Fortune: </w:t>
+      </w:r>
+      <w:r>
+        <w:rPr>
+          <w:sz w:val="18"/>
+        </w:rPr>
+        <w:t>Using kafka to stream data in real time [system generated]</w:t>
       </w:r>
     </w:p>
     <w:p>
+      <w:pPr>
+        <w:ind w:left="300"/>
+      </w:pPr>
       <w:r>
-        <w:t>Tags: apache | kafka | real time data | streaming | use</w:t>
+        <w:rPr>
+          <w:b/>
+          <w:sz w:val="18"/>
+        </w:rPr>
+        <w:t xml:space="preserve">Tags: </w:t>
+      </w:r>
+      <w:r>
+        <w:rPr>
+          <w:i/>
+          <w:sz w:val="18"/>
+        </w:rPr>
+        <w:t>apache | kafka | real time data | streaming | use</w:t>
       </w:r>
     </w:p>
     <w:p>
@@ -776,22 +1215,62 @@
         <w:pStyle w:val="Heading3"/>
       </w:pPr>
       <w:r>
-        <w:t>Detailed Theme: 9</w:t>
+        <w:t>Detailed Theme Identifier: 9</w:t>
       </w:r>
     </w:p>
     <w:p>
+      <w:pPr>
+        <w:ind w:left="300"/>
+      </w:pPr>
       <w:r>
-        <w:t>Definition: Description generated by the Mediumroast Caffeine machine intelligence service, please replace the definition with your own.</w:t>
+        <w:rPr>
+          <w:b/>
+          <w:sz w:val="18"/>
+        </w:rPr>
+        <w:t xml:space="preserve">Definition: </w:t>
+      </w:r>
+      <w:r>
+        <w:rPr>
+          <w:sz w:val="18"/>
+        </w:rPr>
+        <w:t>Description generated by the Mediumroast Caffeine machine intelligence service, please replace the definition with your own.</w:t>
       </w:r>
     </w:p>
     <w:p>
+      <w:pPr>
+        <w:ind w:left="300"/>
+      </w:pPr>
       <w:r>
-        <w:t>Fortune: the gdpr requirements for retention were three years. [system generated]</w:t>
+        <w:rPr>
+          <w:b/>
+          <w:sz w:val="18"/>
+        </w:rPr>
+        <w:t xml:space="preserve">Fortune: </w:t>
+      </w:r>
+      <w:r>
+        <w:rPr>
+          <w:sz w:val="18"/>
+        </w:rPr>
+        <w:t>The gdpr requirements for retention were three years. [system generated]</w:t>
       </w:r>
     </w:p>
     <w:p>
+      <w:pPr>
+        <w:ind w:left="300"/>
+      </w:pPr>
       <w:r>
-        <w:t>Tags: 10 years | gdpr | probably | retention requirements | three years | were</w:t>
+        <w:rPr>
+          <w:b/>
+          <w:sz w:val="18"/>
+        </w:rPr>
+        <w:t xml:space="preserve">Tags: </w:t>
+      </w:r>
+      <w:r>
+        <w:rPr>
+          <w:i/>
+          <w:sz w:val="18"/>
+        </w:rPr>
+        <w:t>10 years | gdpr | probably | retention requirements | three years | were</w:t>
       </w:r>
     </w:p>
     <w:p>
@@ -799,22 +1278,62 @@
         <w:pStyle w:val="Heading3"/>
       </w:pPr>
       <w:r>
-        <w:t>Detailed Theme: 10</w:t>
+        <w:t>Detailed Theme Identifier: 10</w:t>
       </w:r>
     </w:p>
     <w:p>
+      <w:pPr>
+        <w:ind w:left="300"/>
+      </w:pPr>
       <w:r>
-        <w:t>Definition: Description generated by the Mediumroast Caffeine machine intelligence service, please replace the definition with your own.</w:t>
+        <w:rPr>
+          <w:b/>
+          <w:sz w:val="18"/>
+        </w:rPr>
+        <w:t xml:space="preserve">Definition: </w:t>
+      </w:r>
+      <w:r>
+        <w:rPr>
+          <w:sz w:val="18"/>
+        </w:rPr>
+        <w:t>Description generated by the Mediumroast Caffeine machine intelligence service, please replace the definition with your own.</w:t>
       </w:r>
     </w:p>
     <w:p>
+      <w:pPr>
+        <w:ind w:left="300"/>
+      </w:pPr>
       <w:r>
-        <w:t>Fortune: A man is slowing down to watch a pivotal moment of his running, which is extremely fast. [system generated]</w:t>
+        <w:rPr>
+          <w:b/>
+          <w:sz w:val="18"/>
+        </w:rPr>
+        <w:t xml:space="preserve">Fortune: </w:t>
+      </w:r>
+      <w:r>
+        <w:rPr>
+          <w:sz w:val="18"/>
+        </w:rPr>
+        <w:t>A man is slowing down to watch a pivotal moment of his running, which is extremely fast. [system generated]</w:t>
       </w:r>
     </w:p>
     <w:p>
+      <w:pPr>
+        <w:ind w:left="300"/>
+      </w:pPr>
       <w:r>
-        <w:t>Tags: expect | extremely | pivotal | quickly | running | shift | slow | take | time</w:t>
+        <w:rPr>
+          <w:b/>
+          <w:sz w:val="18"/>
+        </w:rPr>
+        <w:t xml:space="preserve">Tags: </w:t>
+      </w:r>
+      <w:r>
+        <w:rPr>
+          <w:i/>
+          <w:sz w:val="18"/>
+        </w:rPr>
+        <w:t>expect | extremely | pivotal | quickly | running | shift | slow | take | time</w:t>
       </w:r>
     </w:p>
     <w:p>
@@ -822,22 +1341,62 @@
         <w:pStyle w:val="Heading3"/>
       </w:pPr>
       <w:r>
-        <w:t>Detailed Theme: 11</w:t>
+        <w:t>Detailed Theme Identifier: 11</w:t>
       </w:r>
     </w:p>
     <w:p>
+      <w:pPr>
+        <w:ind w:left="300"/>
+      </w:pPr>
       <w:r>
-        <w:t>Definition: Description generated by the Mediumroast Caffeine machine intelligence service, please replace the definition with your own.</w:t>
+        <w:rPr>
+          <w:b/>
+          <w:sz w:val="18"/>
+        </w:rPr>
+        <w:t xml:space="preserve">Definition: </w:t>
+      </w:r>
+      <w:r>
+        <w:rPr>
+          <w:sz w:val="18"/>
+        </w:rPr>
+        <w:t>Description generated by the Mediumroast Caffeine machine intelligence service, please replace the definition with your own.</w:t>
       </w:r>
     </w:p>
     <w:p>
+      <w:pPr>
+        <w:ind w:left="300"/>
+      </w:pPr>
       <w:r>
-        <w:t>Fortune: cant help but learn the kinks of relational relationships. [system generated]</w:t>
+        <w:rPr>
+          <w:b/>
+          <w:sz w:val="18"/>
+        </w:rPr>
+        <w:t xml:space="preserve">Fortune: </w:t>
+      </w:r>
+      <w:r>
+        <w:rPr>
+          <w:sz w:val="18"/>
+        </w:rPr>
+        <w:t>Cant help but learn the kinks of relational relationships. [system generated]</w:t>
       </w:r>
     </w:p>
     <w:p>
+      <w:pPr>
+        <w:ind w:left="300"/>
+      </w:pPr>
       <w:r>
-        <w:t>Tags: cant | give | help | kinks interact | need learn experiments | relational</w:t>
+        <w:rPr>
+          <w:b/>
+          <w:sz w:val="18"/>
+        </w:rPr>
+        <w:t xml:space="preserve">Tags: </w:t>
+      </w:r>
+      <w:r>
+        <w:rPr>
+          <w:i/>
+          <w:sz w:val="18"/>
+        </w:rPr>
+        <w:t>cant | give | help | kinks interact | need learn experiments | relational</w:t>
       </w:r>
     </w:p>
     <w:p>
@@ -845,22 +1404,62 @@
         <w:pStyle w:val="Heading3"/>
       </w:pPr>
       <w:r>
-        <w:t>Detailed Theme: 12</w:t>
+        <w:t>Detailed Theme Identifier: 12</w:t>
       </w:r>
     </w:p>
     <w:p>
+      <w:pPr>
+        <w:ind w:left="300"/>
+      </w:pPr>
       <w:r>
-        <w:t>Definition: Description generated by the Mediumroast Caffeine machine intelligence service, please replace the definition with your own.</w:t>
+        <w:rPr>
+          <w:b/>
+          <w:sz w:val="18"/>
+        </w:rPr>
+        <w:t xml:space="preserve">Definition: </w:t>
+      </w:r>
+      <w:r>
+        <w:rPr>
+          <w:sz w:val="18"/>
+        </w:rPr>
+        <w:t>Description generated by the Mediumroast Caffeine machine intelligence service, please replace the definition with your own.</w:t>
       </w:r>
     </w:p>
     <w:p>
+      <w:pPr>
+        <w:ind w:left="300"/>
+      </w:pPr>
       <w:r>
-        <w:t>Fortune: a spark goes around the top of an apache to change the shape of the fire. [system generated]</w:t>
+        <w:rPr>
+          <w:b/>
+          <w:sz w:val="18"/>
+        </w:rPr>
+        <w:t xml:space="preserve">Fortune: </w:t>
+      </w:r>
+      <w:r>
+        <w:rPr>
+          <w:sz w:val="18"/>
+        </w:rPr>
+        <w:t>A spark goes around the top of an apache to change the shape of the fire. [system generated]</w:t>
       </w:r>
     </w:p>
     <w:p>
+      <w:pPr>
+        <w:ind w:left="300"/>
+      </w:pPr>
       <w:r>
-        <w:t>Tags: apache spark | basically | change spark | changes | go change | stuff | top</w:t>
+        <w:rPr>
+          <w:b/>
+          <w:sz w:val="18"/>
+        </w:rPr>
+        <w:t xml:space="preserve">Tags: </w:t>
+      </w:r>
+      <w:r>
+        <w:rPr>
+          <w:i/>
+          <w:sz w:val="18"/>
+        </w:rPr>
+        <w:t>apache spark | basically | change spark | changes | go change | stuff | top</w:t>
       </w:r>
     </w:p>
     <w:p>
@@ -868,22 +1467,62 @@
         <w:pStyle w:val="Heading3"/>
       </w:pPr>
       <w:r>
-        <w:t>Detailed Theme: 13</w:t>
+        <w:t>Detailed Theme Identifier: 13</w:t>
       </w:r>
     </w:p>
     <w:p>
+      <w:pPr>
+        <w:ind w:left="300"/>
+      </w:pPr>
       <w:r>
-        <w:t>Definition: Description generated by the Mediumroast Caffeine machine intelligence service, please replace the definition with your own.</w:t>
+        <w:rPr>
+          <w:b/>
+          <w:sz w:val="18"/>
+        </w:rPr>
+        <w:t xml:space="preserve">Definition: </w:t>
+      </w:r>
+      <w:r>
+        <w:rPr>
+          <w:sz w:val="18"/>
+        </w:rPr>
+        <w:t>Description generated by the Mediumroast Caffeine machine intelligence service, please replace the definition with your own.</w:t>
       </w:r>
     </w:p>
     <w:p>
+      <w:pPr>
+        <w:ind w:left="300"/>
+      </w:pPr>
       <w:r>
-        <w:t>Fortune: vmware is a virtual machine that runs on a cluster of servers. [system generated]</w:t>
+        <w:rPr>
+          <w:b/>
+          <w:sz w:val="18"/>
+        </w:rPr>
+        <w:t xml:space="preserve">Fortune: </w:t>
+      </w:r>
+      <w:r>
+        <w:rPr>
+          <w:sz w:val="18"/>
+        </w:rPr>
+        <w:t>Vmware is a virtual machine that runs on a cluster of servers. [system generated]</w:t>
       </w:r>
     </w:p>
     <w:p>
+      <w:pPr>
+        <w:ind w:left="300"/>
+      </w:pPr>
       <w:r>
-        <w:t>Tags: cluster | computing | gpu | happens | infrastructure | servers | virtual | vmware environment | vr</w:t>
+        <w:rPr>
+          <w:b/>
+          <w:sz w:val="18"/>
+        </w:rPr>
+        <w:t xml:space="preserve">Tags: </w:t>
+      </w:r>
+      <w:r>
+        <w:rPr>
+          <w:i/>
+          <w:sz w:val="18"/>
+        </w:rPr>
+        <w:t>cluster | computing | gpu | happens | infrastructure | servers | virtual | vmware environment | vr</w:t>
       </w:r>
     </w:p>
     <w:p>
@@ -891,22 +1530,62 @@
         <w:pStyle w:val="Heading3"/>
       </w:pPr>
       <w:r>
-        <w:t>Detailed Theme: 14</w:t>
+        <w:t>Detailed Theme Identifier: 14</w:t>
       </w:r>
     </w:p>
     <w:p>
+      <w:pPr>
+        <w:ind w:left="300"/>
+      </w:pPr>
       <w:r>
-        <w:t>Definition: Description generated by the Mediumroast Caffeine machine intelligence service, please replace the definition with your own.</w:t>
+        <w:rPr>
+          <w:b/>
+          <w:sz w:val="18"/>
+        </w:rPr>
+        <w:t xml:space="preserve">Definition: </w:t>
+      </w:r>
+      <w:r>
+        <w:rPr>
+          <w:sz w:val="18"/>
+        </w:rPr>
+        <w:t>Description generated by the Mediumroast Caffeine machine intelligence service, please replace the definition with your own.</w:t>
       </w:r>
     </w:p>
     <w:p>
+      <w:pPr>
+        <w:ind w:left="300"/>
+      </w:pPr>
       <w:r>
-        <w:t>Fortune: etl lets you use a lot of the tools you already have. [system generated]</w:t>
+        <w:rPr>
+          <w:b/>
+          <w:sz w:val="18"/>
+        </w:rPr>
+        <w:t xml:space="preserve">Fortune: </w:t>
+      </w:r>
+      <w:r>
+        <w:rPr>
+          <w:sz w:val="18"/>
+        </w:rPr>
+        <w:t>Etl lets you use a lot of the tools you already have. [system generated]</w:t>
       </w:r>
     </w:p>
     <w:p>
+      <w:pPr>
+        <w:ind w:left="300"/>
+      </w:pPr>
       <w:r>
-        <w:t>Tags: etl capabilities | etl etl | etl tools | lets | lot | rules | were</w:t>
+        <w:rPr>
+          <w:b/>
+          <w:sz w:val="18"/>
+        </w:rPr>
+        <w:t xml:space="preserve">Tags: </w:t>
+      </w:r>
+      <w:r>
+        <w:rPr>
+          <w:i/>
+          <w:sz w:val="18"/>
+        </w:rPr>
+        <w:t>etl capabilities | etl etl | etl tools | lets | lot | rules | were</w:t>
       </w:r>
     </w:p>
     <w:p>
@@ -914,22 +1593,62 @@
         <w:pStyle w:val="Heading3"/>
       </w:pPr>
       <w:r>
-        <w:t>Detailed Theme: 15</w:t>
+        <w:t>Detailed Theme Identifier: 15</w:t>
       </w:r>
     </w:p>
     <w:p>
+      <w:pPr>
+        <w:ind w:left="300"/>
+      </w:pPr>
       <w:r>
-        <w:t>Definition: Description generated by the Mediumroast Caffeine machine intelligence service, please replace the definition with your own.</w:t>
+        <w:rPr>
+          <w:b/>
+          <w:sz w:val="18"/>
+        </w:rPr>
+        <w:t xml:space="preserve">Definition: </w:t>
+      </w:r>
+      <w:r>
+        <w:rPr>
+          <w:sz w:val="18"/>
+        </w:rPr>
+        <w:t>Description generated by the Mediumroast Caffeine machine intelligence service, please replace the definition with your own.</w:t>
       </w:r>
     </w:p>
     <w:p>
+      <w:pPr>
+        <w:ind w:left="300"/>
+      </w:pPr>
       <w:r>
-        <w:t>Fortune: elts benefit from a lower cost of entry and performance [system generated]</w:t>
+        <w:rPr>
+          <w:b/>
+          <w:sz w:val="18"/>
+        </w:rPr>
+        <w:t xml:space="preserve">Fortune: </w:t>
+      </w:r>
+      <w:r>
+        <w:rPr>
+          <w:sz w:val="18"/>
+        </w:rPr>
+        <w:t>Elts benefit from a lower cost of entry and performance [system generated]</w:t>
       </w:r>
     </w:p>
     <w:p>
+      <w:pPr>
+        <w:ind w:left="300"/>
+      </w:pPr>
       <w:r>
-        <w:t>Tags: cost benefit | costs | definitely | elt | lower | madeira | performance | plus</w:t>
+        <w:rPr>
+          <w:b/>
+          <w:sz w:val="18"/>
+        </w:rPr>
+        <w:t xml:space="preserve">Tags: </w:t>
+      </w:r>
+      <w:r>
+        <w:rPr>
+          <w:i/>
+          <w:sz w:val="18"/>
+        </w:rPr>
+        <w:t>cost benefit | costs | definitely | elt | lower | madeira | performance | plus</w:t>
       </w:r>
     </w:p>
     <w:p>
@@ -1489,7 +2208,7 @@
       <w:tab/>
       <w:t xml:space="preserve"> | </w:t>
       <w:tab/>
-      <w:t xml:space="preserve"> Created on: 2022-01-16 22:26</w:t>
+      <w:t xml:space="preserve"> Created on: 2022-01-16 22:43</w:t>
     </w:r>
   </w:p>
 </w:hdr>

</xml_diff>

<commit_message>
Minor changes to quotes
</commit_message>
<xml_diff>
--- a/python/cli/Reverse_CDN_study_report.docx
+++ b/python/cli/Reverse_CDN_study_report.docx
@@ -76,7 +76,7 @@
         <w:rPr>
           <w:b/>
         </w:rPr>
-        <w:t>2022-01-16 23:20</w:t>
+        <w:t>2022-01-16 23:36</w:t>
       </w:r>
     </w:p>
     <w:p>
@@ -334,6 +334,11 @@
       </w:r>
     </w:p>
     <w:p>
+      <w:r>
+        <w:t>Each theme, if quotes/snippets are detected, has appropriate data pulled from interactions listed below. Additionally, the frequency of each theme is reported to provide the user with a sense of how strong the theme is relative to the other themes in the sub-study.</w:t>
+      </w:r>
+    </w:p>
+    <w:p>
       <w:pPr>
         <w:ind w:left="300"/>
       </w:pPr>
@@ -458,6 +463,25 @@
     </w:p>
     <w:p>
       <w:pPr>
+        <w:ind w:left="300"/>
+      </w:pPr>
+      <w:r>
+        <w:rPr>
+          <w:b/>
+          <w:sz w:val="18"/>
+        </w:rPr>
+        <w:t xml:space="preserve">Frequency: </w:t>
+      </w:r>
+      <w:r>
+        <w:rPr>
+          <w:i/>
+          <w:sz w:val="18"/>
+        </w:rPr>
+        <w:t>895</w:t>
+      </w:r>
+    </w:p>
+    <w:p>
+      <w:pPr>
         <w:pStyle w:val="Heading5"/>
       </w:pPr>
       <w:r>
@@ -518,6 +542,25 @@
     </w:p>
     <w:p>
       <w:pPr>
+        <w:ind w:left="300"/>
+      </w:pPr>
+      <w:r>
+        <w:rPr>
+          <w:b/>
+          <w:sz w:val="18"/>
+        </w:rPr>
+        <w:t xml:space="preserve">Frequency: </w:t>
+      </w:r>
+      <w:r>
+        <w:rPr>
+          <w:i/>
+          <w:sz w:val="18"/>
+        </w:rPr>
+        <w:t>895</w:t>
+      </w:r>
+    </w:p>
+    <w:p>
+      <w:pPr>
         <w:pStyle w:val="Heading5"/>
       </w:pPr>
       <w:r>
@@ -578,6 +621,25 @@
     </w:p>
     <w:p>
       <w:pPr>
+        <w:ind w:left="300"/>
+      </w:pPr>
+      <w:r>
+        <w:rPr>
+          <w:b/>
+          <w:sz w:val="18"/>
+        </w:rPr>
+        <w:t xml:space="preserve">Frequency: </w:t>
+      </w:r>
+      <w:r>
+        <w:rPr>
+          <w:i/>
+          <w:sz w:val="18"/>
+        </w:rPr>
+        <w:t>895</w:t>
+      </w:r>
+    </w:p>
+    <w:p>
+      <w:pPr>
         <w:pStyle w:val="Heading3"/>
       </w:pPr>
       <w:r>
@@ -585,6 +647,11 @@
       </w:r>
     </w:p>
     <w:p>
+      <w:r>
+        <w:t>Each theme, if quotes/snippets are detected, has appropriate data pulled from interactions listed below. Additionally, the frequency of each theme is reported to provide the user with a sense of how strong the theme is relative to the other themes in the sub-study.</w:t>
+      </w:r>
+    </w:p>
+    <w:p>
       <w:pPr>
         <w:ind w:left="300"/>
       </w:pPr>
@@ -656,6 +723,38 @@
     </w:p>
     <w:p>
       <w:pPr>
+        <w:pStyle w:val="ListBullet"/>
+        <w:spacing w:after="60"/>
+        <w:ind w:left="450"/>
+      </w:pPr>
+      <w:r>
+        <w:rPr>
+          <w:sz w:val="18"/>
+        </w:rPr>
+        <w:t>m</w:t>
+      </w:r>
+    </w:p>
+    <w:p>
+      <w:pPr>
+        <w:ind w:left="300"/>
+      </w:pPr>
+      <w:r>
+        <w:rPr>
+          <w:b/>
+          <w:sz w:val="18"/>
+        </w:rPr>
+        <w:t xml:space="preserve">Frequency: </w:t>
+      </w:r>
+      <w:r>
+        <w:rPr>
+          <w:i/>
+          <w:sz w:val="18"/>
+        </w:rPr>
+        <w:t>None</w:t>
+      </w:r>
+    </w:p>
+    <w:p>
+      <w:pPr>
         <w:pStyle w:val="Heading5"/>
       </w:pPr>
       <w:r>
@@ -664,6 +763,38 @@
     </w:p>
     <w:p>
       <w:pPr>
+        <w:pStyle w:val="ListBullet"/>
+        <w:spacing w:after="60"/>
+        <w:ind w:left="450"/>
+      </w:pPr>
+      <w:r>
+        <w:rPr>
+          <w:sz w:val="18"/>
+        </w:rPr>
+        <w:t>m</w:t>
+      </w:r>
+    </w:p>
+    <w:p>
+      <w:pPr>
+        <w:ind w:left="300"/>
+      </w:pPr>
+      <w:r>
+        <w:rPr>
+          <w:b/>
+          <w:sz w:val="18"/>
+        </w:rPr>
+        <w:t xml:space="preserve">Frequency: </w:t>
+      </w:r>
+      <w:r>
+        <w:rPr>
+          <w:i/>
+          <w:sz w:val="18"/>
+        </w:rPr>
+        <w:t>None</w:t>
+      </w:r>
+    </w:p>
+    <w:p>
+      <w:pPr>
         <w:pStyle w:val="Heading5"/>
       </w:pPr>
       <w:r>
@@ -672,6 +803,38 @@
     </w:p>
     <w:p>
       <w:pPr>
+        <w:pStyle w:val="ListBullet"/>
+        <w:spacing w:after="60"/>
+        <w:ind w:left="450"/>
+      </w:pPr>
+      <w:r>
+        <w:rPr>
+          <w:sz w:val="18"/>
+        </w:rPr>
+        <w:t>m</w:t>
+      </w:r>
+    </w:p>
+    <w:p>
+      <w:pPr>
+        <w:ind w:left="300"/>
+      </w:pPr>
+      <w:r>
+        <w:rPr>
+          <w:b/>
+          <w:sz w:val="18"/>
+        </w:rPr>
+        <w:t xml:space="preserve">Frequency: </w:t>
+      </w:r>
+      <w:r>
+        <w:rPr>
+          <w:i/>
+          <w:sz w:val="18"/>
+        </w:rPr>
+        <w:t>None</w:t>
+      </w:r>
+    </w:p>
+    <w:p>
+      <w:pPr>
         <w:pStyle w:val="Heading3"/>
       </w:pPr>
       <w:r>
@@ -679,6 +842,11 @@
       </w:r>
     </w:p>
     <w:p>
+      <w:r>
+        <w:t>Each theme, if quotes/snippets are detected, has appropriate data pulled from interactions listed below. Additionally, the frequency of each theme is reported to provide the user with a sense of how strong the theme is relative to the other themes in the sub-study.</w:t>
+      </w:r>
+    </w:p>
+    <w:p>
       <w:pPr>
         <w:ind w:left="300"/>
       </w:pPr>
@@ -751,6 +919,38 @@
     </w:p>
     <w:p>
       <w:pPr>
+        <w:pStyle w:val="ListBullet"/>
+        <w:spacing w:after="60"/>
+        <w:ind w:left="450"/>
+      </w:pPr>
+      <w:r>
+        <w:rPr>
+          <w:sz w:val="18"/>
+        </w:rPr>
+        <w:t>m</w:t>
+      </w:r>
+    </w:p>
+    <w:p>
+      <w:pPr>
+        <w:ind w:left="300"/>
+      </w:pPr>
+      <w:r>
+        <w:rPr>
+          <w:b/>
+          <w:sz w:val="18"/>
+        </w:rPr>
+        <w:t xml:space="preserve">Frequency: </w:t>
+      </w:r>
+      <w:r>
+        <w:rPr>
+          <w:i/>
+          <w:sz w:val="18"/>
+        </w:rPr>
+        <w:t>None</w:t>
+      </w:r>
+    </w:p>
+    <w:p>
+      <w:pPr>
         <w:pStyle w:val="Heading5"/>
       </w:pPr>
       <w:r>
@@ -759,6 +959,38 @@
     </w:p>
     <w:p>
       <w:pPr>
+        <w:pStyle w:val="ListBullet"/>
+        <w:spacing w:after="60"/>
+        <w:ind w:left="450"/>
+      </w:pPr>
+      <w:r>
+        <w:rPr>
+          <w:sz w:val="18"/>
+        </w:rPr>
+        <w:t>m</w:t>
+      </w:r>
+    </w:p>
+    <w:p>
+      <w:pPr>
+        <w:ind w:left="300"/>
+      </w:pPr>
+      <w:r>
+        <w:rPr>
+          <w:b/>
+          <w:sz w:val="18"/>
+        </w:rPr>
+        <w:t xml:space="preserve">Frequency: </w:t>
+      </w:r>
+      <w:r>
+        <w:rPr>
+          <w:i/>
+          <w:sz w:val="18"/>
+        </w:rPr>
+        <w:t>None</w:t>
+      </w:r>
+    </w:p>
+    <w:p>
+      <w:pPr>
         <w:pStyle w:val="Heading5"/>
       </w:pPr>
       <w:r>
@@ -766,6 +998,38 @@
       </w:r>
     </w:p>
     <w:p>
+      <w:pPr>
+        <w:pStyle w:val="ListBullet"/>
+        <w:spacing w:after="60"/>
+        <w:ind w:left="450"/>
+      </w:pPr>
+      <w:r>
+        <w:rPr>
+          <w:sz w:val="18"/>
+        </w:rPr>
+        <w:t>m</w:t>
+      </w:r>
+    </w:p>
+    <w:p>
+      <w:pPr>
+        <w:ind w:left="300"/>
+      </w:pPr>
+      <w:r>
+        <w:rPr>
+          <w:b/>
+          <w:sz w:val="18"/>
+        </w:rPr>
+        <w:t xml:space="preserve">Frequency: </w:t>
+      </w:r>
+      <w:r>
+        <w:rPr>
+          <w:i/>
+          <w:sz w:val="18"/>
+        </w:rPr>
+        <w:t>None</w:t>
+      </w:r>
+    </w:p>
+    <w:p>
       <w:r>
         <w:br w:type="page"/>
       </w:r>
@@ -967,6 +1231,11 @@
       </w:r>
     </w:p>
     <w:p>
+      <w:r>
+        <w:t>Each theme, if quotes/snippets are detected, has appropriate data pulled from interactions listed below. Additionally, the frequency of each theme is reported to provide the user with a sense of how strong the theme is relative to the other themes in the sub-study.</w:t>
+      </w:r>
+    </w:p>
+    <w:p>
       <w:pPr>
         <w:ind w:left="300"/>
       </w:pPr>
@@ -1091,6 +1360,25 @@
     </w:p>
     <w:p>
       <w:pPr>
+        <w:ind w:left="300"/>
+      </w:pPr>
+      <w:r>
+        <w:rPr>
+          <w:b/>
+          <w:sz w:val="18"/>
+        </w:rPr>
+        <w:t xml:space="preserve">Frequency: </w:t>
+      </w:r>
+      <w:r>
+        <w:rPr>
+          <w:i/>
+          <w:sz w:val="18"/>
+        </w:rPr>
+        <w:t>178</w:t>
+      </w:r>
+    </w:p>
+    <w:p>
+      <w:pPr>
         <w:pStyle w:val="Heading5"/>
       </w:pPr>
       <w:r>
@@ -1151,6 +1439,25 @@
     </w:p>
     <w:p>
       <w:pPr>
+        <w:ind w:left="300"/>
+      </w:pPr>
+      <w:r>
+        <w:rPr>
+          <w:b/>
+          <w:sz w:val="18"/>
+        </w:rPr>
+        <w:t xml:space="preserve">Frequency: </w:t>
+      </w:r>
+      <w:r>
+        <w:rPr>
+          <w:i/>
+          <w:sz w:val="18"/>
+        </w:rPr>
+        <w:t>178</w:t>
+      </w:r>
+    </w:p>
+    <w:p>
+      <w:pPr>
         <w:pStyle w:val="Heading5"/>
       </w:pPr>
       <w:r>
@@ -1211,6 +1518,25 @@
     </w:p>
     <w:p>
       <w:pPr>
+        <w:ind w:left="300"/>
+      </w:pPr>
+      <w:r>
+        <w:rPr>
+          <w:b/>
+          <w:sz w:val="18"/>
+        </w:rPr>
+        <w:t xml:space="preserve">Frequency: </w:t>
+      </w:r>
+      <w:r>
+        <w:rPr>
+          <w:i/>
+          <w:sz w:val="18"/>
+        </w:rPr>
+        <w:t>178</w:t>
+      </w:r>
+    </w:p>
+    <w:p>
+      <w:pPr>
         <w:pStyle w:val="Heading5"/>
       </w:pPr>
       <w:r>
@@ -1271,6 +1597,25 @@
     </w:p>
     <w:p>
       <w:pPr>
+        <w:ind w:left="300"/>
+      </w:pPr>
+      <w:r>
+        <w:rPr>
+          <w:b/>
+          <w:sz w:val="18"/>
+        </w:rPr>
+        <w:t xml:space="preserve">Frequency: </w:t>
+      </w:r>
+      <w:r>
+        <w:rPr>
+          <w:i/>
+          <w:sz w:val="18"/>
+        </w:rPr>
+        <w:t>178</w:t>
+      </w:r>
+    </w:p>
+    <w:p>
+      <w:pPr>
         <w:pStyle w:val="Heading5"/>
       </w:pPr>
       <w:r>
@@ -1331,6 +1676,25 @@
     </w:p>
     <w:p>
       <w:pPr>
+        <w:ind w:left="300"/>
+      </w:pPr>
+      <w:r>
+        <w:rPr>
+          <w:b/>
+          <w:sz w:val="18"/>
+        </w:rPr>
+        <w:t xml:space="preserve">Frequency: </w:t>
+      </w:r>
+      <w:r>
+        <w:rPr>
+          <w:i/>
+          <w:sz w:val="18"/>
+        </w:rPr>
+        <w:t>178</w:t>
+      </w:r>
+    </w:p>
+    <w:p>
+      <w:pPr>
         <w:pStyle w:val="Heading5"/>
       </w:pPr>
       <w:r>
@@ -1391,6 +1755,25 @@
     </w:p>
     <w:p>
       <w:pPr>
+        <w:ind w:left="300"/>
+      </w:pPr>
+      <w:r>
+        <w:rPr>
+          <w:b/>
+          <w:sz w:val="18"/>
+        </w:rPr>
+        <w:t xml:space="preserve">Frequency: </w:t>
+      </w:r>
+      <w:r>
+        <w:rPr>
+          <w:i/>
+          <w:sz w:val="18"/>
+        </w:rPr>
+        <w:t>178</w:t>
+      </w:r>
+    </w:p>
+    <w:p>
+      <w:pPr>
         <w:pStyle w:val="Heading5"/>
       </w:pPr>
       <w:r>
@@ -1451,6 +1834,25 @@
     </w:p>
     <w:p>
       <w:pPr>
+        <w:ind w:left="300"/>
+      </w:pPr>
+      <w:r>
+        <w:rPr>
+          <w:b/>
+          <w:sz w:val="18"/>
+        </w:rPr>
+        <w:t xml:space="preserve">Frequency: </w:t>
+      </w:r>
+      <w:r>
+        <w:rPr>
+          <w:i/>
+          <w:sz w:val="18"/>
+        </w:rPr>
+        <w:t>178</w:t>
+      </w:r>
+    </w:p>
+    <w:p>
+      <w:pPr>
         <w:pStyle w:val="Heading3"/>
       </w:pPr>
       <w:r>
@@ -1458,6 +1860,11 @@
       </w:r>
     </w:p>
     <w:p>
+      <w:r>
+        <w:t>Each theme, if quotes/snippets are detected, has appropriate data pulled from interactions listed below. Additionally, the frequency of each theme is reported to provide the user with a sense of how strong the theme is relative to the other themes in the sub-study.</w:t>
+      </w:r>
+    </w:p>
+    <w:p>
       <w:pPr>
         <w:ind w:left="300"/>
       </w:pPr>
@@ -1582,6 +1989,25 @@
     </w:p>
     <w:p>
       <w:pPr>
+        <w:ind w:left="300"/>
+      </w:pPr>
+      <w:r>
+        <w:rPr>
+          <w:b/>
+          <w:sz w:val="18"/>
+        </w:rPr>
+        <w:t xml:space="preserve">Frequency: </w:t>
+      </w:r>
+      <w:r>
+        <w:rPr>
+          <w:i/>
+          <w:sz w:val="18"/>
+        </w:rPr>
+        <w:t>128</w:t>
+      </w:r>
+    </w:p>
+    <w:p>
+      <w:pPr>
         <w:pStyle w:val="Heading5"/>
       </w:pPr>
       <w:r>
@@ -1642,6 +2068,25 @@
     </w:p>
     <w:p>
       <w:pPr>
+        <w:ind w:left="300"/>
+      </w:pPr>
+      <w:r>
+        <w:rPr>
+          <w:b/>
+          <w:sz w:val="18"/>
+        </w:rPr>
+        <w:t xml:space="preserve">Frequency: </w:t>
+      </w:r>
+      <w:r>
+        <w:rPr>
+          <w:i/>
+          <w:sz w:val="18"/>
+        </w:rPr>
+        <w:t>128</w:t>
+      </w:r>
+    </w:p>
+    <w:p>
+      <w:pPr>
         <w:pStyle w:val="Heading5"/>
       </w:pPr>
       <w:r>
@@ -1702,6 +2147,25 @@
     </w:p>
     <w:p>
       <w:pPr>
+        <w:ind w:left="300"/>
+      </w:pPr>
+      <w:r>
+        <w:rPr>
+          <w:b/>
+          <w:sz w:val="18"/>
+        </w:rPr>
+        <w:t xml:space="preserve">Frequency: </w:t>
+      </w:r>
+      <w:r>
+        <w:rPr>
+          <w:i/>
+          <w:sz w:val="18"/>
+        </w:rPr>
+        <w:t>128</w:t>
+      </w:r>
+    </w:p>
+    <w:p>
+      <w:pPr>
         <w:pStyle w:val="Heading5"/>
       </w:pPr>
       <w:r>
@@ -1762,6 +2226,25 @@
     </w:p>
     <w:p>
       <w:pPr>
+        <w:ind w:left="300"/>
+      </w:pPr>
+      <w:r>
+        <w:rPr>
+          <w:b/>
+          <w:sz w:val="18"/>
+        </w:rPr>
+        <w:t xml:space="preserve">Frequency: </w:t>
+      </w:r>
+      <w:r>
+        <w:rPr>
+          <w:i/>
+          <w:sz w:val="18"/>
+        </w:rPr>
+        <w:t>128</w:t>
+      </w:r>
+    </w:p>
+    <w:p>
+      <w:pPr>
         <w:pStyle w:val="Heading5"/>
       </w:pPr>
       <w:r>
@@ -1822,6 +2305,25 @@
     </w:p>
     <w:p>
       <w:pPr>
+        <w:ind w:left="300"/>
+      </w:pPr>
+      <w:r>
+        <w:rPr>
+          <w:b/>
+          <w:sz w:val="18"/>
+        </w:rPr>
+        <w:t xml:space="preserve">Frequency: </w:t>
+      </w:r>
+      <w:r>
+        <w:rPr>
+          <w:i/>
+          <w:sz w:val="18"/>
+        </w:rPr>
+        <w:t>128</w:t>
+      </w:r>
+    </w:p>
+    <w:p>
+      <w:pPr>
         <w:pStyle w:val="Heading5"/>
       </w:pPr>
       <w:r>
@@ -1882,6 +2384,25 @@
     </w:p>
     <w:p>
       <w:pPr>
+        <w:ind w:left="300"/>
+      </w:pPr>
+      <w:r>
+        <w:rPr>
+          <w:b/>
+          <w:sz w:val="18"/>
+        </w:rPr>
+        <w:t xml:space="preserve">Frequency: </w:t>
+      </w:r>
+      <w:r>
+        <w:rPr>
+          <w:i/>
+          <w:sz w:val="18"/>
+        </w:rPr>
+        <w:t>128</w:t>
+      </w:r>
+    </w:p>
+    <w:p>
+      <w:pPr>
         <w:pStyle w:val="Heading5"/>
       </w:pPr>
       <w:r>
@@ -1942,6 +2463,25 @@
     </w:p>
     <w:p>
       <w:pPr>
+        <w:ind w:left="300"/>
+      </w:pPr>
+      <w:r>
+        <w:rPr>
+          <w:b/>
+          <w:sz w:val="18"/>
+        </w:rPr>
+        <w:t xml:space="preserve">Frequency: </w:t>
+      </w:r>
+      <w:r>
+        <w:rPr>
+          <w:i/>
+          <w:sz w:val="18"/>
+        </w:rPr>
+        <w:t>128</w:t>
+      </w:r>
+    </w:p>
+    <w:p>
+      <w:pPr>
         <w:pStyle w:val="Heading3"/>
       </w:pPr>
       <w:r>
@@ -1949,6 +2489,11 @@
       </w:r>
     </w:p>
     <w:p>
+      <w:r>
+        <w:t>Each theme, if quotes/snippets are detected, has appropriate data pulled from interactions listed below. Additionally, the frequency of each theme is reported to provide the user with a sense of how strong the theme is relative to the other themes in the sub-study.</w:t>
+      </w:r>
+    </w:p>
+    <w:p>
       <w:pPr>
         <w:ind w:left="300"/>
       </w:pPr>
@@ -2073,6 +2618,25 @@
     </w:p>
     <w:p>
       <w:pPr>
+        <w:ind w:left="300"/>
+      </w:pPr>
+      <w:r>
+        <w:rPr>
+          <w:b/>
+          <w:sz w:val="18"/>
+        </w:rPr>
+        <w:t xml:space="preserve">Frequency: </w:t>
+      </w:r>
+      <w:r>
+        <w:rPr>
+          <w:i/>
+          <w:sz w:val="18"/>
+        </w:rPr>
+        <w:t>85</w:t>
+      </w:r>
+    </w:p>
+    <w:p>
+      <w:pPr>
         <w:pStyle w:val="Heading5"/>
       </w:pPr>
       <w:r>
@@ -2133,6 +2697,25 @@
     </w:p>
     <w:p>
       <w:pPr>
+        <w:ind w:left="300"/>
+      </w:pPr>
+      <w:r>
+        <w:rPr>
+          <w:b/>
+          <w:sz w:val="18"/>
+        </w:rPr>
+        <w:t xml:space="preserve">Frequency: </w:t>
+      </w:r>
+      <w:r>
+        <w:rPr>
+          <w:i/>
+          <w:sz w:val="18"/>
+        </w:rPr>
+        <w:t>85</w:t>
+      </w:r>
+    </w:p>
+    <w:p>
+      <w:pPr>
         <w:pStyle w:val="Heading5"/>
       </w:pPr>
       <w:r>
@@ -2193,6 +2776,25 @@
     </w:p>
     <w:p>
       <w:pPr>
+        <w:ind w:left="300"/>
+      </w:pPr>
+      <w:r>
+        <w:rPr>
+          <w:b/>
+          <w:sz w:val="18"/>
+        </w:rPr>
+        <w:t xml:space="preserve">Frequency: </w:t>
+      </w:r>
+      <w:r>
+        <w:rPr>
+          <w:i/>
+          <w:sz w:val="18"/>
+        </w:rPr>
+        <w:t>85</w:t>
+      </w:r>
+    </w:p>
+    <w:p>
+      <w:pPr>
         <w:pStyle w:val="Heading5"/>
       </w:pPr>
       <w:r>
@@ -2253,6 +2855,25 @@
     </w:p>
     <w:p>
       <w:pPr>
+        <w:ind w:left="300"/>
+      </w:pPr>
+      <w:r>
+        <w:rPr>
+          <w:b/>
+          <w:sz w:val="18"/>
+        </w:rPr>
+        <w:t xml:space="preserve">Frequency: </w:t>
+      </w:r>
+      <w:r>
+        <w:rPr>
+          <w:i/>
+          <w:sz w:val="18"/>
+        </w:rPr>
+        <w:t>85</w:t>
+      </w:r>
+    </w:p>
+    <w:p>
+      <w:pPr>
         <w:pStyle w:val="Heading5"/>
       </w:pPr>
       <w:r>
@@ -2313,6 +2934,25 @@
     </w:p>
     <w:p>
       <w:pPr>
+        <w:ind w:left="300"/>
+      </w:pPr>
+      <w:r>
+        <w:rPr>
+          <w:b/>
+          <w:sz w:val="18"/>
+        </w:rPr>
+        <w:t xml:space="preserve">Frequency: </w:t>
+      </w:r>
+      <w:r>
+        <w:rPr>
+          <w:i/>
+          <w:sz w:val="18"/>
+        </w:rPr>
+        <w:t>85</w:t>
+      </w:r>
+    </w:p>
+    <w:p>
+      <w:pPr>
         <w:pStyle w:val="Heading5"/>
       </w:pPr>
       <w:r>
@@ -2373,6 +3013,25 @@
     </w:p>
     <w:p>
       <w:pPr>
+        <w:ind w:left="300"/>
+      </w:pPr>
+      <w:r>
+        <w:rPr>
+          <w:b/>
+          <w:sz w:val="18"/>
+        </w:rPr>
+        <w:t xml:space="preserve">Frequency: </w:t>
+      </w:r>
+      <w:r>
+        <w:rPr>
+          <w:i/>
+          <w:sz w:val="18"/>
+        </w:rPr>
+        <w:t>85</w:t>
+      </w:r>
+    </w:p>
+    <w:p>
+      <w:pPr>
         <w:pStyle w:val="Heading5"/>
       </w:pPr>
       <w:r>
@@ -2433,6 +3092,25 @@
     </w:p>
     <w:p>
       <w:pPr>
+        <w:ind w:left="300"/>
+      </w:pPr>
+      <w:r>
+        <w:rPr>
+          <w:b/>
+          <w:sz w:val="18"/>
+        </w:rPr>
+        <w:t xml:space="preserve">Frequency: </w:t>
+      </w:r>
+      <w:r>
+        <w:rPr>
+          <w:i/>
+          <w:sz w:val="18"/>
+        </w:rPr>
+        <w:t>85</w:t>
+      </w:r>
+    </w:p>
+    <w:p>
+      <w:pPr>
         <w:pStyle w:val="Heading3"/>
       </w:pPr>
       <w:r>
@@ -2440,6 +3118,11 @@
       </w:r>
     </w:p>
     <w:p>
+      <w:r>
+        <w:t>Each theme, if quotes/snippets are detected, has appropriate data pulled from interactions listed below. Additionally, the frequency of each theme is reported to provide the user with a sense of how strong the theme is relative to the other themes in the sub-study.</w:t>
+      </w:r>
+    </w:p>
+    <w:p>
       <w:pPr>
         <w:ind w:left="300"/>
       </w:pPr>
@@ -2564,6 +3247,25 @@
     </w:p>
     <w:p>
       <w:pPr>
+        <w:ind w:left="300"/>
+      </w:pPr>
+      <w:r>
+        <w:rPr>
+          <w:b/>
+          <w:sz w:val="18"/>
+        </w:rPr>
+        <w:t xml:space="preserve">Frequency: </w:t>
+      </w:r>
+      <w:r>
+        <w:rPr>
+          <w:i/>
+          <w:sz w:val="18"/>
+        </w:rPr>
+        <w:t>67</w:t>
+      </w:r>
+    </w:p>
+    <w:p>
+      <w:pPr>
         <w:pStyle w:val="Heading5"/>
       </w:pPr>
       <w:r>
@@ -2624,6 +3326,25 @@
     </w:p>
     <w:p>
       <w:pPr>
+        <w:ind w:left="300"/>
+      </w:pPr>
+      <w:r>
+        <w:rPr>
+          <w:b/>
+          <w:sz w:val="18"/>
+        </w:rPr>
+        <w:t xml:space="preserve">Frequency: </w:t>
+      </w:r>
+      <w:r>
+        <w:rPr>
+          <w:i/>
+          <w:sz w:val="18"/>
+        </w:rPr>
+        <w:t>67</w:t>
+      </w:r>
+    </w:p>
+    <w:p>
+      <w:pPr>
         <w:pStyle w:val="Heading5"/>
       </w:pPr>
       <w:r>
@@ -2684,6 +3405,25 @@
     </w:p>
     <w:p>
       <w:pPr>
+        <w:ind w:left="300"/>
+      </w:pPr>
+      <w:r>
+        <w:rPr>
+          <w:b/>
+          <w:sz w:val="18"/>
+        </w:rPr>
+        <w:t xml:space="preserve">Frequency: </w:t>
+      </w:r>
+      <w:r>
+        <w:rPr>
+          <w:i/>
+          <w:sz w:val="18"/>
+        </w:rPr>
+        <w:t>67</w:t>
+      </w:r>
+    </w:p>
+    <w:p>
+      <w:pPr>
         <w:pStyle w:val="Heading5"/>
       </w:pPr>
       <w:r>
@@ -2744,6 +3484,25 @@
     </w:p>
     <w:p>
       <w:pPr>
+        <w:ind w:left="300"/>
+      </w:pPr>
+      <w:r>
+        <w:rPr>
+          <w:b/>
+          <w:sz w:val="18"/>
+        </w:rPr>
+        <w:t xml:space="preserve">Frequency: </w:t>
+      </w:r>
+      <w:r>
+        <w:rPr>
+          <w:i/>
+          <w:sz w:val="18"/>
+        </w:rPr>
+        <w:t>67</w:t>
+      </w:r>
+    </w:p>
+    <w:p>
+      <w:pPr>
         <w:pStyle w:val="Heading5"/>
       </w:pPr>
       <w:r>
@@ -2804,6 +3563,25 @@
     </w:p>
     <w:p>
       <w:pPr>
+        <w:ind w:left="300"/>
+      </w:pPr>
+      <w:r>
+        <w:rPr>
+          <w:b/>
+          <w:sz w:val="18"/>
+        </w:rPr>
+        <w:t xml:space="preserve">Frequency: </w:t>
+      </w:r>
+      <w:r>
+        <w:rPr>
+          <w:i/>
+          <w:sz w:val="18"/>
+        </w:rPr>
+        <w:t>67</w:t>
+      </w:r>
+    </w:p>
+    <w:p>
+      <w:pPr>
         <w:pStyle w:val="Heading5"/>
       </w:pPr>
       <w:r>
@@ -2864,6 +3642,25 @@
     </w:p>
     <w:p>
       <w:pPr>
+        <w:ind w:left="300"/>
+      </w:pPr>
+      <w:r>
+        <w:rPr>
+          <w:b/>
+          <w:sz w:val="18"/>
+        </w:rPr>
+        <w:t xml:space="preserve">Frequency: </w:t>
+      </w:r>
+      <w:r>
+        <w:rPr>
+          <w:i/>
+          <w:sz w:val="18"/>
+        </w:rPr>
+        <w:t>67</w:t>
+      </w:r>
+    </w:p>
+    <w:p>
+      <w:pPr>
         <w:pStyle w:val="Heading5"/>
       </w:pPr>
       <w:r>
@@ -2924,6 +3721,25 @@
     </w:p>
     <w:p>
       <w:pPr>
+        <w:ind w:left="300"/>
+      </w:pPr>
+      <w:r>
+        <w:rPr>
+          <w:b/>
+          <w:sz w:val="18"/>
+        </w:rPr>
+        <w:t xml:space="preserve">Frequency: </w:t>
+      </w:r>
+      <w:r>
+        <w:rPr>
+          <w:i/>
+          <w:sz w:val="18"/>
+        </w:rPr>
+        <w:t>67</w:t>
+      </w:r>
+    </w:p>
+    <w:p>
+      <w:pPr>
         <w:pStyle w:val="Heading3"/>
       </w:pPr>
       <w:r>
@@ -2931,6 +3747,11 @@
       </w:r>
     </w:p>
     <w:p>
+      <w:r>
+        <w:t>Each theme, if quotes/snippets are detected, has appropriate data pulled from interactions listed below. Additionally, the frequency of each theme is reported to provide the user with a sense of how strong the theme is relative to the other themes in the sub-study.</w:t>
+      </w:r>
+    </w:p>
+    <w:p>
       <w:pPr>
         <w:ind w:left="300"/>
       </w:pPr>
@@ -3055,6 +3876,25 @@
     </w:p>
     <w:p>
       <w:pPr>
+        <w:ind w:left="300"/>
+      </w:pPr>
+      <w:r>
+        <w:rPr>
+          <w:b/>
+          <w:sz w:val="18"/>
+        </w:rPr>
+        <w:t xml:space="preserve">Frequency: </w:t>
+      </w:r>
+      <w:r>
+        <w:rPr>
+          <w:i/>
+          <w:sz w:val="18"/>
+        </w:rPr>
+        <w:t>31</w:t>
+      </w:r>
+    </w:p>
+    <w:p>
+      <w:pPr>
         <w:pStyle w:val="Heading5"/>
       </w:pPr>
       <w:r>
@@ -3115,6 +3955,25 @@
     </w:p>
     <w:p>
       <w:pPr>
+        <w:ind w:left="300"/>
+      </w:pPr>
+      <w:r>
+        <w:rPr>
+          <w:b/>
+          <w:sz w:val="18"/>
+        </w:rPr>
+        <w:t xml:space="preserve">Frequency: </w:t>
+      </w:r>
+      <w:r>
+        <w:rPr>
+          <w:i/>
+          <w:sz w:val="18"/>
+        </w:rPr>
+        <w:t>31</w:t>
+      </w:r>
+    </w:p>
+    <w:p>
+      <w:pPr>
         <w:pStyle w:val="Heading5"/>
       </w:pPr>
       <w:r>
@@ -3175,6 +4034,25 @@
     </w:p>
     <w:p>
       <w:pPr>
+        <w:ind w:left="300"/>
+      </w:pPr>
+      <w:r>
+        <w:rPr>
+          <w:b/>
+          <w:sz w:val="18"/>
+        </w:rPr>
+        <w:t xml:space="preserve">Frequency: </w:t>
+      </w:r>
+      <w:r>
+        <w:rPr>
+          <w:i/>
+          <w:sz w:val="18"/>
+        </w:rPr>
+        <w:t>31</w:t>
+      </w:r>
+    </w:p>
+    <w:p>
+      <w:pPr>
         <w:pStyle w:val="Heading5"/>
       </w:pPr>
       <w:r>
@@ -3235,6 +4113,25 @@
     </w:p>
     <w:p>
       <w:pPr>
+        <w:ind w:left="300"/>
+      </w:pPr>
+      <w:r>
+        <w:rPr>
+          <w:b/>
+          <w:sz w:val="18"/>
+        </w:rPr>
+        <w:t xml:space="preserve">Frequency: </w:t>
+      </w:r>
+      <w:r>
+        <w:rPr>
+          <w:i/>
+          <w:sz w:val="18"/>
+        </w:rPr>
+        <w:t>31</w:t>
+      </w:r>
+    </w:p>
+    <w:p>
+      <w:pPr>
         <w:pStyle w:val="Heading5"/>
       </w:pPr>
       <w:r>
@@ -3295,6 +4192,25 @@
     </w:p>
     <w:p>
       <w:pPr>
+        <w:ind w:left="300"/>
+      </w:pPr>
+      <w:r>
+        <w:rPr>
+          <w:b/>
+          <w:sz w:val="18"/>
+        </w:rPr>
+        <w:t xml:space="preserve">Frequency: </w:t>
+      </w:r>
+      <w:r>
+        <w:rPr>
+          <w:i/>
+          <w:sz w:val="18"/>
+        </w:rPr>
+        <w:t>31</w:t>
+      </w:r>
+    </w:p>
+    <w:p>
+      <w:pPr>
         <w:pStyle w:val="Heading5"/>
       </w:pPr>
       <w:r>
@@ -3355,6 +4271,25 @@
     </w:p>
     <w:p>
       <w:pPr>
+        <w:ind w:left="300"/>
+      </w:pPr>
+      <w:r>
+        <w:rPr>
+          <w:b/>
+          <w:sz w:val="18"/>
+        </w:rPr>
+        <w:t xml:space="preserve">Frequency: </w:t>
+      </w:r>
+      <w:r>
+        <w:rPr>
+          <w:i/>
+          <w:sz w:val="18"/>
+        </w:rPr>
+        <w:t>31</w:t>
+      </w:r>
+    </w:p>
+    <w:p>
+      <w:pPr>
         <w:pStyle w:val="Heading5"/>
       </w:pPr>
       <w:r>
@@ -3415,6 +4350,25 @@
     </w:p>
     <w:p>
       <w:pPr>
+        <w:ind w:left="300"/>
+      </w:pPr>
+      <w:r>
+        <w:rPr>
+          <w:b/>
+          <w:sz w:val="18"/>
+        </w:rPr>
+        <w:t xml:space="preserve">Frequency: </w:t>
+      </w:r>
+      <w:r>
+        <w:rPr>
+          <w:i/>
+          <w:sz w:val="18"/>
+        </w:rPr>
+        <w:t>31</w:t>
+      </w:r>
+    </w:p>
+    <w:p>
+      <w:pPr>
         <w:pStyle w:val="Heading3"/>
       </w:pPr>
       <w:r>
@@ -3422,6 +4376,11 @@
       </w:r>
     </w:p>
     <w:p>
+      <w:r>
+        <w:t>Each theme, if quotes/snippets are detected, has appropriate data pulled from interactions listed below. Additionally, the frequency of each theme is reported to provide the user with a sense of how strong the theme is relative to the other themes in the sub-study.</w:t>
+      </w:r>
+    </w:p>
+    <w:p>
       <w:pPr>
         <w:ind w:left="300"/>
       </w:pPr>
@@ -3546,6 +4505,25 @@
     </w:p>
     <w:p>
       <w:pPr>
+        <w:ind w:left="300"/>
+      </w:pPr>
+      <w:r>
+        <w:rPr>
+          <w:b/>
+          <w:sz w:val="18"/>
+        </w:rPr>
+        <w:t xml:space="preserve">Frequency: </w:t>
+      </w:r>
+      <w:r>
+        <w:rPr>
+          <w:i/>
+          <w:sz w:val="18"/>
+        </w:rPr>
+        <w:t>30</w:t>
+      </w:r>
+    </w:p>
+    <w:p>
+      <w:pPr>
         <w:pStyle w:val="Heading5"/>
       </w:pPr>
       <w:r>
@@ -3606,6 +4584,25 @@
     </w:p>
     <w:p>
       <w:pPr>
+        <w:ind w:left="300"/>
+      </w:pPr>
+      <w:r>
+        <w:rPr>
+          <w:b/>
+          <w:sz w:val="18"/>
+        </w:rPr>
+        <w:t xml:space="preserve">Frequency: </w:t>
+      </w:r>
+      <w:r>
+        <w:rPr>
+          <w:i/>
+          <w:sz w:val="18"/>
+        </w:rPr>
+        <w:t>30</w:t>
+      </w:r>
+    </w:p>
+    <w:p>
+      <w:pPr>
         <w:pStyle w:val="Heading5"/>
       </w:pPr>
       <w:r>
@@ -3666,6 +4663,25 @@
     </w:p>
     <w:p>
       <w:pPr>
+        <w:ind w:left="300"/>
+      </w:pPr>
+      <w:r>
+        <w:rPr>
+          <w:b/>
+          <w:sz w:val="18"/>
+        </w:rPr>
+        <w:t xml:space="preserve">Frequency: </w:t>
+      </w:r>
+      <w:r>
+        <w:rPr>
+          <w:i/>
+          <w:sz w:val="18"/>
+        </w:rPr>
+        <w:t>30</w:t>
+      </w:r>
+    </w:p>
+    <w:p>
+      <w:pPr>
         <w:pStyle w:val="Heading5"/>
       </w:pPr>
       <w:r>
@@ -3726,6 +4742,25 @@
     </w:p>
     <w:p>
       <w:pPr>
+        <w:ind w:left="300"/>
+      </w:pPr>
+      <w:r>
+        <w:rPr>
+          <w:b/>
+          <w:sz w:val="18"/>
+        </w:rPr>
+        <w:t xml:space="preserve">Frequency: </w:t>
+      </w:r>
+      <w:r>
+        <w:rPr>
+          <w:i/>
+          <w:sz w:val="18"/>
+        </w:rPr>
+        <w:t>30</w:t>
+      </w:r>
+    </w:p>
+    <w:p>
+      <w:pPr>
         <w:pStyle w:val="Heading5"/>
       </w:pPr>
       <w:r>
@@ -3786,6 +4821,25 @@
     </w:p>
     <w:p>
       <w:pPr>
+        <w:ind w:left="300"/>
+      </w:pPr>
+      <w:r>
+        <w:rPr>
+          <w:b/>
+          <w:sz w:val="18"/>
+        </w:rPr>
+        <w:t xml:space="preserve">Frequency: </w:t>
+      </w:r>
+      <w:r>
+        <w:rPr>
+          <w:i/>
+          <w:sz w:val="18"/>
+        </w:rPr>
+        <w:t>30</w:t>
+      </w:r>
+    </w:p>
+    <w:p>
+      <w:pPr>
         <w:pStyle w:val="Heading5"/>
       </w:pPr>
       <w:r>
@@ -3846,6 +4900,25 @@
     </w:p>
     <w:p>
       <w:pPr>
+        <w:ind w:left="300"/>
+      </w:pPr>
+      <w:r>
+        <w:rPr>
+          <w:b/>
+          <w:sz w:val="18"/>
+        </w:rPr>
+        <w:t xml:space="preserve">Frequency: </w:t>
+      </w:r>
+      <w:r>
+        <w:rPr>
+          <w:i/>
+          <w:sz w:val="18"/>
+        </w:rPr>
+        <w:t>30</w:t>
+      </w:r>
+    </w:p>
+    <w:p>
+      <w:pPr>
         <w:pStyle w:val="Heading5"/>
       </w:pPr>
       <w:r>
@@ -3906,6 +4979,25 @@
     </w:p>
     <w:p>
       <w:pPr>
+        <w:ind w:left="300"/>
+      </w:pPr>
+      <w:r>
+        <w:rPr>
+          <w:b/>
+          <w:sz w:val="18"/>
+        </w:rPr>
+        <w:t xml:space="preserve">Frequency: </w:t>
+      </w:r>
+      <w:r>
+        <w:rPr>
+          <w:i/>
+          <w:sz w:val="18"/>
+        </w:rPr>
+        <w:t>30</w:t>
+      </w:r>
+    </w:p>
+    <w:p>
+      <w:pPr>
         <w:pStyle w:val="Heading3"/>
       </w:pPr>
       <w:r>
@@ -3913,6 +5005,11 @@
       </w:r>
     </w:p>
     <w:p>
+      <w:r>
+        <w:t>Each theme, if quotes/snippets are detected, has appropriate data pulled from interactions listed below. Additionally, the frequency of each theme is reported to provide the user with a sense of how strong the theme is relative to the other themes in the sub-study.</w:t>
+      </w:r>
+    </w:p>
+    <w:p>
       <w:pPr>
         <w:ind w:left="300"/>
       </w:pPr>
@@ -4037,6 +5134,25 @@
     </w:p>
     <w:p>
       <w:pPr>
+        <w:ind w:left="300"/>
+      </w:pPr>
+      <w:r>
+        <w:rPr>
+          <w:b/>
+          <w:sz w:val="18"/>
+        </w:rPr>
+        <w:t xml:space="preserve">Frequency: </w:t>
+      </w:r>
+      <w:r>
+        <w:rPr>
+          <w:i/>
+          <w:sz w:val="18"/>
+        </w:rPr>
+        <w:t>29</w:t>
+      </w:r>
+    </w:p>
+    <w:p>
+      <w:pPr>
         <w:pStyle w:val="Heading5"/>
       </w:pPr>
       <w:r>
@@ -4097,6 +5213,25 @@
     </w:p>
     <w:p>
       <w:pPr>
+        <w:ind w:left="300"/>
+      </w:pPr>
+      <w:r>
+        <w:rPr>
+          <w:b/>
+          <w:sz w:val="18"/>
+        </w:rPr>
+        <w:t xml:space="preserve">Frequency: </w:t>
+      </w:r>
+      <w:r>
+        <w:rPr>
+          <w:i/>
+          <w:sz w:val="18"/>
+        </w:rPr>
+        <w:t>29</w:t>
+      </w:r>
+    </w:p>
+    <w:p>
+      <w:pPr>
         <w:pStyle w:val="Heading5"/>
       </w:pPr>
       <w:r>
@@ -4157,6 +5292,25 @@
     </w:p>
     <w:p>
       <w:pPr>
+        <w:ind w:left="300"/>
+      </w:pPr>
+      <w:r>
+        <w:rPr>
+          <w:b/>
+          <w:sz w:val="18"/>
+        </w:rPr>
+        <w:t xml:space="preserve">Frequency: </w:t>
+      </w:r>
+      <w:r>
+        <w:rPr>
+          <w:i/>
+          <w:sz w:val="18"/>
+        </w:rPr>
+        <w:t>29</w:t>
+      </w:r>
+    </w:p>
+    <w:p>
+      <w:pPr>
         <w:pStyle w:val="Heading5"/>
       </w:pPr>
       <w:r>
@@ -4217,6 +5371,25 @@
     </w:p>
     <w:p>
       <w:pPr>
+        <w:ind w:left="300"/>
+      </w:pPr>
+      <w:r>
+        <w:rPr>
+          <w:b/>
+          <w:sz w:val="18"/>
+        </w:rPr>
+        <w:t xml:space="preserve">Frequency: </w:t>
+      </w:r>
+      <w:r>
+        <w:rPr>
+          <w:i/>
+          <w:sz w:val="18"/>
+        </w:rPr>
+        <w:t>29</w:t>
+      </w:r>
+    </w:p>
+    <w:p>
+      <w:pPr>
         <w:pStyle w:val="Heading5"/>
       </w:pPr>
       <w:r>
@@ -4277,6 +5450,25 @@
     </w:p>
     <w:p>
       <w:pPr>
+        <w:ind w:left="300"/>
+      </w:pPr>
+      <w:r>
+        <w:rPr>
+          <w:b/>
+          <w:sz w:val="18"/>
+        </w:rPr>
+        <w:t xml:space="preserve">Frequency: </w:t>
+      </w:r>
+      <w:r>
+        <w:rPr>
+          <w:i/>
+          <w:sz w:val="18"/>
+        </w:rPr>
+        <w:t>29</w:t>
+      </w:r>
+    </w:p>
+    <w:p>
+      <w:pPr>
         <w:pStyle w:val="Heading5"/>
       </w:pPr>
       <w:r>
@@ -4337,6 +5529,25 @@
     </w:p>
     <w:p>
       <w:pPr>
+        <w:ind w:left="300"/>
+      </w:pPr>
+      <w:r>
+        <w:rPr>
+          <w:b/>
+          <w:sz w:val="18"/>
+        </w:rPr>
+        <w:t xml:space="preserve">Frequency: </w:t>
+      </w:r>
+      <w:r>
+        <w:rPr>
+          <w:i/>
+          <w:sz w:val="18"/>
+        </w:rPr>
+        <w:t>29</w:t>
+      </w:r>
+    </w:p>
+    <w:p>
+      <w:pPr>
         <w:pStyle w:val="Heading5"/>
       </w:pPr>
       <w:r>
@@ -4397,6 +5608,25 @@
     </w:p>
     <w:p>
       <w:pPr>
+        <w:ind w:left="300"/>
+      </w:pPr>
+      <w:r>
+        <w:rPr>
+          <w:b/>
+          <w:sz w:val="18"/>
+        </w:rPr>
+        <w:t xml:space="preserve">Frequency: </w:t>
+      </w:r>
+      <w:r>
+        <w:rPr>
+          <w:i/>
+          <w:sz w:val="18"/>
+        </w:rPr>
+        <w:t>29</w:t>
+      </w:r>
+    </w:p>
+    <w:p>
+      <w:pPr>
         <w:pStyle w:val="Heading3"/>
       </w:pPr>
       <w:r>
@@ -4404,6 +5634,11 @@
       </w:r>
     </w:p>
     <w:p>
+      <w:r>
+        <w:t>Each theme, if quotes/snippets are detected, has appropriate data pulled from interactions listed below. Additionally, the frequency of each theme is reported to provide the user with a sense of how strong the theme is relative to the other themes in the sub-study.</w:t>
+      </w:r>
+    </w:p>
+    <w:p>
       <w:pPr>
         <w:ind w:left="300"/>
       </w:pPr>
@@ -4528,6 +5763,25 @@
     </w:p>
     <w:p>
       <w:pPr>
+        <w:ind w:left="300"/>
+      </w:pPr>
+      <w:r>
+        <w:rPr>
+          <w:b/>
+          <w:sz w:val="18"/>
+        </w:rPr>
+        <w:t xml:space="preserve">Frequency: </w:t>
+      </w:r>
+      <w:r>
+        <w:rPr>
+          <w:i/>
+          <w:sz w:val="18"/>
+        </w:rPr>
+        <w:t>28</w:t>
+      </w:r>
+    </w:p>
+    <w:p>
+      <w:pPr>
         <w:pStyle w:val="Heading5"/>
       </w:pPr>
       <w:r>
@@ -4588,6 +5842,25 @@
     </w:p>
     <w:p>
       <w:pPr>
+        <w:ind w:left="300"/>
+      </w:pPr>
+      <w:r>
+        <w:rPr>
+          <w:b/>
+          <w:sz w:val="18"/>
+        </w:rPr>
+        <w:t xml:space="preserve">Frequency: </w:t>
+      </w:r>
+      <w:r>
+        <w:rPr>
+          <w:i/>
+          <w:sz w:val="18"/>
+        </w:rPr>
+        <w:t>28</w:t>
+      </w:r>
+    </w:p>
+    <w:p>
+      <w:pPr>
         <w:pStyle w:val="Heading5"/>
       </w:pPr>
       <w:r>
@@ -4648,6 +5921,25 @@
     </w:p>
     <w:p>
       <w:pPr>
+        <w:ind w:left="300"/>
+      </w:pPr>
+      <w:r>
+        <w:rPr>
+          <w:b/>
+          <w:sz w:val="18"/>
+        </w:rPr>
+        <w:t xml:space="preserve">Frequency: </w:t>
+      </w:r>
+      <w:r>
+        <w:rPr>
+          <w:i/>
+          <w:sz w:val="18"/>
+        </w:rPr>
+        <w:t>28</w:t>
+      </w:r>
+    </w:p>
+    <w:p>
+      <w:pPr>
         <w:pStyle w:val="Heading5"/>
       </w:pPr>
       <w:r>
@@ -4708,6 +6000,25 @@
     </w:p>
     <w:p>
       <w:pPr>
+        <w:ind w:left="300"/>
+      </w:pPr>
+      <w:r>
+        <w:rPr>
+          <w:b/>
+          <w:sz w:val="18"/>
+        </w:rPr>
+        <w:t xml:space="preserve">Frequency: </w:t>
+      </w:r>
+      <w:r>
+        <w:rPr>
+          <w:i/>
+          <w:sz w:val="18"/>
+        </w:rPr>
+        <w:t>28</w:t>
+      </w:r>
+    </w:p>
+    <w:p>
+      <w:pPr>
         <w:pStyle w:val="Heading5"/>
       </w:pPr>
       <w:r>
@@ -4768,6 +6079,25 @@
     </w:p>
     <w:p>
       <w:pPr>
+        <w:ind w:left="300"/>
+      </w:pPr>
+      <w:r>
+        <w:rPr>
+          <w:b/>
+          <w:sz w:val="18"/>
+        </w:rPr>
+        <w:t xml:space="preserve">Frequency: </w:t>
+      </w:r>
+      <w:r>
+        <w:rPr>
+          <w:i/>
+          <w:sz w:val="18"/>
+        </w:rPr>
+        <w:t>28</w:t>
+      </w:r>
+    </w:p>
+    <w:p>
+      <w:pPr>
         <w:pStyle w:val="Heading5"/>
       </w:pPr>
       <w:r>
@@ -4828,6 +6158,25 @@
     </w:p>
     <w:p>
       <w:pPr>
+        <w:ind w:left="300"/>
+      </w:pPr>
+      <w:r>
+        <w:rPr>
+          <w:b/>
+          <w:sz w:val="18"/>
+        </w:rPr>
+        <w:t xml:space="preserve">Frequency: </w:t>
+      </w:r>
+      <w:r>
+        <w:rPr>
+          <w:i/>
+          <w:sz w:val="18"/>
+        </w:rPr>
+        <w:t>28</w:t>
+      </w:r>
+    </w:p>
+    <w:p>
+      <w:pPr>
         <w:pStyle w:val="Heading5"/>
       </w:pPr>
       <w:r>
@@ -4888,6 +6237,25 @@
     </w:p>
     <w:p>
       <w:pPr>
+        <w:ind w:left="300"/>
+      </w:pPr>
+      <w:r>
+        <w:rPr>
+          <w:b/>
+          <w:sz w:val="18"/>
+        </w:rPr>
+        <w:t xml:space="preserve">Frequency: </w:t>
+      </w:r>
+      <w:r>
+        <w:rPr>
+          <w:i/>
+          <w:sz w:val="18"/>
+        </w:rPr>
+        <w:t>28</w:t>
+      </w:r>
+    </w:p>
+    <w:p>
+      <w:pPr>
         <w:pStyle w:val="Heading3"/>
       </w:pPr>
       <w:r>
@@ -4895,6 +6263,11 @@
       </w:r>
     </w:p>
     <w:p>
+      <w:r>
+        <w:t>Each theme, if quotes/snippets are detected, has appropriate data pulled from interactions listed below. Additionally, the frequency of each theme is reported to provide the user with a sense of how strong the theme is relative to the other themes in the sub-study.</w:t>
+      </w:r>
+    </w:p>
+    <w:p>
       <w:pPr>
         <w:ind w:left="300"/>
       </w:pPr>
@@ -5019,6 +6392,25 @@
     </w:p>
     <w:p>
       <w:pPr>
+        <w:ind w:left="300"/>
+      </w:pPr>
+      <w:r>
+        <w:rPr>
+          <w:b/>
+          <w:sz w:val="18"/>
+        </w:rPr>
+        <w:t xml:space="preserve">Frequency: </w:t>
+      </w:r>
+      <w:r>
+        <w:rPr>
+          <w:i/>
+          <w:sz w:val="18"/>
+        </w:rPr>
+        <w:t>26</w:t>
+      </w:r>
+    </w:p>
+    <w:p>
+      <w:pPr>
         <w:pStyle w:val="Heading5"/>
       </w:pPr>
       <w:r>
@@ -5079,6 +6471,25 @@
     </w:p>
     <w:p>
       <w:pPr>
+        <w:ind w:left="300"/>
+      </w:pPr>
+      <w:r>
+        <w:rPr>
+          <w:b/>
+          <w:sz w:val="18"/>
+        </w:rPr>
+        <w:t xml:space="preserve">Frequency: </w:t>
+      </w:r>
+      <w:r>
+        <w:rPr>
+          <w:i/>
+          <w:sz w:val="18"/>
+        </w:rPr>
+        <w:t>26</w:t>
+      </w:r>
+    </w:p>
+    <w:p>
+      <w:pPr>
         <w:pStyle w:val="Heading5"/>
       </w:pPr>
       <w:r>
@@ -5139,6 +6550,25 @@
     </w:p>
     <w:p>
       <w:pPr>
+        <w:ind w:left="300"/>
+      </w:pPr>
+      <w:r>
+        <w:rPr>
+          <w:b/>
+          <w:sz w:val="18"/>
+        </w:rPr>
+        <w:t xml:space="preserve">Frequency: </w:t>
+      </w:r>
+      <w:r>
+        <w:rPr>
+          <w:i/>
+          <w:sz w:val="18"/>
+        </w:rPr>
+        <w:t>26</w:t>
+      </w:r>
+    </w:p>
+    <w:p>
+      <w:pPr>
         <w:pStyle w:val="Heading5"/>
       </w:pPr>
       <w:r>
@@ -5199,6 +6629,25 @@
     </w:p>
     <w:p>
       <w:pPr>
+        <w:ind w:left="300"/>
+      </w:pPr>
+      <w:r>
+        <w:rPr>
+          <w:b/>
+          <w:sz w:val="18"/>
+        </w:rPr>
+        <w:t xml:space="preserve">Frequency: </w:t>
+      </w:r>
+      <w:r>
+        <w:rPr>
+          <w:i/>
+          <w:sz w:val="18"/>
+        </w:rPr>
+        <w:t>26</w:t>
+      </w:r>
+    </w:p>
+    <w:p>
+      <w:pPr>
         <w:pStyle w:val="Heading5"/>
       </w:pPr>
       <w:r>
@@ -5259,6 +6708,25 @@
     </w:p>
     <w:p>
       <w:pPr>
+        <w:ind w:left="300"/>
+      </w:pPr>
+      <w:r>
+        <w:rPr>
+          <w:b/>
+          <w:sz w:val="18"/>
+        </w:rPr>
+        <w:t xml:space="preserve">Frequency: </w:t>
+      </w:r>
+      <w:r>
+        <w:rPr>
+          <w:i/>
+          <w:sz w:val="18"/>
+        </w:rPr>
+        <w:t>26</w:t>
+      </w:r>
+    </w:p>
+    <w:p>
+      <w:pPr>
         <w:pStyle w:val="Heading5"/>
       </w:pPr>
       <w:r>
@@ -5319,6 +6787,25 @@
     </w:p>
     <w:p>
       <w:pPr>
+        <w:ind w:left="300"/>
+      </w:pPr>
+      <w:r>
+        <w:rPr>
+          <w:b/>
+          <w:sz w:val="18"/>
+        </w:rPr>
+        <w:t xml:space="preserve">Frequency: </w:t>
+      </w:r>
+      <w:r>
+        <w:rPr>
+          <w:i/>
+          <w:sz w:val="18"/>
+        </w:rPr>
+        <w:t>26</w:t>
+      </w:r>
+    </w:p>
+    <w:p>
+      <w:pPr>
         <w:pStyle w:val="Heading5"/>
       </w:pPr>
       <w:r>
@@ -5379,6 +6866,25 @@
     </w:p>
     <w:p>
       <w:pPr>
+        <w:ind w:left="300"/>
+      </w:pPr>
+      <w:r>
+        <w:rPr>
+          <w:b/>
+          <w:sz w:val="18"/>
+        </w:rPr>
+        <w:t xml:space="preserve">Frequency: </w:t>
+      </w:r>
+      <w:r>
+        <w:rPr>
+          <w:i/>
+          <w:sz w:val="18"/>
+        </w:rPr>
+        <w:t>26</w:t>
+      </w:r>
+    </w:p>
+    <w:p>
+      <w:pPr>
         <w:pStyle w:val="Heading3"/>
       </w:pPr>
       <w:r>
@@ -5386,6 +6892,11 @@
       </w:r>
     </w:p>
     <w:p>
+      <w:r>
+        <w:t>Each theme, if quotes/snippets are detected, has appropriate data pulled from interactions listed below. Additionally, the frequency of each theme is reported to provide the user with a sense of how strong the theme is relative to the other themes in the sub-study.</w:t>
+      </w:r>
+    </w:p>
+    <w:p>
       <w:pPr>
         <w:ind w:left="300"/>
       </w:pPr>
@@ -5510,6 +7021,25 @@
     </w:p>
     <w:p>
       <w:pPr>
+        <w:ind w:left="300"/>
+      </w:pPr>
+      <w:r>
+        <w:rPr>
+          <w:b/>
+          <w:sz w:val="18"/>
+        </w:rPr>
+        <w:t xml:space="preserve">Frequency: </w:t>
+      </w:r>
+      <w:r>
+        <w:rPr>
+          <w:i/>
+          <w:sz w:val="18"/>
+        </w:rPr>
+        <w:t>25</w:t>
+      </w:r>
+    </w:p>
+    <w:p>
+      <w:pPr>
         <w:pStyle w:val="Heading5"/>
       </w:pPr>
       <w:r>
@@ -5570,6 +7100,25 @@
     </w:p>
     <w:p>
       <w:pPr>
+        <w:ind w:left="300"/>
+      </w:pPr>
+      <w:r>
+        <w:rPr>
+          <w:b/>
+          <w:sz w:val="18"/>
+        </w:rPr>
+        <w:t xml:space="preserve">Frequency: </w:t>
+      </w:r>
+      <w:r>
+        <w:rPr>
+          <w:i/>
+          <w:sz w:val="18"/>
+        </w:rPr>
+        <w:t>25</w:t>
+      </w:r>
+    </w:p>
+    <w:p>
+      <w:pPr>
         <w:pStyle w:val="Heading5"/>
       </w:pPr>
       <w:r>
@@ -5630,6 +7179,25 @@
     </w:p>
     <w:p>
       <w:pPr>
+        <w:ind w:left="300"/>
+      </w:pPr>
+      <w:r>
+        <w:rPr>
+          <w:b/>
+          <w:sz w:val="18"/>
+        </w:rPr>
+        <w:t xml:space="preserve">Frequency: </w:t>
+      </w:r>
+      <w:r>
+        <w:rPr>
+          <w:i/>
+          <w:sz w:val="18"/>
+        </w:rPr>
+        <w:t>25</w:t>
+      </w:r>
+    </w:p>
+    <w:p>
+      <w:pPr>
         <w:pStyle w:val="Heading5"/>
       </w:pPr>
       <w:r>
@@ -5690,6 +7258,25 @@
     </w:p>
     <w:p>
       <w:pPr>
+        <w:ind w:left="300"/>
+      </w:pPr>
+      <w:r>
+        <w:rPr>
+          <w:b/>
+          <w:sz w:val="18"/>
+        </w:rPr>
+        <w:t xml:space="preserve">Frequency: </w:t>
+      </w:r>
+      <w:r>
+        <w:rPr>
+          <w:i/>
+          <w:sz w:val="18"/>
+        </w:rPr>
+        <w:t>25</w:t>
+      </w:r>
+    </w:p>
+    <w:p>
+      <w:pPr>
         <w:pStyle w:val="Heading5"/>
       </w:pPr>
       <w:r>
@@ -5750,6 +7337,25 @@
     </w:p>
     <w:p>
       <w:pPr>
+        <w:ind w:left="300"/>
+      </w:pPr>
+      <w:r>
+        <w:rPr>
+          <w:b/>
+          <w:sz w:val="18"/>
+        </w:rPr>
+        <w:t xml:space="preserve">Frequency: </w:t>
+      </w:r>
+      <w:r>
+        <w:rPr>
+          <w:i/>
+          <w:sz w:val="18"/>
+        </w:rPr>
+        <w:t>25</w:t>
+      </w:r>
+    </w:p>
+    <w:p>
+      <w:pPr>
         <w:pStyle w:val="Heading5"/>
       </w:pPr>
       <w:r>
@@ -5810,6 +7416,25 @@
     </w:p>
     <w:p>
       <w:pPr>
+        <w:ind w:left="300"/>
+      </w:pPr>
+      <w:r>
+        <w:rPr>
+          <w:b/>
+          <w:sz w:val="18"/>
+        </w:rPr>
+        <w:t xml:space="preserve">Frequency: </w:t>
+      </w:r>
+      <w:r>
+        <w:rPr>
+          <w:i/>
+          <w:sz w:val="18"/>
+        </w:rPr>
+        <w:t>25</w:t>
+      </w:r>
+    </w:p>
+    <w:p>
+      <w:pPr>
         <w:pStyle w:val="Heading5"/>
       </w:pPr>
       <w:r>
@@ -5870,6 +7495,25 @@
     </w:p>
     <w:p>
       <w:pPr>
+        <w:ind w:left="300"/>
+      </w:pPr>
+      <w:r>
+        <w:rPr>
+          <w:b/>
+          <w:sz w:val="18"/>
+        </w:rPr>
+        <w:t xml:space="preserve">Frequency: </w:t>
+      </w:r>
+      <w:r>
+        <w:rPr>
+          <w:i/>
+          <w:sz w:val="18"/>
+        </w:rPr>
+        <w:t>25</w:t>
+      </w:r>
+    </w:p>
+    <w:p>
+      <w:pPr>
         <w:pStyle w:val="Heading3"/>
       </w:pPr>
       <w:r>
@@ -5877,6 +7521,11 @@
       </w:r>
     </w:p>
     <w:p>
+      <w:r>
+        <w:t>Each theme, if quotes/snippets are detected, has appropriate data pulled from interactions listed below. Additionally, the frequency of each theme is reported to provide the user with a sense of how strong the theme is relative to the other themes in the sub-study.</w:t>
+      </w:r>
+    </w:p>
+    <w:p>
       <w:pPr>
         <w:ind w:left="300"/>
       </w:pPr>
@@ -6001,6 +7650,25 @@
     </w:p>
     <w:p>
       <w:pPr>
+        <w:ind w:left="300"/>
+      </w:pPr>
+      <w:r>
+        <w:rPr>
+          <w:b/>
+          <w:sz w:val="18"/>
+        </w:rPr>
+        <w:t xml:space="preserve">Frequency: </w:t>
+      </w:r>
+      <w:r>
+        <w:rPr>
+          <w:i/>
+          <w:sz w:val="18"/>
+        </w:rPr>
+        <w:t>19</w:t>
+      </w:r>
+    </w:p>
+    <w:p>
+      <w:pPr>
         <w:pStyle w:val="Heading5"/>
       </w:pPr>
       <w:r>
@@ -6061,6 +7729,25 @@
     </w:p>
     <w:p>
       <w:pPr>
+        <w:ind w:left="300"/>
+      </w:pPr>
+      <w:r>
+        <w:rPr>
+          <w:b/>
+          <w:sz w:val="18"/>
+        </w:rPr>
+        <w:t xml:space="preserve">Frequency: </w:t>
+      </w:r>
+      <w:r>
+        <w:rPr>
+          <w:i/>
+          <w:sz w:val="18"/>
+        </w:rPr>
+        <w:t>19</w:t>
+      </w:r>
+    </w:p>
+    <w:p>
+      <w:pPr>
         <w:pStyle w:val="Heading5"/>
       </w:pPr>
       <w:r>
@@ -6121,6 +7808,25 @@
     </w:p>
     <w:p>
       <w:pPr>
+        <w:ind w:left="300"/>
+      </w:pPr>
+      <w:r>
+        <w:rPr>
+          <w:b/>
+          <w:sz w:val="18"/>
+        </w:rPr>
+        <w:t xml:space="preserve">Frequency: </w:t>
+      </w:r>
+      <w:r>
+        <w:rPr>
+          <w:i/>
+          <w:sz w:val="18"/>
+        </w:rPr>
+        <w:t>19</w:t>
+      </w:r>
+    </w:p>
+    <w:p>
+      <w:pPr>
         <w:pStyle w:val="Heading5"/>
       </w:pPr>
       <w:r>
@@ -6181,6 +7887,25 @@
     </w:p>
     <w:p>
       <w:pPr>
+        <w:ind w:left="300"/>
+      </w:pPr>
+      <w:r>
+        <w:rPr>
+          <w:b/>
+          <w:sz w:val="18"/>
+        </w:rPr>
+        <w:t xml:space="preserve">Frequency: </w:t>
+      </w:r>
+      <w:r>
+        <w:rPr>
+          <w:i/>
+          <w:sz w:val="18"/>
+        </w:rPr>
+        <w:t>19</w:t>
+      </w:r>
+    </w:p>
+    <w:p>
+      <w:pPr>
         <w:pStyle w:val="Heading5"/>
       </w:pPr>
       <w:r>
@@ -6241,6 +7966,25 @@
     </w:p>
     <w:p>
       <w:pPr>
+        <w:ind w:left="300"/>
+      </w:pPr>
+      <w:r>
+        <w:rPr>
+          <w:b/>
+          <w:sz w:val="18"/>
+        </w:rPr>
+        <w:t xml:space="preserve">Frequency: </w:t>
+      </w:r>
+      <w:r>
+        <w:rPr>
+          <w:i/>
+          <w:sz w:val="18"/>
+        </w:rPr>
+        <w:t>19</w:t>
+      </w:r>
+    </w:p>
+    <w:p>
+      <w:pPr>
         <w:pStyle w:val="Heading5"/>
       </w:pPr>
       <w:r>
@@ -6301,6 +8045,25 @@
     </w:p>
     <w:p>
       <w:pPr>
+        <w:ind w:left="300"/>
+      </w:pPr>
+      <w:r>
+        <w:rPr>
+          <w:b/>
+          <w:sz w:val="18"/>
+        </w:rPr>
+        <w:t xml:space="preserve">Frequency: </w:t>
+      </w:r>
+      <w:r>
+        <w:rPr>
+          <w:i/>
+          <w:sz w:val="18"/>
+        </w:rPr>
+        <w:t>19</w:t>
+      </w:r>
+    </w:p>
+    <w:p>
+      <w:pPr>
         <w:pStyle w:val="Heading5"/>
       </w:pPr>
       <w:r>
@@ -6361,6 +8124,25 @@
     </w:p>
     <w:p>
       <w:pPr>
+        <w:ind w:left="300"/>
+      </w:pPr>
+      <w:r>
+        <w:rPr>
+          <w:b/>
+          <w:sz w:val="18"/>
+        </w:rPr>
+        <w:t xml:space="preserve">Frequency: </w:t>
+      </w:r>
+      <w:r>
+        <w:rPr>
+          <w:i/>
+          <w:sz w:val="18"/>
+        </w:rPr>
+        <w:t>19</w:t>
+      </w:r>
+    </w:p>
+    <w:p>
+      <w:pPr>
         <w:pStyle w:val="Heading3"/>
       </w:pPr>
       <w:r>
@@ -6368,6 +8150,11 @@
       </w:r>
     </w:p>
     <w:p>
+      <w:r>
+        <w:t>Each theme, if quotes/snippets are detected, has appropriate data pulled from interactions listed below. Additionally, the frequency of each theme is reported to provide the user with a sense of how strong the theme is relative to the other themes in the sub-study.</w:t>
+      </w:r>
+    </w:p>
+    <w:p>
       <w:pPr>
         <w:ind w:left="300"/>
       </w:pPr>
@@ -6492,6 +8279,25 @@
     </w:p>
     <w:p>
       <w:pPr>
+        <w:ind w:left="300"/>
+      </w:pPr>
+      <w:r>
+        <w:rPr>
+          <w:b/>
+          <w:sz w:val="18"/>
+        </w:rPr>
+        <w:t xml:space="preserve">Frequency: </w:t>
+      </w:r>
+      <w:r>
+        <w:rPr>
+          <w:i/>
+          <w:sz w:val="18"/>
+        </w:rPr>
+        <w:t>19</w:t>
+      </w:r>
+    </w:p>
+    <w:p>
+      <w:pPr>
         <w:pStyle w:val="Heading5"/>
       </w:pPr>
       <w:r>
@@ -6552,6 +8358,25 @@
     </w:p>
     <w:p>
       <w:pPr>
+        <w:ind w:left="300"/>
+      </w:pPr>
+      <w:r>
+        <w:rPr>
+          <w:b/>
+          <w:sz w:val="18"/>
+        </w:rPr>
+        <w:t xml:space="preserve">Frequency: </w:t>
+      </w:r>
+      <w:r>
+        <w:rPr>
+          <w:i/>
+          <w:sz w:val="18"/>
+        </w:rPr>
+        <w:t>19</w:t>
+      </w:r>
+    </w:p>
+    <w:p>
+      <w:pPr>
         <w:pStyle w:val="Heading5"/>
       </w:pPr>
       <w:r>
@@ -6612,6 +8437,25 @@
     </w:p>
     <w:p>
       <w:pPr>
+        <w:ind w:left="300"/>
+      </w:pPr>
+      <w:r>
+        <w:rPr>
+          <w:b/>
+          <w:sz w:val="18"/>
+        </w:rPr>
+        <w:t xml:space="preserve">Frequency: </w:t>
+      </w:r>
+      <w:r>
+        <w:rPr>
+          <w:i/>
+          <w:sz w:val="18"/>
+        </w:rPr>
+        <w:t>19</w:t>
+      </w:r>
+    </w:p>
+    <w:p>
+      <w:pPr>
         <w:pStyle w:val="Heading5"/>
       </w:pPr>
       <w:r>
@@ -6672,6 +8516,25 @@
     </w:p>
     <w:p>
       <w:pPr>
+        <w:ind w:left="300"/>
+      </w:pPr>
+      <w:r>
+        <w:rPr>
+          <w:b/>
+          <w:sz w:val="18"/>
+        </w:rPr>
+        <w:t xml:space="preserve">Frequency: </w:t>
+      </w:r>
+      <w:r>
+        <w:rPr>
+          <w:i/>
+          <w:sz w:val="18"/>
+        </w:rPr>
+        <w:t>19</w:t>
+      </w:r>
+    </w:p>
+    <w:p>
+      <w:pPr>
         <w:pStyle w:val="Heading5"/>
       </w:pPr>
       <w:r>
@@ -6732,6 +8595,25 @@
     </w:p>
     <w:p>
       <w:pPr>
+        <w:ind w:left="300"/>
+      </w:pPr>
+      <w:r>
+        <w:rPr>
+          <w:b/>
+          <w:sz w:val="18"/>
+        </w:rPr>
+        <w:t xml:space="preserve">Frequency: </w:t>
+      </w:r>
+      <w:r>
+        <w:rPr>
+          <w:i/>
+          <w:sz w:val="18"/>
+        </w:rPr>
+        <w:t>19</w:t>
+      </w:r>
+    </w:p>
+    <w:p>
+      <w:pPr>
         <w:pStyle w:val="Heading5"/>
       </w:pPr>
       <w:r>
@@ -6792,6 +8674,25 @@
     </w:p>
     <w:p>
       <w:pPr>
+        <w:ind w:left="300"/>
+      </w:pPr>
+      <w:r>
+        <w:rPr>
+          <w:b/>
+          <w:sz w:val="18"/>
+        </w:rPr>
+        <w:t xml:space="preserve">Frequency: </w:t>
+      </w:r>
+      <w:r>
+        <w:rPr>
+          <w:i/>
+          <w:sz w:val="18"/>
+        </w:rPr>
+        <w:t>19</w:t>
+      </w:r>
+    </w:p>
+    <w:p>
+      <w:pPr>
         <w:pStyle w:val="Heading5"/>
       </w:pPr>
       <w:r>
@@ -6852,6 +8753,25 @@
     </w:p>
     <w:p>
       <w:pPr>
+        <w:ind w:left="300"/>
+      </w:pPr>
+      <w:r>
+        <w:rPr>
+          <w:b/>
+          <w:sz w:val="18"/>
+        </w:rPr>
+        <w:t xml:space="preserve">Frequency: </w:t>
+      </w:r>
+      <w:r>
+        <w:rPr>
+          <w:i/>
+          <w:sz w:val="18"/>
+        </w:rPr>
+        <w:t>19</w:t>
+      </w:r>
+    </w:p>
+    <w:p>
+      <w:pPr>
         <w:pStyle w:val="Heading3"/>
       </w:pPr>
       <w:r>
@@ -6859,6 +8779,11 @@
       </w:r>
     </w:p>
     <w:p>
+      <w:r>
+        <w:t>Each theme, if quotes/snippets are detected, has appropriate data pulled from interactions listed below. Additionally, the frequency of each theme is reported to provide the user with a sense of how strong the theme is relative to the other themes in the sub-study.</w:t>
+      </w:r>
+    </w:p>
+    <w:p>
       <w:pPr>
         <w:ind w:left="300"/>
       </w:pPr>
@@ -6983,6 +8908,25 @@
     </w:p>
     <w:p>
       <w:pPr>
+        <w:ind w:left="300"/>
+      </w:pPr>
+      <w:r>
+        <w:rPr>
+          <w:b/>
+          <w:sz w:val="18"/>
+        </w:rPr>
+        <w:t xml:space="preserve">Frequency: </w:t>
+      </w:r>
+      <w:r>
+        <w:rPr>
+          <w:i/>
+          <w:sz w:val="18"/>
+        </w:rPr>
+        <w:t>18</w:t>
+      </w:r>
+    </w:p>
+    <w:p>
+      <w:pPr>
         <w:pStyle w:val="Heading5"/>
       </w:pPr>
       <w:r>
@@ -7043,6 +8987,25 @@
     </w:p>
     <w:p>
       <w:pPr>
+        <w:ind w:left="300"/>
+      </w:pPr>
+      <w:r>
+        <w:rPr>
+          <w:b/>
+          <w:sz w:val="18"/>
+        </w:rPr>
+        <w:t xml:space="preserve">Frequency: </w:t>
+      </w:r>
+      <w:r>
+        <w:rPr>
+          <w:i/>
+          <w:sz w:val="18"/>
+        </w:rPr>
+        <w:t>18</w:t>
+      </w:r>
+    </w:p>
+    <w:p>
+      <w:pPr>
         <w:pStyle w:val="Heading5"/>
       </w:pPr>
       <w:r>
@@ -7103,6 +9066,25 @@
     </w:p>
     <w:p>
       <w:pPr>
+        <w:ind w:left="300"/>
+      </w:pPr>
+      <w:r>
+        <w:rPr>
+          <w:b/>
+          <w:sz w:val="18"/>
+        </w:rPr>
+        <w:t xml:space="preserve">Frequency: </w:t>
+      </w:r>
+      <w:r>
+        <w:rPr>
+          <w:i/>
+          <w:sz w:val="18"/>
+        </w:rPr>
+        <w:t>18</w:t>
+      </w:r>
+    </w:p>
+    <w:p>
+      <w:pPr>
         <w:pStyle w:val="Heading5"/>
       </w:pPr>
       <w:r>
@@ -7163,6 +9145,25 @@
     </w:p>
     <w:p>
       <w:pPr>
+        <w:ind w:left="300"/>
+      </w:pPr>
+      <w:r>
+        <w:rPr>
+          <w:b/>
+          <w:sz w:val="18"/>
+        </w:rPr>
+        <w:t xml:space="preserve">Frequency: </w:t>
+      </w:r>
+      <w:r>
+        <w:rPr>
+          <w:i/>
+          <w:sz w:val="18"/>
+        </w:rPr>
+        <w:t>18</w:t>
+      </w:r>
+    </w:p>
+    <w:p>
+      <w:pPr>
         <w:pStyle w:val="Heading5"/>
       </w:pPr>
       <w:r>
@@ -7223,6 +9224,25 @@
     </w:p>
     <w:p>
       <w:pPr>
+        <w:ind w:left="300"/>
+      </w:pPr>
+      <w:r>
+        <w:rPr>
+          <w:b/>
+          <w:sz w:val="18"/>
+        </w:rPr>
+        <w:t xml:space="preserve">Frequency: </w:t>
+      </w:r>
+      <w:r>
+        <w:rPr>
+          <w:i/>
+          <w:sz w:val="18"/>
+        </w:rPr>
+        <w:t>18</w:t>
+      </w:r>
+    </w:p>
+    <w:p>
+      <w:pPr>
         <w:pStyle w:val="Heading5"/>
       </w:pPr>
       <w:r>
@@ -7283,6 +9303,25 @@
     </w:p>
     <w:p>
       <w:pPr>
+        <w:ind w:left="300"/>
+      </w:pPr>
+      <w:r>
+        <w:rPr>
+          <w:b/>
+          <w:sz w:val="18"/>
+        </w:rPr>
+        <w:t xml:space="preserve">Frequency: </w:t>
+      </w:r>
+      <w:r>
+        <w:rPr>
+          <w:i/>
+          <w:sz w:val="18"/>
+        </w:rPr>
+        <w:t>18</w:t>
+      </w:r>
+    </w:p>
+    <w:p>
+      <w:pPr>
         <w:pStyle w:val="Heading5"/>
       </w:pPr>
       <w:r>
@@ -7343,6 +9382,25 @@
     </w:p>
     <w:p>
       <w:pPr>
+        <w:ind w:left="300"/>
+      </w:pPr>
+      <w:r>
+        <w:rPr>
+          <w:b/>
+          <w:sz w:val="18"/>
+        </w:rPr>
+        <w:t xml:space="preserve">Frequency: </w:t>
+      </w:r>
+      <w:r>
+        <w:rPr>
+          <w:i/>
+          <w:sz w:val="18"/>
+        </w:rPr>
+        <w:t>18</w:t>
+      </w:r>
+    </w:p>
+    <w:p>
+      <w:pPr>
         <w:pStyle w:val="Heading3"/>
       </w:pPr>
       <w:r>
@@ -7350,6 +9408,11 @@
       </w:r>
     </w:p>
     <w:p>
+      <w:r>
+        <w:t>Each theme, if quotes/snippets are detected, has appropriate data pulled from interactions listed below. Additionally, the frequency of each theme is reported to provide the user with a sense of how strong the theme is relative to the other themes in the sub-study.</w:t>
+      </w:r>
+    </w:p>
+    <w:p>
       <w:pPr>
         <w:ind w:left="300"/>
       </w:pPr>
@@ -7474,6 +9537,25 @@
     </w:p>
     <w:p>
       <w:pPr>
+        <w:ind w:left="300"/>
+      </w:pPr>
+      <w:r>
+        <w:rPr>
+          <w:b/>
+          <w:sz w:val="18"/>
+        </w:rPr>
+        <w:t xml:space="preserve">Frequency: </w:t>
+      </w:r>
+      <w:r>
+        <w:rPr>
+          <w:i/>
+          <w:sz w:val="18"/>
+        </w:rPr>
+        <w:t>17</w:t>
+      </w:r>
+    </w:p>
+    <w:p>
+      <w:pPr>
         <w:pStyle w:val="Heading5"/>
       </w:pPr>
       <w:r>
@@ -7534,6 +9616,25 @@
     </w:p>
     <w:p>
       <w:pPr>
+        <w:ind w:left="300"/>
+      </w:pPr>
+      <w:r>
+        <w:rPr>
+          <w:b/>
+          <w:sz w:val="18"/>
+        </w:rPr>
+        <w:t xml:space="preserve">Frequency: </w:t>
+      </w:r>
+      <w:r>
+        <w:rPr>
+          <w:i/>
+          <w:sz w:val="18"/>
+        </w:rPr>
+        <w:t>17</w:t>
+      </w:r>
+    </w:p>
+    <w:p>
+      <w:pPr>
         <w:pStyle w:val="Heading5"/>
       </w:pPr>
       <w:r>
@@ -7594,6 +9695,25 @@
     </w:p>
     <w:p>
       <w:pPr>
+        <w:ind w:left="300"/>
+      </w:pPr>
+      <w:r>
+        <w:rPr>
+          <w:b/>
+          <w:sz w:val="18"/>
+        </w:rPr>
+        <w:t xml:space="preserve">Frequency: </w:t>
+      </w:r>
+      <w:r>
+        <w:rPr>
+          <w:i/>
+          <w:sz w:val="18"/>
+        </w:rPr>
+        <w:t>17</w:t>
+      </w:r>
+    </w:p>
+    <w:p>
+      <w:pPr>
         <w:pStyle w:val="Heading5"/>
       </w:pPr>
       <w:r>
@@ -7654,6 +9774,25 @@
     </w:p>
     <w:p>
       <w:pPr>
+        <w:ind w:left="300"/>
+      </w:pPr>
+      <w:r>
+        <w:rPr>
+          <w:b/>
+          <w:sz w:val="18"/>
+        </w:rPr>
+        <w:t xml:space="preserve">Frequency: </w:t>
+      </w:r>
+      <w:r>
+        <w:rPr>
+          <w:i/>
+          <w:sz w:val="18"/>
+        </w:rPr>
+        <w:t>17</w:t>
+      </w:r>
+    </w:p>
+    <w:p>
+      <w:pPr>
         <w:pStyle w:val="Heading5"/>
       </w:pPr>
       <w:r>
@@ -7714,6 +9853,25 @@
     </w:p>
     <w:p>
       <w:pPr>
+        <w:ind w:left="300"/>
+      </w:pPr>
+      <w:r>
+        <w:rPr>
+          <w:b/>
+          <w:sz w:val="18"/>
+        </w:rPr>
+        <w:t xml:space="preserve">Frequency: </w:t>
+      </w:r>
+      <w:r>
+        <w:rPr>
+          <w:i/>
+          <w:sz w:val="18"/>
+        </w:rPr>
+        <w:t>17</w:t>
+      </w:r>
+    </w:p>
+    <w:p>
+      <w:pPr>
         <w:pStyle w:val="Heading5"/>
       </w:pPr>
       <w:r>
@@ -7774,6 +9932,25 @@
     </w:p>
     <w:p>
       <w:pPr>
+        <w:ind w:left="300"/>
+      </w:pPr>
+      <w:r>
+        <w:rPr>
+          <w:b/>
+          <w:sz w:val="18"/>
+        </w:rPr>
+        <w:t xml:space="preserve">Frequency: </w:t>
+      </w:r>
+      <w:r>
+        <w:rPr>
+          <w:i/>
+          <w:sz w:val="18"/>
+        </w:rPr>
+        <w:t>17</w:t>
+      </w:r>
+    </w:p>
+    <w:p>
+      <w:pPr>
         <w:pStyle w:val="Heading5"/>
       </w:pPr>
       <w:r>
@@ -7834,10 +10011,34 @@
     </w:p>
     <w:p>
       <w:pPr>
+        <w:ind w:left="300"/>
+      </w:pPr>
+      <w:r>
+        <w:rPr>
+          <w:b/>
+          <w:sz w:val="18"/>
+        </w:rPr>
+        <w:t xml:space="preserve">Frequency: </w:t>
+      </w:r>
+      <w:r>
+        <w:rPr>
+          <w:i/>
+          <w:sz w:val="18"/>
+        </w:rPr>
+        <w:t>17</w:t>
+      </w:r>
+    </w:p>
+    <w:p>
+      <w:pPr>
         <w:pStyle w:val="Heading3"/>
       </w:pPr>
       <w:r>
         <w:t>Detailed Theme Identifier: 15</w:t>
+      </w:r>
+    </w:p>
+    <w:p>
+      <w:r>
+        <w:t>Each theme, if quotes/snippets are detected, has appropriate data pulled from interactions listed below. Additionally, the frequency of each theme is reported to provide the user with a sense of how strong the theme is relative to the other themes in the sub-study.</w:t>
       </w:r>
     </w:p>
     <w:p>
@@ -8460,7 +10661,7 @@
       <w:tab/>
       <w:t xml:space="preserve"> | </w:t>
       <w:tab/>
-      <w:t xml:space="preserve"> Created on: 2022-01-16 23:20</w:t>
+      <w:t xml:space="preserve"> Created on: 2022-01-16 23:36</w:t>
     </w:r>
   </w:p>
 </w:hdr>

</xml_diff>

<commit_message>
Fix structure or attempt to
</commit_message>
<xml_diff>
--- a/python/cli/Reverse_CDN_study_report.docx
+++ b/python/cli/Reverse_CDN_study_report.docx
@@ -76,7 +76,7 @@
         <w:rPr>
           <w:b/>
         </w:rPr>
-        <w:t>2022-01-17 03:53</w:t>
+        <w:t>2022-01-17 03:57</w:t>
       </w:r>
     </w:p>
     <w:p>
@@ -174,14 +174,6 @@
     <w:p>
       <w:r>
         <w:br w:type="page"/>
-      </w:r>
-    </w:p>
-    <w:p>
-      <w:pPr>
-        <w:pStyle w:val="Title"/>
-      </w:pPr>
-      <w:r>
-        <w:t>Key Theme Summary Tables</w:t>
       </w:r>
     </w:p>
     <w:p>
@@ -198,161 +190,11 @@
     </w:p>
     <w:p>
       <w:pPr>
-        <w:sectPr>
-          <w:pgSz w:w="15840" w:h="12240" w:orient="landscape"/>
-          <w:pgMar w:top="1440" w:right="1800" w:bottom="1440" w:left="1800" w:header="720" w:footer="720" w:gutter="0"/>
-          <w:cols w:space="720"/>
-          <w:docGrid w:linePitch="360"/>
-        </w:sectPr>
-      </w:pPr>
-    </w:p>
-    <w:tbl>
-      <w:tblPr>
-        <w:tblW w:type="auto" w:w="0"/>
-        <w:tblLook w:firstColumn="1" w:firstRow="1" w:lastColumn="0" w:lastRow="0" w:noHBand="0" w:noVBand="1" w:val="04A0"/>
-      </w:tblPr>
-      <w:tblGrid>
-        <w:gridCol w:w="1440"/>
-        <w:gridCol w:w="1440"/>
-        <w:gridCol w:w="1440"/>
-        <w:gridCol w:w="1440"/>
-        <w:gridCol w:w="1440"/>
-        <w:gridCol w:w="1440"/>
-      </w:tblGrid>
-      <w:tr>
-        <w:tc>
-          <w:tcPr>
-            <w:tcW w:type="dxa" w:w="1440"/>
-          </w:tcPr>
-          <w:p>
-            <w:r>
-              <w:t>Identifier</w:t>
-            </w:r>
-          </w:p>
-        </w:tc>
-        <w:tc>
-          <w:tcPr>
-            <w:tcW w:type="dxa" w:w="1440"/>
-          </w:tcPr>
-          <w:p>
-            <w:r>
-              <w:t>Type</w:t>
-            </w:r>
-          </w:p>
-        </w:tc>
-        <w:tc>
-          <w:tcPr>
-            <w:tcW w:type="dxa" w:w="1440"/>
-          </w:tcPr>
-          <w:p>
-            <w:r>
-              <w:t>Tags</w:t>
-            </w:r>
-          </w:p>
-        </w:tc>
-        <w:tc>
-          <w:tcPr>
-            <w:tcW w:type="dxa" w:w="1440"/>
-          </w:tcPr>
-          <w:p>
-            <w:r>
-              <w:t>Frequency</w:t>
-            </w:r>
-          </w:p>
-        </w:tc>
-        <w:tc>
-          <w:tcPr>
-            <w:tcW w:type="dxa" w:w="1440"/>
-          </w:tcPr>
-          <w:p>
-            <w:r>
-              <w:t>Snippet</w:t>
-            </w:r>
-          </w:p>
-        </w:tc>
-        <w:tc>
-          <w:tcPr>
-            <w:tcW w:type="dxa" w:w="1440"/>
-          </w:tcPr>
-          <w:p>
-            <w:r>
-              <w:t>Source</w:t>
-            </w:r>
-          </w:p>
-        </w:tc>
-      </w:tr>
-      <w:tr>
-        <w:tc>
-          <w:tcPr>
-            <w:tcW w:type="dxa" w:w="1440"/>
-          </w:tcPr>
-          <w:p>
-            <w:r>
-              <w:t>{'caller': 'theming_pyate', 'algo': 'YATE', 'tags': {'business data work': 62.82090045408226, 'business owners': 42.94238515287874, 'data data': 68.96497387511852, 'data management': 180.40659700031605, 'data security': 81.95329850015803, 'edge cloud': 46.14568365303677, 'enterprise data': 63.896445680717974, 'flow management': 42.1246189861594, 'public cloud': 42.999237972318795, 'rethink data': 56.066242111356935, 'stream processing analytics': 48.58057204135354}, 'fortune': 'business owners rethink the flow of data in the cloud with data management and analytics.', 'description': 'Description generated by the Mediumroast Caffeine machine intelligence service, please replace the definition with your own.', 'totalTags': 11}</w:t>
-            </w:r>
-          </w:p>
-        </w:tc>
-        <w:tc>
-          <w:tcPr>
-            <w:tcW w:type="dxa" w:w="1440"/>
-          </w:tcPr>
-          <w:p>
-            <w:r>
-              <w:t>Summary</w:t>
-            </w:r>
-          </w:p>
-        </w:tc>
-        <w:tc>
-          <w:tcPr>
-            <w:tcW w:type="dxa" w:w="1440"/>
-          </w:tcPr>
-          <w:p>
-            <w:r>
-              <w:t>business data work | business owners | data data | data management | data security | edge cloud | enterprise data | flow management | public cloud | rethink data | stream processing analytics</w:t>
-            </w:r>
-          </w:p>
-        </w:tc>
-        <w:tc>
-          <w:tcPr>
-            <w:tcW w:type="dxa" w:w="1440"/>
-          </w:tcPr>
-          <w:p>
-            <w:r>
-              <w:t>N/A</w:t>
-            </w:r>
-          </w:p>
-        </w:tc>
-        <w:tc>
-          <w:tcPr>
-            <w:tcW w:type="dxa" w:w="1440"/>
-          </w:tcPr>
-          <w:p>
-            <w:r>
-              <w:t>RETHINK DATA: PUT MORE OF YOUR BUSINESS DATA TO WORK—FROM EDGE TO CLOUD | 35 | CHAPTER SEVEN Data Security and Data Management In addition to DataOps a unique part of data management that deserves a special examination is data security.</w:t>
-            </w:r>
-          </w:p>
-        </w:tc>
-        <w:tc>
-          <w:tcPr>
-            <w:tcW w:type="dxa" w:w="1440"/>
-          </w:tcPr>
-          <w:p>
-            <w:r>
-              <w:t>202007010000-Reverse CDN-Seagate</w:t>
-            </w:r>
-          </w:p>
-        </w:tc>
-      </w:tr>
-    </w:tbl>
-    <w:p>
-      <w:pPr>
-        <w:sectPr>
-          <w:pgSz w:w="12240" w:h="15840" w:orient="landscape"/>
-          <w:pgMar w:top="1440" w:right="1800" w:bottom="1440" w:left="1800" w:header="720" w:footer="720" w:gutter="0"/>
-          <w:cols w:space="720"/>
-          <w:docGrid w:linePitch="360"/>
-        </w:sectPr>
-      </w:pPr>
+        <w:pStyle w:val="Title"/>
+      </w:pPr>
+      <w:r>
+        <w:t>Key Theme Summary Tables</w:t>
+      </w:r>
     </w:p>
     <w:tbl>
       <w:tblPr>
@@ -436,7 +278,145 @@
           </w:tcPr>
           <w:p>
             <w:r>
-              <w:t>{'caller': 'theming_pyate', 'algo': 'YATE', 'tags': {'credit risk': 18.579441541679834, 'data aggregation': 17.13629436111989, 'data credit': 18.63629436111989, 'data data': 17.602030263919616, 'data lineage': 17.77258872223978, 'data management': 18.52258872223978, 'different kinds': 17.829441541679834, 'high performance': 24.295177444479563, 'lines business': 19.908883083359672, 'little bit': 34.567766166719345, 'move data': 21.465735902799725, 'open source': 23.545177444479563, 'real time': 72.43070977791825, 'small dollar': 17.77258872223978, 'use case': 39.53350206951907}, 'fortune': 'aggregation of different kinds of data in real time for different types of business.', 'description': 'Description generated by the Mediumroast Caffeine machine intelligence service, please replace the definition with your own.', 'totalTags': 15}</w:t>
+              <w:t>Summary Theme</w:t>
+            </w:r>
+          </w:p>
+        </w:tc>
+        <w:tc>
+          <w:tcPr>
+            <w:tcW w:type="dxa" w:w="2040"/>
+          </w:tcPr>
+          <w:p>
+            <w:r>
+              <w:t>Summary</w:t>
+            </w:r>
+          </w:p>
+        </w:tc>
+        <w:tc>
+          <w:tcPr>
+            <w:tcW w:type="dxa" w:w="2040"/>
+          </w:tcPr>
+          <w:p>
+            <w:r>
+              <w:t>business data work | business owners | data data | data management | data security | edge cloud | enterprise data | flow management | public cloud | rethink data | stream processing analytics</w:t>
+            </w:r>
+          </w:p>
+        </w:tc>
+        <w:tc>
+          <w:tcPr>
+            <w:tcW w:type="dxa" w:w="2040"/>
+          </w:tcPr>
+          <w:p>
+            <w:r>
+              <w:t>N/A</w:t>
+            </w:r>
+          </w:p>
+        </w:tc>
+        <w:tc>
+          <w:tcPr>
+            <w:tcW w:type="dxa" w:w="2040"/>
+          </w:tcPr>
+          <w:p>
+            <w:r>
+              <w:t>RETHINK DATA: PUT MORE OF YOUR BUSINESS DATA TO WORK—FROM EDGE TO CLOUD | 35 | CHAPTER SEVEN Data Security and Data Management In addition to DataOps a unique part of data management that deserves a special examination is data security.</w:t>
+            </w:r>
+          </w:p>
+        </w:tc>
+        <w:tc>
+          <w:tcPr>
+            <w:tcW w:type="dxa" w:w="2040"/>
+          </w:tcPr>
+          <w:p>
+            <w:r>
+              <w:t>202007010000-Reverse CDN-Seagate</w:t>
+            </w:r>
+          </w:p>
+        </w:tc>
+      </w:tr>
+    </w:tbl>
+    <w:tbl>
+      <w:tblPr>
+        <w:tblW w:type="auto" w:w="0"/>
+        <w:tblLook w:firstColumn="1" w:firstRow="1" w:lastColumn="0" w:lastRow="0" w:noHBand="0" w:noVBand="1" w:val="04A0"/>
+      </w:tblPr>
+      <w:tblGrid>
+        <w:gridCol w:w="2040"/>
+        <w:gridCol w:w="2040"/>
+        <w:gridCol w:w="2040"/>
+        <w:gridCol w:w="2040"/>
+        <w:gridCol w:w="2040"/>
+        <w:gridCol w:w="2040"/>
+      </w:tblGrid>
+      <w:tr>
+        <w:tc>
+          <w:tcPr>
+            <w:tcW w:type="dxa" w:w="2040"/>
+          </w:tcPr>
+          <w:p>
+            <w:r>
+              <w:t>Identifier</w:t>
+            </w:r>
+          </w:p>
+        </w:tc>
+        <w:tc>
+          <w:tcPr>
+            <w:tcW w:type="dxa" w:w="2040"/>
+          </w:tcPr>
+          <w:p>
+            <w:r>
+              <w:t>Type</w:t>
+            </w:r>
+          </w:p>
+        </w:tc>
+        <w:tc>
+          <w:tcPr>
+            <w:tcW w:type="dxa" w:w="2040"/>
+          </w:tcPr>
+          <w:p>
+            <w:r>
+              <w:t>Tags</w:t>
+            </w:r>
+          </w:p>
+        </w:tc>
+        <w:tc>
+          <w:tcPr>
+            <w:tcW w:type="dxa" w:w="2040"/>
+          </w:tcPr>
+          <w:p>
+            <w:r>
+              <w:t>Frequency</w:t>
+            </w:r>
+          </w:p>
+        </w:tc>
+        <w:tc>
+          <w:tcPr>
+            <w:tcW w:type="dxa" w:w="2040"/>
+          </w:tcPr>
+          <w:p>
+            <w:r>
+              <w:t>Snippet</w:t>
+            </w:r>
+          </w:p>
+        </w:tc>
+        <w:tc>
+          <w:tcPr>
+            <w:tcW w:type="dxa" w:w="2040"/>
+          </w:tcPr>
+          <w:p>
+            <w:r>
+              <w:t>Source</w:t>
+            </w:r>
+          </w:p>
+        </w:tc>
+      </w:tr>
+      <w:tr>
+        <w:tc>
+          <w:tcPr>
+            <w:tcW w:type="dxa" w:w="2040"/>
+          </w:tcPr>
+          <w:p>
+            <w:r>
+              <w:t>Summary Theme</w:t>
             </w:r>
           </w:p>
         </w:tc>
@@ -494,6 +474,16 @@
     </w:tbl>
     <w:p>
       <w:pPr>
+        <w:sectPr>
+          <w:pgSz w:w="15840" w:h="12240" w:orient="landscape"/>
+          <w:pgMar w:top="1440" w:right="1800" w:bottom="1440" w:left="1800" w:header="720" w:footer="720" w:gutter="0"/>
+          <w:cols w:space="720"/>
+          <w:docGrid w:linePitch="360"/>
+        </w:sectPr>
+      </w:pPr>
+    </w:p>
+    <w:p>
+      <w:pPr>
         <w:pStyle w:val="Title"/>
       </w:pPr>
       <w:r>
@@ -10938,7 +10928,7 @@
       </w:r>
     </w:p>
     <w:sectPr>
-      <w:pgSz w:w="15840" w:h="12240" w:orient="landscape"/>
+      <w:pgSz w:w="12240" w:h="15840" w:orient="landscape"/>
       <w:pgMar w:top="1440" w:right="1800" w:bottom="1440" w:left="1800" w:header="720" w:footer="720" w:gutter="0"/>
       <w:cols w:space="720"/>
       <w:docGrid w:linePitch="360"/>
@@ -10975,7 +10965,7 @@
       <w:tab/>
       <w:t xml:space="preserve"> | </w:t>
       <w:tab/>
-      <w:t xml:space="preserve"> Created on: 2022-01-17 03:53</w:t>
+      <w:t xml:space="preserve"> Created on: 2022-01-17 03:57</w:t>
     </w:r>
   </w:p>
 </w:hdr>

</xml_diff>

<commit_message>
Drop tags from the table, page break, titles
</commit_message>
<xml_diff>
--- a/python/cli/Reverse_CDN_study_report.docx
+++ b/python/cli/Reverse_CDN_study_report.docx
@@ -76,7 +76,7 @@
         <w:rPr>
           <w:b/>
         </w:rPr>
-        <w:t>2022-01-17 03:57</w:t>
+        <w:t>2022-01-17 04:02</w:t>
       </w:r>
     </w:p>
     <w:p>
@@ -194,6 +194,14 @@
       </w:pPr>
       <w:r>
         <w:t>Key Theme Summary Tables</w:t>
+      </w:r>
+    </w:p>
+    <w:p>
+      <w:pPr>
+        <w:pStyle w:val="Heading1"/>
+      </w:pPr>
+      <w:r>
+        <w:t>Sub-Study Identifier: 2 — Using competitive white papers look for competitive insights.</w:t>
       </w:r>
     </w:p>
     <w:tbl>
@@ -236,16 +244,6 @@
           </w:tcPr>
           <w:p>
             <w:r>
-              <w:t>Tags</w:t>
-            </w:r>
-          </w:p>
-        </w:tc>
-        <w:tc>
-          <w:tcPr>
-            <w:tcW w:type="dxa" w:w="2040"/>
-          </w:tcPr>
-          <w:p>
-            <w:r>
               <w:t>Frequency</w:t>
             </w:r>
           </w:p>
@@ -269,6 +267,12 @@
               <w:t>Source</w:t>
             </w:r>
           </w:p>
+        </w:tc>
+        <w:tc>
+          <w:tcPr>
+            <w:tcW w:type="dxa" w:w="2040"/>
+          </w:tcPr>
+          <w:p/>
         </w:tc>
       </w:tr>
       <w:tr>
@@ -298,16 +302,6 @@
           </w:tcPr>
           <w:p>
             <w:r>
-              <w:t>business data work | business owners | data data | data management | data security | edge cloud | enterprise data | flow management | public cloud | rethink data | stream processing analytics</w:t>
-            </w:r>
-          </w:p>
-        </w:tc>
-        <w:tc>
-          <w:tcPr>
-            <w:tcW w:type="dxa" w:w="2040"/>
-          </w:tcPr>
-          <w:p>
-            <w:r>
               <w:t>N/A</w:t>
             </w:r>
           </w:p>
@@ -326,6 +320,12 @@
           <w:tcPr>
             <w:tcW w:type="dxa" w:w="2040"/>
           </w:tcPr>
+          <w:p/>
+        </w:tc>
+        <w:tc>
+          <w:tcPr>
+            <w:tcW w:type="dxa" w:w="2040"/>
+          </w:tcPr>
           <w:p>
             <w:r>
               <w:t>202007010000-Reverse CDN-Seagate</w:t>
@@ -334,6 +334,19 @@
         </w:tc>
       </w:tr>
     </w:tbl>
+    <w:p>
+      <w:r>
+        <w:br w:type="page"/>
+      </w:r>
+    </w:p>
+    <w:p>
+      <w:pPr>
+        <w:pStyle w:val="Heading1"/>
+      </w:pPr>
+      <w:r>
+        <w:t>Sub-Study Identifier: default — Gain a clear understanding of the problem space to build a proper product plan for streaming storage.</w:t>
+      </w:r>
+    </w:p>
     <w:tbl>
       <w:tblPr>
         <w:tblW w:type="auto" w:w="0"/>
@@ -374,16 +387,6 @@
           </w:tcPr>
           <w:p>
             <w:r>
-              <w:t>Tags</w:t>
-            </w:r>
-          </w:p>
-        </w:tc>
-        <w:tc>
-          <w:tcPr>
-            <w:tcW w:type="dxa" w:w="2040"/>
-          </w:tcPr>
-          <w:p>
-            <w:r>
               <w:t>Frequency</w:t>
             </w:r>
           </w:p>
@@ -407,6 +410,12 @@
               <w:t>Source</w:t>
             </w:r>
           </w:p>
+        </w:tc>
+        <w:tc>
+          <w:tcPr>
+            <w:tcW w:type="dxa" w:w="2040"/>
+          </w:tcPr>
+          <w:p/>
         </w:tc>
       </w:tr>
       <w:tr>
@@ -436,16 +445,6 @@
           </w:tcPr>
           <w:p>
             <w:r>
-              <w:t>credit risk | data aggregation | data credit | data data | data lineage | data management | different kinds | high performance | lines business | little bit | move data | open source | real time | small dollar | use case</w:t>
-            </w:r>
-          </w:p>
-        </w:tc>
-        <w:tc>
-          <w:tcPr>
-            <w:tcW w:type="dxa" w:w="2040"/>
-          </w:tcPr>
-          <w:p>
-            <w:r>
               <w:t>N/A</w:t>
             </w:r>
           </w:p>
@@ -464,6 +463,12 @@
           <w:tcPr>
             <w:tcW w:type="dxa" w:w="2040"/>
           </w:tcPr>
+          <w:p/>
+        </w:tc>
+        <w:tc>
+          <w:tcPr>
+            <w:tcW w:type="dxa" w:w="2040"/>
+          </w:tcPr>
           <w:p>
             <w:r>
               <w:t>202110191700-Reverse CDN-GuidePoint</w:t>
@@ -472,6 +477,11 @@
         </w:tc>
       </w:tr>
     </w:tbl>
+    <w:p>
+      <w:r>
+        <w:br w:type="page"/>
+      </w:r>
+    </w:p>
     <w:p>
       <w:pPr>
         <w:sectPr>
@@ -10965,7 +10975,7 @@
       <w:tab/>
       <w:t xml:space="preserve"> | </w:t>
       <w:tab/>
-      <w:t xml:space="preserve"> Created on: 2022-01-17 03:57</w:t>
+      <w:t xml:space="preserve"> Created on: 2022-01-17 04:02</w:t>
     </w:r>
   </w:p>
 </w:hdr>

</xml_diff>

<commit_message>
Swap snip and src
</commit_message>
<xml_diff>
--- a/python/cli/Reverse_CDN_study_report.docx
+++ b/python/cli/Reverse_CDN_study_report.docx
@@ -76,7 +76,7 @@
         <w:rPr>
           <w:b/>
         </w:rPr>
-        <w:t>2022-01-17 04:18</w:t>
+        <w:t>2022-01-17 04:25</w:t>
       </w:r>
     </w:p>
     <w:p>
@@ -255,7 +255,7 @@
           </w:tcPr>
           <w:p>
             <w:r>
-              <w:t>Snippet</w:t>
+              <w:t>Source</w:t>
             </w:r>
           </w:p>
         </w:tc>
@@ -265,7 +265,7 @@
           </w:tcPr>
           <w:p>
             <w:r>
-              <w:t>Source</w:t>
+              <w:t>Snippet</w:t>
             </w:r>
           </w:p>
         </w:tc>
@@ -313,6 +313,16 @@
           </w:tcPr>
           <w:p>
             <w:r>
+              <w:t>202007010000-Reverse CDN-Seagate</w:t>
+            </w:r>
+          </w:p>
+        </w:tc>
+        <w:tc>
+          <w:tcPr>
+            <w:tcW w:type="dxa" w:w="2040"/>
+          </w:tcPr>
+          <w:p>
+            <w:r>
               <w:t>RETHINK DATA: PUT MORE OF YOUR BUSINESS DATA TO WORK—FROM EDGE TO CLOUD | 35 | CHAPTER SEVEN Data Security and Data Management In addition to DataOps a unique part of data management that deserves a special examination is data security.</w:t>
             </w:r>
           </w:p>
@@ -322,16 +332,6 @@
             <w:tcW w:type="dxa" w:w="2040"/>
           </w:tcPr>
           <w:p/>
-        </w:tc>
-        <w:tc>
-          <w:tcPr>
-            <w:tcW w:type="dxa" w:w="2040"/>
-          </w:tcPr>
-          <w:p>
-            <w:r>
-              <w:t>202007010000-Reverse CDN-Seagate</w:t>
-            </w:r>
-          </w:p>
         </w:tc>
       </w:tr>
     </w:tbl>
@@ -399,7 +399,7 @@
           </w:tcPr>
           <w:p>
             <w:r>
-              <w:t>Snippet</w:t>
+              <w:t>Source</w:t>
             </w:r>
           </w:p>
         </w:tc>
@@ -409,7 +409,7 @@
           </w:tcPr>
           <w:p>
             <w:r>
-              <w:t>Source</w:t>
+              <w:t>Snippet</w:t>
             </w:r>
           </w:p>
         </w:tc>
@@ -457,6 +457,16 @@
           </w:tcPr>
           <w:p>
             <w:r>
+              <w:t>202110191700-Reverse CDN-GuidePoint</w:t>
+            </w:r>
+          </w:p>
+        </w:tc>
+        <w:tc>
+          <w:tcPr>
+            <w:tcW w:type="dxa" w:w="2040"/>
+          </w:tcPr>
+          <w:p>
+            <w:r>
               <w:t>So basically we have real time use cases for example customer are our website and we need to real time so they fill in some forms.</w:t>
             </w:r>
           </w:p>
@@ -466,16 +476,6 @@
             <w:tcW w:type="dxa" w:w="2040"/>
           </w:tcPr>
           <w:p/>
-        </w:tc>
-        <w:tc>
-          <w:tcPr>
-            <w:tcW w:type="dxa" w:w="2040"/>
-          </w:tcPr>
-          <w:p>
-            <w:r>
-              <w:t>202110191700-Reverse CDN-GuidePoint</w:t>
-            </w:r>
-          </w:p>
         </w:tc>
       </w:tr>
     </w:tbl>
@@ -10977,7 +10977,7 @@
       <w:tab/>
       <w:t xml:space="preserve"> | </w:t>
       <w:tab/>
-      <w:t xml:space="preserve"> Created on: 2022-01-17 04:18</w:t>
+      <w:t xml:space="preserve"> Created on: 2022-01-17 04:25</w:t>
     </w:r>
   </w:p>
 </w:hdr>

</xml_diff>

<commit_message>
Remove extra column from definition
</commit_message>
<xml_diff>
--- a/python/cli/Reverse_CDN_study_report.docx
+++ b/python/cli/Reverse_CDN_study_report.docx
@@ -76,7 +76,7 @@
         <w:rPr>
           <w:b/>
         </w:rPr>
-        <w:t>2022-01-17 04:25</w:t>
+        <w:t>2022-01-17 04:26</w:t>
       </w:r>
     </w:p>
     <w:p>
@@ -211,17 +211,16 @@
         <w:tblLook w:firstColumn="1" w:firstRow="1" w:lastColumn="0" w:lastRow="0" w:noHBand="0" w:noVBand="1" w:val="04A0"/>
       </w:tblPr>
       <w:tblGrid>
-        <w:gridCol w:w="2040"/>
-        <w:gridCol w:w="2040"/>
-        <w:gridCol w:w="2040"/>
-        <w:gridCol w:w="2040"/>
-        <w:gridCol w:w="2040"/>
-        <w:gridCol w:w="2040"/>
+        <w:gridCol w:w="2448"/>
+        <w:gridCol w:w="2448"/>
+        <w:gridCol w:w="2448"/>
+        <w:gridCol w:w="2448"/>
+        <w:gridCol w:w="2448"/>
       </w:tblGrid>
       <w:tr>
         <w:tc>
           <w:tcPr>
-            <w:tcW w:type="dxa" w:w="2040"/>
+            <w:tcW w:type="dxa" w:w="2448"/>
           </w:tcPr>
           <w:p>
             <w:r>
@@ -231,7 +230,7 @@
         </w:tc>
         <w:tc>
           <w:tcPr>
-            <w:tcW w:type="dxa" w:w="2040"/>
+            <w:tcW w:type="dxa" w:w="2448"/>
           </w:tcPr>
           <w:p>
             <w:r>
@@ -241,7 +240,7 @@
         </w:tc>
         <w:tc>
           <w:tcPr>
-            <w:tcW w:type="dxa" w:w="2040"/>
+            <w:tcW w:type="dxa" w:w="2448"/>
           </w:tcPr>
           <w:p>
             <w:r>
@@ -251,7 +250,7 @@
         </w:tc>
         <w:tc>
           <w:tcPr>
-            <w:tcW w:type="dxa" w:w="2040"/>
+            <w:tcW w:type="dxa" w:w="2448"/>
           </w:tcPr>
           <w:p>
             <w:r>
@@ -261,7 +260,7 @@
         </w:tc>
         <w:tc>
           <w:tcPr>
-            <w:tcW w:type="dxa" w:w="2040"/>
+            <w:tcW w:type="dxa" w:w="2448"/>
           </w:tcPr>
           <w:p>
             <w:r>
@@ -269,17 +268,11 @@
             </w:r>
           </w:p>
         </w:tc>
-        <w:tc>
-          <w:tcPr>
-            <w:tcW w:type="dxa" w:w="2040"/>
-          </w:tcPr>
-          <w:p/>
-        </w:tc>
       </w:tr>
       <w:tr>
         <w:tc>
           <w:tcPr>
-            <w:tcW w:type="dxa" w:w="2040"/>
+            <w:tcW w:type="dxa" w:w="2448"/>
           </w:tcPr>
           <w:p>
             <w:r>
@@ -289,7 +282,7 @@
         </w:tc>
         <w:tc>
           <w:tcPr>
-            <w:tcW w:type="dxa" w:w="2040"/>
+            <w:tcW w:type="dxa" w:w="2448"/>
           </w:tcPr>
           <w:p>
             <w:r>
@@ -299,7 +292,7 @@
         </w:tc>
         <w:tc>
           <w:tcPr>
-            <w:tcW w:type="dxa" w:w="2040"/>
+            <w:tcW w:type="dxa" w:w="2448"/>
           </w:tcPr>
           <w:p>
             <w:r>
@@ -309,7 +302,7 @@
         </w:tc>
         <w:tc>
           <w:tcPr>
-            <w:tcW w:type="dxa" w:w="2040"/>
+            <w:tcW w:type="dxa" w:w="2448"/>
           </w:tcPr>
           <w:p>
             <w:r>
@@ -319,7 +312,7 @@
         </w:tc>
         <w:tc>
           <w:tcPr>
-            <w:tcW w:type="dxa" w:w="2040"/>
+            <w:tcW w:type="dxa" w:w="2448"/>
           </w:tcPr>
           <w:p>
             <w:r>
@@ -327,12 +320,6 @@
             </w:r>
           </w:p>
         </w:tc>
-        <w:tc>
-          <w:tcPr>
-            <w:tcW w:type="dxa" w:w="2040"/>
-          </w:tcPr>
-          <w:p/>
-        </w:tc>
       </w:tr>
     </w:tbl>
     <w:p>
@@ -355,17 +342,16 @@
         <w:tblLook w:firstColumn="1" w:firstRow="1" w:lastColumn="0" w:lastRow="0" w:noHBand="0" w:noVBand="1" w:val="04A0"/>
       </w:tblPr>
       <w:tblGrid>
-        <w:gridCol w:w="2040"/>
-        <w:gridCol w:w="2040"/>
-        <w:gridCol w:w="2040"/>
-        <w:gridCol w:w="2040"/>
-        <w:gridCol w:w="2040"/>
-        <w:gridCol w:w="2040"/>
+        <w:gridCol w:w="2448"/>
+        <w:gridCol w:w="2448"/>
+        <w:gridCol w:w="2448"/>
+        <w:gridCol w:w="2448"/>
+        <w:gridCol w:w="2448"/>
       </w:tblGrid>
       <w:tr>
         <w:tc>
           <w:tcPr>
-            <w:tcW w:type="dxa" w:w="2040"/>
+            <w:tcW w:type="dxa" w:w="2448"/>
           </w:tcPr>
           <w:p>
             <w:r>
@@ -375,7 +361,7 @@
         </w:tc>
         <w:tc>
           <w:tcPr>
-            <w:tcW w:type="dxa" w:w="2040"/>
+            <w:tcW w:type="dxa" w:w="2448"/>
           </w:tcPr>
           <w:p>
             <w:r>
@@ -385,7 +371,7 @@
         </w:tc>
         <w:tc>
           <w:tcPr>
-            <w:tcW w:type="dxa" w:w="2040"/>
+            <w:tcW w:type="dxa" w:w="2448"/>
           </w:tcPr>
           <w:p>
             <w:r>
@@ -395,7 +381,7 @@
         </w:tc>
         <w:tc>
           <w:tcPr>
-            <w:tcW w:type="dxa" w:w="2040"/>
+            <w:tcW w:type="dxa" w:w="2448"/>
           </w:tcPr>
           <w:p>
             <w:r>
@@ -405,7 +391,7 @@
         </w:tc>
         <w:tc>
           <w:tcPr>
-            <w:tcW w:type="dxa" w:w="2040"/>
+            <w:tcW w:type="dxa" w:w="2448"/>
           </w:tcPr>
           <w:p>
             <w:r>
@@ -413,17 +399,11 @@
             </w:r>
           </w:p>
         </w:tc>
-        <w:tc>
-          <w:tcPr>
-            <w:tcW w:type="dxa" w:w="2040"/>
-          </w:tcPr>
-          <w:p/>
-        </w:tc>
       </w:tr>
       <w:tr>
         <w:tc>
           <w:tcPr>
-            <w:tcW w:type="dxa" w:w="2040"/>
+            <w:tcW w:type="dxa" w:w="2448"/>
           </w:tcPr>
           <w:p>
             <w:r>
@@ -433,7 +413,7 @@
         </w:tc>
         <w:tc>
           <w:tcPr>
-            <w:tcW w:type="dxa" w:w="2040"/>
+            <w:tcW w:type="dxa" w:w="2448"/>
           </w:tcPr>
           <w:p>
             <w:r>
@@ -443,7 +423,7 @@
         </w:tc>
         <w:tc>
           <w:tcPr>
-            <w:tcW w:type="dxa" w:w="2040"/>
+            <w:tcW w:type="dxa" w:w="2448"/>
           </w:tcPr>
           <w:p>
             <w:r>
@@ -453,7 +433,7 @@
         </w:tc>
         <w:tc>
           <w:tcPr>
-            <w:tcW w:type="dxa" w:w="2040"/>
+            <w:tcW w:type="dxa" w:w="2448"/>
           </w:tcPr>
           <w:p>
             <w:r>
@@ -463,19 +443,13 @@
         </w:tc>
         <w:tc>
           <w:tcPr>
-            <w:tcW w:type="dxa" w:w="2040"/>
+            <w:tcW w:type="dxa" w:w="2448"/>
           </w:tcPr>
           <w:p>
             <w:r>
               <w:t>So basically we have real time use cases for example customer are our website and we need to real time so they fill in some forms.</w:t>
             </w:r>
           </w:p>
-        </w:tc>
-        <w:tc>
-          <w:tcPr>
-            <w:tcW w:type="dxa" w:w="2040"/>
-          </w:tcPr>
-          <w:p/>
         </w:tc>
       </w:tr>
     </w:tbl>
@@ -10977,7 +10951,7 @@
       <w:tab/>
       <w:t xml:space="preserve"> | </w:t>
       <w:tab/>
-      <w:t xml:space="preserve"> Created on: 2022-01-17 04:25</w:t>
+      <w:t xml:space="preserve"> Created on: 2022-01-17 04:26</w:t>
     </w:r>
   </w:p>
 </w:hdr>

</xml_diff>

<commit_message>
All themes minus formatting
</commit_message>
<xml_diff>
--- a/python/cli/Reverse_CDN_study_report.docx
+++ b/python/cli/Reverse_CDN_study_report.docx
@@ -76,7 +76,7 @@
         <w:rPr>
           <w:b/>
         </w:rPr>
-        <w:t>2022-01-17 04:41</w:t>
+        <w:t>2022-01-17 05:08</w:t>
       </w:r>
     </w:p>
     <w:p>
@@ -272,11 +272,11 @@
       <w:tr>
         <w:tc>
           <w:tcPr>
-            <w:tcW w:type="dxa" w:w="2160"/>
+            <w:tcW w:type="dxa" w:w="2448"/>
           </w:tcPr>
           <w:p>
             <w:r>
-              <w:t>Summary Theme</w:t>
+              <w:t>2</w:t>
             </w:r>
           </w:p>
         </w:tc>
@@ -286,7 +286,7 @@
           </w:tcPr>
           <w:p>
             <w:r>
-              <w:t>Summary</w:t>
+              <w:t>Detailed</w:t>
             </w:r>
           </w:p>
         </w:tc>
@@ -296,7 +296,7 @@
           </w:tcPr>
           <w:p>
             <w:r>
-              <w:t>N/A</w:t>
+              <w:t>53</w:t>
             </w:r>
           </w:p>
         </w:tc>
@@ -316,7 +316,7 @@
           </w:tcPr>
           <w:p>
             <w:r>
-              <w:t>RETHINK DATA: PUT MORE OF YOUR BUSINESS DATA TO WORK—FROM EDGE TO CLOUD | 35 | CHAPTER SEVEN Data Security and Data Management In addition to DataOps a unique part of data management that deserves a special examination is data security.</w:t>
+              <w:t>mediumroast.io was unable to find a relevant quote or text snippet for this theme.</w:t>
             </w:r>
           </w:p>
         </w:tc>
@@ -403,11 +403,11 @@
       <w:tr>
         <w:tc>
           <w:tcPr>
-            <w:tcW w:type="dxa" w:w="2160"/>
+            <w:tcW w:type="dxa" w:w="2448"/>
           </w:tcPr>
           <w:p>
             <w:r>
-              <w:t>Summary Theme</w:t>
+              <w:t>14</w:t>
             </w:r>
           </w:p>
         </w:tc>
@@ -417,7 +417,7 @@
           </w:tcPr>
           <w:p>
             <w:r>
-              <w:t>Summary</w:t>
+              <w:t>Detailed</w:t>
             </w:r>
           </w:p>
         </w:tc>
@@ -427,7 +427,7 @@
           </w:tcPr>
           <w:p>
             <w:r>
-              <w:t>N/A</w:t>
+              <w:t>18</w:t>
             </w:r>
           </w:p>
         </w:tc>
@@ -447,7 +447,7 @@
           </w:tcPr>
           <w:p>
             <w:r>
-              <w:t>So basically we have real time use cases for example customer are our website and we need to real time so they fill in some forms.</w:t>
+              <w:t>So for example most of like courses me t plus t plus two.</w:t>
             </w:r>
           </w:p>
         </w:tc>
@@ -10951,7 +10951,7 @@
       <w:tab/>
       <w:t xml:space="preserve"> | </w:t>
       <w:tab/>
-      <w:t xml:space="preserve"> Created on: 2022-01-17 04:41</w:t>
+      <w:t xml:space="preserve"> Created on: 2022-01-17 05:08</w:t>
     </w:r>
   </w:p>
 </w:hdr>

</xml_diff>